<commit_message>
update: changed the css li to aside li and given display none
</commit_message>
<xml_diff>
--- a/html5andcss3chapter7.docx
+++ b/html5andcss3chapter7.docx
@@ -2412,6 +2412,9 @@
     <w:p>
       <w:pPr>
         <w:pStyle w:val="NormalWeb"/>
+        <w:rPr>
+          <w:lang w:val="pt-BR"/>
+        </w:rPr>
       </w:pPr>
       <w:r>
         <w:rPr>
@@ -2419,45 +2422,11 @@
         </w:rPr>
         <w:t xml:space="preserve">Acabamos alterando o layout do menu logo acima das redes sociais, também. </w:t>
       </w:r>
-      <w:proofErr w:type="spellStart"/>
-      <w:r>
-        <w:t>Resolveremos</w:t>
-      </w:r>
-      <w:proofErr w:type="spellEnd"/>
-      <w:r>
-        <w:t xml:space="preserve"> </w:t>
-      </w:r>
-      <w:proofErr w:type="spellStart"/>
-      <w:r>
-        <w:t>esse</w:t>
-      </w:r>
-      <w:proofErr w:type="spellEnd"/>
-      <w:r>
-        <w:t xml:space="preserve"> </w:t>
-      </w:r>
-      <w:proofErr w:type="spellStart"/>
-      <w:r>
-        <w:t>problema</w:t>
-      </w:r>
-      <w:proofErr w:type="spellEnd"/>
-      <w:r>
-        <w:t xml:space="preserve"> </w:t>
-      </w:r>
-      <w:proofErr w:type="spellStart"/>
-      <w:r>
-        <w:t>na</w:t>
-      </w:r>
-      <w:proofErr w:type="spellEnd"/>
-      <w:r>
-        <w:t xml:space="preserve"> </w:t>
-      </w:r>
-      <w:proofErr w:type="spellStart"/>
-      <w:r>
-        <w:t>próxima</w:t>
-      </w:r>
-      <w:proofErr w:type="spellEnd"/>
-      <w:r>
-        <w:t xml:space="preserve"> aula.</w:t>
+      <w:r>
+        <w:rPr>
+          <w:lang w:val="pt-BR"/>
+        </w:rPr>
+        <w:t>Resolveremos esse problema na próxima aula.</w:t>
       </w:r>
     </w:p>
     <w:p>
@@ -3002,7 +2971,7 @@
           <w:sz w:val="24"/>
           <w:szCs w:val="24"/>
         </w:rPr>
-        <w:object w:dxaOrig="1440" w:dyaOrig="1440" w14:anchorId="078962B4">
+        <w:object w:dxaOrig="225" w:dyaOrig="225" w14:anchorId="078962B4">
           <v:shapetype id="_x0000_t75" coordsize="21600,21600" o:spt="75" o:preferrelative="t" path="m@4@5l@4@11@9@11@9@5xe" filled="f" stroked="f">
             <v:stroke joinstyle="miter"/>
             <v:formulas>
@@ -3022,10 +2991,10 @@
             <v:path o:extrusionok="f" gradientshapeok="t" o:connecttype="rect"/>
             <o:lock v:ext="edit" aspectratio="t"/>
           </v:shapetype>
-          <v:shape id="_x0000_i1052" type="#_x0000_t75" style="width:20.25pt;height:18pt" o:ole="">
+          <v:shape id="_x0000_i1034" type="#_x0000_t75" style="width:20.25pt;height:18pt" o:ole="">
             <v:imagedata r:id="rId13" o:title=""/>
           </v:shape>
-          <w:control r:id="rId14" w:name="DefaultOcxName" w:shapeid="_x0000_i1052"/>
+          <w:control r:id="rId14" w:name="DefaultOcxName" w:shapeid="_x0000_i1034"/>
         </w:object>
       </w:r>
     </w:p>
@@ -3190,11 +3159,11 @@
           <w:sz w:val="24"/>
           <w:szCs w:val="24"/>
         </w:rPr>
-        <w:object w:dxaOrig="1440" w:dyaOrig="1440" w14:anchorId="3C9C484A">
-          <v:shape id="_x0000_i1051" type="#_x0000_t75" style="width:20.25pt;height:18pt" o:ole="">
+        <w:object w:dxaOrig="225" w:dyaOrig="225" w14:anchorId="3C9C484A">
+          <v:shape id="_x0000_i1037" type="#_x0000_t75" style="width:20.25pt;height:18pt" o:ole="">
             <v:imagedata r:id="rId13" o:title=""/>
           </v:shape>
-          <w:control r:id="rId15" w:name="DefaultOcxName1" w:shapeid="_x0000_i1051"/>
+          <w:control r:id="rId15" w:name="DefaultOcxName1" w:shapeid="_x0000_i1037"/>
         </w:object>
       </w:r>
     </w:p>
@@ -3303,11 +3272,11 @@
           <w:sz w:val="24"/>
           <w:szCs w:val="24"/>
         </w:rPr>
-        <w:object w:dxaOrig="1440" w:dyaOrig="1440" w14:anchorId="528E21DD">
-          <v:shape id="_x0000_i1050" type="#_x0000_t75" style="width:20.25pt;height:18pt" o:ole="">
+        <w:object w:dxaOrig="225" w:dyaOrig="225" w14:anchorId="528E21DD">
+          <v:shape id="_x0000_i1040" type="#_x0000_t75" style="width:20.25pt;height:18pt" o:ole="">
             <v:imagedata r:id="rId13" o:title=""/>
           </v:shape>
-          <w:control r:id="rId16" w:name="DefaultOcxName2" w:shapeid="_x0000_i1050"/>
+          <w:control r:id="rId16" w:name="DefaultOcxName2" w:shapeid="_x0000_i1040"/>
         </w:object>
       </w:r>
     </w:p>
@@ -3416,11 +3385,11 @@
           <w:sz w:val="24"/>
           <w:szCs w:val="24"/>
         </w:rPr>
-        <w:object w:dxaOrig="1440" w:dyaOrig="1440" w14:anchorId="31B5F31A">
-          <v:shape id="_x0000_i1049" type="#_x0000_t75" style="width:20.25pt;height:18pt" o:ole="">
+        <w:object w:dxaOrig="225" w:dyaOrig="225" w14:anchorId="31B5F31A">
+          <v:shape id="_x0000_i1043" type="#_x0000_t75" style="width:20.25pt;height:18pt" o:ole="">
             <v:imagedata r:id="rId13" o:title=""/>
           </v:shape>
-          <w:control r:id="rId17" w:name="DefaultOcxName3" w:shapeid="_x0000_i1049"/>
+          <w:control r:id="rId17" w:name="DefaultOcxName3" w:shapeid="_x0000_i1043"/>
         </w:object>
       </w:r>
     </w:p>
@@ -3576,6 +3545,2139 @@
           <w:lang w:val="pt-BR"/>
         </w:rPr>
         <w:t xml:space="preserve"> definido, ambos ficam em linha e ambos são suportados por todos os navegadores modernos.</w:t>
+      </w:r>
+    </w:p>
+    <w:p>
+      <w:pPr>
+        <w:rPr>
+          <w:lang w:val="pt-BR"/>
+        </w:rPr>
+      </w:pPr>
+      <w:r>
+        <w:rPr>
+          <w:lang w:val="pt-BR"/>
+        </w:rPr>
+        <w:br w:type="page"/>
+      </w:r>
+    </w:p>
+    <w:p>
+      <w:pPr>
+        <w:pStyle w:val="Heading1"/>
+        <w:rPr>
+          <w:lang w:val="pt-BR"/>
+        </w:rPr>
+      </w:pPr>
+      <w:r>
+        <w:rPr>
+          <w:sz w:val="36"/>
+          <w:szCs w:val="36"/>
+          <w:lang w:val="pt-BR"/>
+        </w:rPr>
+        <w:lastRenderedPageBreak/>
+        <w:t>04</w:t>
+      </w:r>
+      <w:r>
+        <w:rPr>
+          <w:lang w:val="pt-BR"/>
+        </w:rPr>
+        <w:t xml:space="preserve"> </w:t>
+      </w:r>
+      <w:r>
+        <w:rPr>
+          <w:rStyle w:val="task-body-header-title-text"/>
+          <w:rFonts w:eastAsiaTheme="majorEastAsia"/>
+          <w:lang w:val="pt-BR"/>
+        </w:rPr>
+        <w:t>Criando os links das redes sociais</w:t>
+      </w:r>
+    </w:p>
+    <w:p>
+      <w:pPr>
+        <w:spacing w:before="100" w:beforeAutospacing="1" w:after="100" w:afterAutospacing="1" w:line="240" w:lineRule="auto"/>
+        <w:rPr>
+          <w:rFonts w:ascii="Times New Roman" w:eastAsia="Times New Roman" w:hAnsi="Times New Roman" w:cs="Times New Roman"/>
+          <w:sz w:val="24"/>
+          <w:szCs w:val="24"/>
+        </w:rPr>
+      </w:pPr>
+      <w:r>
+        <w:rPr>
+          <w:rFonts w:ascii="Times New Roman" w:eastAsia="Times New Roman" w:hAnsi="Times New Roman" w:cs="Times New Roman"/>
+          <w:sz w:val="24"/>
+          <w:szCs w:val="24"/>
+          <w:lang w:val="pt-BR"/>
+        </w:rPr>
+        <w:t xml:space="preserve">Adicione os links para as redes sociais na barra de navegação. </w:t>
+      </w:r>
+      <w:r>
+        <w:rPr>
+          <w:rFonts w:ascii="Times New Roman" w:eastAsia="Times New Roman" w:hAnsi="Times New Roman" w:cs="Times New Roman"/>
+          <w:sz w:val="24"/>
+          <w:szCs w:val="24"/>
+        </w:rPr>
+        <w:t xml:space="preserve">São </w:t>
+      </w:r>
+      <w:proofErr w:type="spellStart"/>
+      <w:r>
+        <w:rPr>
+          <w:rFonts w:ascii="Times New Roman" w:eastAsia="Times New Roman" w:hAnsi="Times New Roman" w:cs="Times New Roman"/>
+          <w:sz w:val="24"/>
+          <w:szCs w:val="24"/>
+        </w:rPr>
+        <w:t>três</w:t>
+      </w:r>
+      <w:proofErr w:type="spellEnd"/>
+      <w:r>
+        <w:rPr>
+          <w:rFonts w:ascii="Times New Roman" w:eastAsia="Times New Roman" w:hAnsi="Times New Roman" w:cs="Times New Roman"/>
+          <w:sz w:val="24"/>
+          <w:szCs w:val="24"/>
+        </w:rPr>
+        <w:t xml:space="preserve"> links:</w:t>
+      </w:r>
+    </w:p>
+    <w:p>
+      <w:pPr>
+        <w:numPr>
+          <w:ilvl w:val="0"/>
+          <w:numId w:val="3"/>
+        </w:numPr>
+        <w:spacing w:before="100" w:beforeAutospacing="1" w:after="100" w:afterAutospacing="1" w:line="240" w:lineRule="auto"/>
+        <w:rPr>
+          <w:rFonts w:ascii="Times New Roman" w:eastAsia="Times New Roman" w:hAnsi="Times New Roman" w:cs="Times New Roman"/>
+          <w:sz w:val="24"/>
+          <w:szCs w:val="24"/>
+          <w:lang w:val="pt-BR"/>
+        </w:rPr>
+      </w:pPr>
+      <w:r>
+        <w:rPr>
+          <w:rFonts w:ascii="Times New Roman" w:eastAsia="Times New Roman" w:hAnsi="Times New Roman" w:cs="Times New Roman"/>
+          <w:sz w:val="24"/>
+          <w:szCs w:val="24"/>
+          <w:lang w:val="pt-BR"/>
+        </w:rPr>
+        <w:t xml:space="preserve">Link para </w:t>
+      </w:r>
+      <w:hyperlink r:id="rId18" w:tgtFrame="_blank" w:history="1">
+        <w:r>
+          <w:rPr>
+            <w:rFonts w:ascii="Times New Roman" w:eastAsia="Times New Roman" w:hAnsi="Times New Roman" w:cs="Times New Roman"/>
+            <w:b/>
+            <w:bCs/>
+            <w:color w:val="0000FF"/>
+            <w:sz w:val="24"/>
+            <w:szCs w:val="24"/>
+            <w:u w:val="single"/>
+            <w:lang w:val="pt-BR"/>
+          </w:rPr>
+          <w:t>https://github.com/git-joaodasilva</w:t>
+        </w:r>
+      </w:hyperlink>
+      <w:r>
+        <w:rPr>
+          <w:rFonts w:ascii="Times New Roman" w:eastAsia="Times New Roman" w:hAnsi="Times New Roman" w:cs="Times New Roman"/>
+          <w:sz w:val="24"/>
+          <w:szCs w:val="24"/>
+          <w:lang w:val="pt-BR"/>
+        </w:rPr>
+        <w:t xml:space="preserve">, com a imagem </w:t>
+      </w:r>
+      <w:r>
+        <w:rPr>
+          <w:rFonts w:ascii="Times New Roman" w:eastAsia="Times New Roman" w:hAnsi="Times New Roman" w:cs="Times New Roman"/>
+          <w:b/>
+          <w:bCs/>
+          <w:sz w:val="24"/>
+          <w:szCs w:val="24"/>
+          <w:lang w:val="pt-BR"/>
+        </w:rPr>
+        <w:t>github.png</w:t>
+      </w:r>
+      <w:r>
+        <w:rPr>
+          <w:rFonts w:ascii="Times New Roman" w:eastAsia="Times New Roman" w:hAnsi="Times New Roman" w:cs="Times New Roman"/>
+          <w:sz w:val="24"/>
+          <w:szCs w:val="24"/>
+          <w:lang w:val="pt-BR"/>
+        </w:rPr>
+        <w:t>.</w:t>
+      </w:r>
+    </w:p>
+    <w:p>
+      <w:pPr>
+        <w:numPr>
+          <w:ilvl w:val="0"/>
+          <w:numId w:val="3"/>
+        </w:numPr>
+        <w:spacing w:before="100" w:beforeAutospacing="1" w:after="100" w:afterAutospacing="1" w:line="240" w:lineRule="auto"/>
+        <w:rPr>
+          <w:rFonts w:ascii="Times New Roman" w:eastAsia="Times New Roman" w:hAnsi="Times New Roman" w:cs="Times New Roman"/>
+          <w:sz w:val="24"/>
+          <w:szCs w:val="24"/>
+          <w:lang w:val="pt-BR"/>
+        </w:rPr>
+      </w:pPr>
+      <w:r>
+        <w:rPr>
+          <w:rFonts w:ascii="Times New Roman" w:eastAsia="Times New Roman" w:hAnsi="Times New Roman" w:cs="Times New Roman"/>
+          <w:sz w:val="24"/>
+          <w:szCs w:val="24"/>
+          <w:lang w:val="pt-BR"/>
+        </w:rPr>
+        <w:t xml:space="preserve">Link para </w:t>
+      </w:r>
+      <w:hyperlink r:id="rId19" w:tgtFrame="_blank" w:history="1">
+        <w:r>
+          <w:rPr>
+            <w:rFonts w:ascii="Times New Roman" w:eastAsia="Times New Roman" w:hAnsi="Times New Roman" w:cs="Times New Roman"/>
+            <w:b/>
+            <w:bCs/>
+            <w:color w:val="0000FF"/>
+            <w:sz w:val="24"/>
+            <w:szCs w:val="24"/>
+            <w:u w:val="single"/>
+            <w:lang w:val="pt-BR"/>
+          </w:rPr>
+          <w:t>https://twitter.com/twitter-joaodasilva</w:t>
+        </w:r>
+      </w:hyperlink>
+      <w:r>
+        <w:rPr>
+          <w:rFonts w:ascii="Times New Roman" w:eastAsia="Times New Roman" w:hAnsi="Times New Roman" w:cs="Times New Roman"/>
+          <w:sz w:val="24"/>
+          <w:szCs w:val="24"/>
+          <w:lang w:val="pt-BR"/>
+        </w:rPr>
+        <w:t xml:space="preserve">, com a imagem </w:t>
+      </w:r>
+      <w:r>
+        <w:rPr>
+          <w:rFonts w:ascii="Times New Roman" w:eastAsia="Times New Roman" w:hAnsi="Times New Roman" w:cs="Times New Roman"/>
+          <w:b/>
+          <w:bCs/>
+          <w:sz w:val="24"/>
+          <w:szCs w:val="24"/>
+          <w:lang w:val="pt-BR"/>
+        </w:rPr>
+        <w:t>twitter.png</w:t>
+      </w:r>
+      <w:r>
+        <w:rPr>
+          <w:rFonts w:ascii="Times New Roman" w:eastAsia="Times New Roman" w:hAnsi="Times New Roman" w:cs="Times New Roman"/>
+          <w:sz w:val="24"/>
+          <w:szCs w:val="24"/>
+          <w:lang w:val="pt-BR"/>
+        </w:rPr>
+        <w:t>.</w:t>
+      </w:r>
+    </w:p>
+    <w:p>
+      <w:pPr>
+        <w:numPr>
+          <w:ilvl w:val="0"/>
+          <w:numId w:val="3"/>
+        </w:numPr>
+        <w:spacing w:before="100" w:beforeAutospacing="1" w:after="100" w:afterAutospacing="1" w:line="240" w:lineRule="auto"/>
+        <w:rPr>
+          <w:rFonts w:ascii="Times New Roman" w:eastAsia="Times New Roman" w:hAnsi="Times New Roman" w:cs="Times New Roman"/>
+          <w:sz w:val="24"/>
+          <w:szCs w:val="24"/>
+          <w:lang w:val="pt-BR"/>
+        </w:rPr>
+      </w:pPr>
+      <w:r>
+        <w:rPr>
+          <w:rFonts w:ascii="Times New Roman" w:eastAsia="Times New Roman" w:hAnsi="Times New Roman" w:cs="Times New Roman"/>
+          <w:sz w:val="24"/>
+          <w:szCs w:val="24"/>
+          <w:lang w:val="pt-BR"/>
+        </w:rPr>
+        <w:t xml:space="preserve">Link para </w:t>
+      </w:r>
+      <w:hyperlink r:id="rId20" w:tgtFrame="_blank" w:history="1">
+        <w:r>
+          <w:rPr>
+            <w:rFonts w:ascii="Times New Roman" w:eastAsia="Times New Roman" w:hAnsi="Times New Roman" w:cs="Times New Roman"/>
+            <w:b/>
+            <w:bCs/>
+            <w:color w:val="0000FF"/>
+            <w:sz w:val="24"/>
+            <w:szCs w:val="24"/>
+            <w:u w:val="single"/>
+            <w:lang w:val="pt-BR"/>
+          </w:rPr>
+          <w:t>https://br.linkedin.com/pub/linkedin-joao-da-silva/32/4/508</w:t>
+        </w:r>
+      </w:hyperlink>
+      <w:r>
+        <w:rPr>
+          <w:rFonts w:ascii="Times New Roman" w:eastAsia="Times New Roman" w:hAnsi="Times New Roman" w:cs="Times New Roman"/>
+          <w:sz w:val="24"/>
+          <w:szCs w:val="24"/>
+          <w:lang w:val="pt-BR"/>
+        </w:rPr>
+        <w:t xml:space="preserve">, com a imagem </w:t>
+      </w:r>
+      <w:r>
+        <w:rPr>
+          <w:rFonts w:ascii="Times New Roman" w:eastAsia="Times New Roman" w:hAnsi="Times New Roman" w:cs="Times New Roman"/>
+          <w:b/>
+          <w:bCs/>
+          <w:sz w:val="24"/>
+          <w:szCs w:val="24"/>
+          <w:lang w:val="pt-BR"/>
+        </w:rPr>
+        <w:t>linkedin.png</w:t>
+      </w:r>
+      <w:r>
+        <w:rPr>
+          <w:rFonts w:ascii="Times New Roman" w:eastAsia="Times New Roman" w:hAnsi="Times New Roman" w:cs="Times New Roman"/>
+          <w:sz w:val="24"/>
+          <w:szCs w:val="24"/>
+          <w:lang w:val="pt-BR"/>
+        </w:rPr>
+        <w:t>.</w:t>
+      </w:r>
+    </w:p>
+    <w:p>
+      <w:pPr>
+        <w:spacing w:before="100" w:beforeAutospacing="1" w:after="100" w:afterAutospacing="1" w:line="240" w:lineRule="auto"/>
+        <w:rPr>
+          <w:rFonts w:ascii="Times New Roman" w:eastAsia="Times New Roman" w:hAnsi="Times New Roman" w:cs="Times New Roman"/>
+          <w:sz w:val="24"/>
+          <w:szCs w:val="24"/>
+          <w:lang w:val="pt-BR"/>
+        </w:rPr>
+      </w:pPr>
+      <w:r>
+        <w:rPr>
+          <w:rFonts w:ascii="Times New Roman" w:eastAsia="Times New Roman" w:hAnsi="Times New Roman" w:cs="Times New Roman"/>
+          <w:b/>
+          <w:bCs/>
+          <w:sz w:val="24"/>
+          <w:szCs w:val="24"/>
+          <w:lang w:val="pt-BR"/>
+        </w:rPr>
+        <w:t>Lembrete</w:t>
+      </w:r>
+      <w:r>
+        <w:rPr>
+          <w:rFonts w:ascii="Times New Roman" w:eastAsia="Times New Roman" w:hAnsi="Times New Roman" w:cs="Times New Roman"/>
+          <w:sz w:val="24"/>
+          <w:szCs w:val="24"/>
+          <w:lang w:val="pt-BR"/>
+        </w:rPr>
+        <w:t xml:space="preserve">: não esqueça de atualizar o código do </w:t>
+      </w:r>
+      <w:r>
+        <w:rPr>
+          <w:rFonts w:ascii="Courier New" w:eastAsia="Times New Roman" w:hAnsi="Courier New" w:cs="Courier New"/>
+          <w:sz w:val="20"/>
+          <w:szCs w:val="20"/>
+          <w:lang w:val="pt-BR"/>
+        </w:rPr>
+        <w:t>&lt;</w:t>
+      </w:r>
+      <w:proofErr w:type="spellStart"/>
+      <w:r>
+        <w:rPr>
+          <w:rFonts w:ascii="Courier New" w:eastAsia="Times New Roman" w:hAnsi="Courier New" w:cs="Courier New"/>
+          <w:sz w:val="20"/>
+          <w:szCs w:val="20"/>
+          <w:lang w:val="pt-BR"/>
+        </w:rPr>
+        <w:t>aside</w:t>
+      </w:r>
+      <w:proofErr w:type="spellEnd"/>
+      <w:r>
+        <w:rPr>
+          <w:rFonts w:ascii="Courier New" w:eastAsia="Times New Roman" w:hAnsi="Courier New" w:cs="Courier New"/>
+          <w:sz w:val="20"/>
+          <w:szCs w:val="20"/>
+          <w:lang w:val="pt-BR"/>
+        </w:rPr>
+        <w:t>&gt;</w:t>
+      </w:r>
+      <w:r>
+        <w:rPr>
+          <w:rFonts w:ascii="Times New Roman" w:eastAsia="Times New Roman" w:hAnsi="Times New Roman" w:cs="Times New Roman"/>
+          <w:sz w:val="24"/>
+          <w:szCs w:val="24"/>
+          <w:lang w:val="pt-BR"/>
+        </w:rPr>
+        <w:t xml:space="preserve"> em todas as suas páginas!</w:t>
+      </w:r>
+    </w:p>
+    <w:p>
+      <w:pPr>
+        <w:pStyle w:val="Heading3"/>
+      </w:pPr>
+      <w:proofErr w:type="spellStart"/>
+      <w:r>
+        <w:t>Opinião</w:t>
+      </w:r>
+      <w:proofErr w:type="spellEnd"/>
+      <w:r>
+        <w:t xml:space="preserve"> do </w:t>
+      </w:r>
+      <w:proofErr w:type="spellStart"/>
+      <w:r>
+        <w:t>instrutor</w:t>
+      </w:r>
+      <w:proofErr w:type="spellEnd"/>
+      <w:r>
+        <w:t xml:space="preserve"> </w:t>
+      </w:r>
+    </w:p>
+    <w:p>
+      <w:pPr>
+        <w:pStyle w:val="settings-box-item"/>
+        <w:numPr>
+          <w:ilvl w:val="0"/>
+          <w:numId w:val="4"/>
+        </w:numPr>
+      </w:pPr>
+    </w:p>
+    <w:p>
+      <w:pPr>
+        <w:pStyle w:val="settings-box-item"/>
+        <w:numPr>
+          <w:ilvl w:val="0"/>
+          <w:numId w:val="4"/>
+        </w:numPr>
+      </w:pPr>
+    </w:p>
+    <w:p>
+      <w:pPr>
+        <w:pStyle w:val="NormalWeb"/>
+        <w:rPr>
+          <w:lang w:val="pt-BR"/>
+        </w:rPr>
+      </w:pPr>
+      <w:r>
+        <w:rPr>
+          <w:lang w:val="pt-BR"/>
+        </w:rPr>
+        <w:t xml:space="preserve">Depois de colocarmos os links no </w:t>
+      </w:r>
+      <w:r>
+        <w:rPr>
+          <w:rStyle w:val="HTMLCode"/>
+          <w:lang w:val="pt-BR"/>
+        </w:rPr>
+        <w:t>&lt;</w:t>
+      </w:r>
+      <w:proofErr w:type="spellStart"/>
+      <w:r>
+        <w:rPr>
+          <w:rStyle w:val="HTMLCode"/>
+          <w:lang w:val="pt-BR"/>
+        </w:rPr>
+        <w:t>aside</w:t>
+      </w:r>
+      <w:proofErr w:type="spellEnd"/>
+      <w:r>
+        <w:rPr>
+          <w:rStyle w:val="HTMLCode"/>
+          <w:lang w:val="pt-BR"/>
+        </w:rPr>
+        <w:t>&gt;</w:t>
+      </w:r>
+      <w:r>
+        <w:rPr>
+          <w:lang w:val="pt-BR"/>
+        </w:rPr>
+        <w:t>, ele deve ficar assim:</w:t>
+      </w:r>
+    </w:p>
+    <w:p>
+      <w:pPr>
+        <w:pStyle w:val="HTMLPreformatted"/>
+        <w:rPr>
+          <w:rStyle w:val="pln"/>
+          <w:lang w:val="pt-BR"/>
+        </w:rPr>
+      </w:pPr>
+      <w:r>
+        <w:rPr>
+          <w:rStyle w:val="tag"/>
+          <w:lang w:val="pt-BR"/>
+        </w:rPr>
+        <w:t>&lt;</w:t>
+      </w:r>
+      <w:proofErr w:type="spellStart"/>
+      <w:r>
+        <w:rPr>
+          <w:rStyle w:val="tag"/>
+          <w:lang w:val="pt-BR"/>
+        </w:rPr>
+        <w:t>aside</w:t>
+      </w:r>
+      <w:proofErr w:type="spellEnd"/>
+      <w:r>
+        <w:rPr>
+          <w:rStyle w:val="tag"/>
+          <w:lang w:val="pt-BR"/>
+        </w:rPr>
+        <w:t>&gt;</w:t>
+      </w:r>
+    </w:p>
+    <w:p>
+      <w:pPr>
+        <w:pStyle w:val="HTMLPreformatted"/>
+        <w:rPr>
+          <w:rStyle w:val="pln"/>
+          <w:lang w:val="pt-BR"/>
+        </w:rPr>
+      </w:pPr>
+      <w:r>
+        <w:rPr>
+          <w:rStyle w:val="pln"/>
+          <w:lang w:val="pt-BR"/>
+        </w:rPr>
+        <w:t xml:space="preserve">    </w:t>
+      </w:r>
+      <w:r>
+        <w:rPr>
+          <w:rStyle w:val="tag"/>
+          <w:lang w:val="pt-BR"/>
+        </w:rPr>
+        <w:t>&lt;h1&gt;</w:t>
+      </w:r>
+      <w:r>
+        <w:rPr>
+          <w:rStyle w:val="pln"/>
+          <w:lang w:val="pt-BR"/>
+        </w:rPr>
+        <w:t>João da Silva</w:t>
+      </w:r>
+      <w:r>
+        <w:rPr>
+          <w:rStyle w:val="tag"/>
+          <w:lang w:val="pt-BR"/>
+        </w:rPr>
+        <w:t>&lt;/h1&gt;</w:t>
+      </w:r>
+    </w:p>
+    <w:p>
+      <w:pPr>
+        <w:pStyle w:val="HTMLPreformatted"/>
+        <w:rPr>
+          <w:rStyle w:val="pln"/>
+        </w:rPr>
+      </w:pPr>
+      <w:r>
+        <w:rPr>
+          <w:rStyle w:val="pln"/>
+          <w:lang w:val="pt-BR"/>
+        </w:rPr>
+        <w:t xml:space="preserve">    </w:t>
+      </w:r>
+      <w:r>
+        <w:rPr>
+          <w:rStyle w:val="tag"/>
+        </w:rPr>
+        <w:t>&lt;nav&gt;</w:t>
+      </w:r>
+    </w:p>
+    <w:p>
+      <w:pPr>
+        <w:pStyle w:val="HTMLPreformatted"/>
+        <w:rPr>
+          <w:rStyle w:val="pln"/>
+        </w:rPr>
+      </w:pPr>
+      <w:r>
+        <w:rPr>
+          <w:rStyle w:val="pln"/>
+        </w:rPr>
+        <w:t xml:space="preserve">        </w:t>
+      </w:r>
+      <w:r>
+        <w:rPr>
+          <w:rStyle w:val="tag"/>
+        </w:rPr>
+        <w:t>&lt;ul&gt;</w:t>
+      </w:r>
+    </w:p>
+    <w:p>
+      <w:pPr>
+        <w:pStyle w:val="HTMLPreformatted"/>
+        <w:rPr>
+          <w:rStyle w:val="pln"/>
+        </w:rPr>
+      </w:pPr>
+      <w:r>
+        <w:rPr>
+          <w:rStyle w:val="pln"/>
+        </w:rPr>
+        <w:t xml:space="preserve">            </w:t>
+      </w:r>
+      <w:r>
+        <w:rPr>
+          <w:rStyle w:val="tag"/>
+        </w:rPr>
+        <w:t>&lt;li&gt;&lt;a</w:t>
+      </w:r>
+      <w:r>
+        <w:rPr>
+          <w:rStyle w:val="pln"/>
+        </w:rPr>
+        <w:t xml:space="preserve"> </w:t>
+      </w:r>
+      <w:proofErr w:type="spellStart"/>
+      <w:r>
+        <w:rPr>
+          <w:rStyle w:val="atn"/>
+        </w:rPr>
+        <w:t>href</w:t>
+      </w:r>
+      <w:proofErr w:type="spellEnd"/>
+      <w:r>
+        <w:rPr>
+          <w:rStyle w:val="pun"/>
+        </w:rPr>
+        <w:t>=</w:t>
+      </w:r>
+      <w:r>
+        <w:rPr>
+          <w:rStyle w:val="atv"/>
+        </w:rPr>
+        <w:t>"index.html"</w:t>
+      </w:r>
+      <w:r>
+        <w:rPr>
+          <w:rStyle w:val="tag"/>
+        </w:rPr>
+        <w:t>&gt;</w:t>
+      </w:r>
+      <w:r>
+        <w:rPr>
+          <w:rStyle w:val="pln"/>
+        </w:rPr>
+        <w:t>Home</w:t>
+      </w:r>
+      <w:r>
+        <w:rPr>
+          <w:rStyle w:val="tag"/>
+        </w:rPr>
+        <w:t>&lt;/a&gt;&lt;/li&gt;</w:t>
+      </w:r>
+    </w:p>
+    <w:p>
+      <w:pPr>
+        <w:pStyle w:val="HTMLPreformatted"/>
+        <w:rPr>
+          <w:rStyle w:val="pln"/>
+          <w:lang w:val="pt-BR"/>
+        </w:rPr>
+      </w:pPr>
+      <w:r>
+        <w:rPr>
+          <w:rStyle w:val="pln"/>
+        </w:rPr>
+        <w:t xml:space="preserve">            </w:t>
+      </w:r>
+      <w:r>
+        <w:rPr>
+          <w:rStyle w:val="tag"/>
+          <w:lang w:val="pt-BR"/>
+        </w:rPr>
+        <w:t>&lt;li&gt;&lt;a</w:t>
+      </w:r>
+      <w:r>
+        <w:rPr>
+          <w:rStyle w:val="pln"/>
+          <w:lang w:val="pt-BR"/>
+        </w:rPr>
+        <w:t xml:space="preserve"> </w:t>
+      </w:r>
+      <w:proofErr w:type="spellStart"/>
+      <w:r>
+        <w:rPr>
+          <w:rStyle w:val="atn"/>
+          <w:lang w:val="pt-BR"/>
+        </w:rPr>
+        <w:t>href</w:t>
+      </w:r>
+      <w:proofErr w:type="spellEnd"/>
+      <w:r>
+        <w:rPr>
+          <w:rStyle w:val="pun"/>
+          <w:lang w:val="pt-BR"/>
+        </w:rPr>
+        <w:t>=</w:t>
+      </w:r>
+      <w:r>
+        <w:rPr>
+          <w:rStyle w:val="atv"/>
+          <w:lang w:val="pt-BR"/>
+        </w:rPr>
+        <w:t>"portfolio.html"</w:t>
+      </w:r>
+      <w:r>
+        <w:rPr>
+          <w:rStyle w:val="tag"/>
+          <w:lang w:val="pt-BR"/>
+        </w:rPr>
+        <w:t>&gt;</w:t>
+      </w:r>
+      <w:r>
+        <w:rPr>
+          <w:rStyle w:val="pln"/>
+          <w:lang w:val="pt-BR"/>
+        </w:rPr>
+        <w:t>Portfolio</w:t>
+      </w:r>
+      <w:r>
+        <w:rPr>
+          <w:rStyle w:val="tag"/>
+          <w:lang w:val="pt-BR"/>
+        </w:rPr>
+        <w:t>&lt;/a&gt;&lt;/li&gt;</w:t>
+      </w:r>
+    </w:p>
+    <w:p>
+      <w:pPr>
+        <w:pStyle w:val="HTMLPreformatted"/>
+        <w:rPr>
+          <w:rStyle w:val="pln"/>
+          <w:lang w:val="pt-BR"/>
+        </w:rPr>
+      </w:pPr>
+      <w:r>
+        <w:rPr>
+          <w:rStyle w:val="pln"/>
+          <w:lang w:val="pt-BR"/>
+        </w:rPr>
+        <w:t xml:space="preserve">            </w:t>
+      </w:r>
+      <w:r>
+        <w:rPr>
+          <w:rStyle w:val="tag"/>
+          <w:lang w:val="pt-BR"/>
+        </w:rPr>
+        <w:t>&lt;li&gt;&lt;a</w:t>
+      </w:r>
+      <w:r>
+        <w:rPr>
+          <w:rStyle w:val="pln"/>
+          <w:lang w:val="pt-BR"/>
+        </w:rPr>
+        <w:t xml:space="preserve"> </w:t>
+      </w:r>
+      <w:proofErr w:type="spellStart"/>
+      <w:r>
+        <w:rPr>
+          <w:rStyle w:val="atn"/>
+          <w:lang w:val="pt-BR"/>
+        </w:rPr>
+        <w:t>href</w:t>
+      </w:r>
+      <w:proofErr w:type="spellEnd"/>
+      <w:r>
+        <w:rPr>
+          <w:rStyle w:val="pun"/>
+          <w:lang w:val="pt-BR"/>
+        </w:rPr>
+        <w:t>=</w:t>
+      </w:r>
+      <w:r>
+        <w:rPr>
+          <w:rStyle w:val="atv"/>
+          <w:lang w:val="pt-BR"/>
+        </w:rPr>
+        <w:t>"bio.html"</w:t>
+      </w:r>
+      <w:r>
+        <w:rPr>
+          <w:rStyle w:val="tag"/>
+          <w:lang w:val="pt-BR"/>
+        </w:rPr>
+        <w:t>&gt;</w:t>
+      </w:r>
+      <w:r>
+        <w:rPr>
+          <w:rStyle w:val="pln"/>
+          <w:lang w:val="pt-BR"/>
+        </w:rPr>
+        <w:t>Sobre mim</w:t>
+      </w:r>
+      <w:r>
+        <w:rPr>
+          <w:rStyle w:val="tag"/>
+          <w:lang w:val="pt-BR"/>
+        </w:rPr>
+        <w:t>&lt;/a&gt;&lt;/li&gt;</w:t>
+      </w:r>
+    </w:p>
+    <w:p>
+      <w:pPr>
+        <w:pStyle w:val="HTMLPreformatted"/>
+        <w:rPr>
+          <w:rStyle w:val="pln"/>
+          <w:lang w:val="pt-BR"/>
+        </w:rPr>
+      </w:pPr>
+      <w:r>
+        <w:rPr>
+          <w:rStyle w:val="pln"/>
+          <w:lang w:val="pt-BR"/>
+        </w:rPr>
+        <w:t xml:space="preserve">            </w:t>
+      </w:r>
+      <w:r>
+        <w:rPr>
+          <w:rStyle w:val="tag"/>
+          <w:lang w:val="pt-BR"/>
+        </w:rPr>
+        <w:t>&lt;li&gt;&lt;a</w:t>
+      </w:r>
+      <w:r>
+        <w:rPr>
+          <w:rStyle w:val="pln"/>
+          <w:lang w:val="pt-BR"/>
+        </w:rPr>
+        <w:t xml:space="preserve"> </w:t>
+      </w:r>
+      <w:proofErr w:type="spellStart"/>
+      <w:r>
+        <w:rPr>
+          <w:rStyle w:val="atn"/>
+          <w:lang w:val="pt-BR"/>
+        </w:rPr>
+        <w:t>href</w:t>
+      </w:r>
+      <w:proofErr w:type="spellEnd"/>
+      <w:r>
+        <w:rPr>
+          <w:rStyle w:val="pun"/>
+          <w:lang w:val="pt-BR"/>
+        </w:rPr>
+        <w:t>=</w:t>
+      </w:r>
+      <w:r>
+        <w:rPr>
+          <w:rStyle w:val="atv"/>
+          <w:lang w:val="pt-BR"/>
+        </w:rPr>
+        <w:t>"blog.html"</w:t>
+      </w:r>
+      <w:r>
+        <w:rPr>
+          <w:rStyle w:val="tag"/>
+          <w:lang w:val="pt-BR"/>
+        </w:rPr>
+        <w:t>&gt;</w:t>
+      </w:r>
+      <w:r>
+        <w:rPr>
+          <w:rStyle w:val="pln"/>
+          <w:lang w:val="pt-BR"/>
+        </w:rPr>
+        <w:t>Blog</w:t>
+      </w:r>
+      <w:r>
+        <w:rPr>
+          <w:rStyle w:val="tag"/>
+          <w:lang w:val="pt-BR"/>
+        </w:rPr>
+        <w:t>&lt;/a&gt;&lt;/li&gt;</w:t>
+      </w:r>
+    </w:p>
+    <w:p>
+      <w:pPr>
+        <w:pStyle w:val="HTMLPreformatted"/>
+        <w:rPr>
+          <w:rStyle w:val="pln"/>
+          <w:lang w:val="pt-BR"/>
+        </w:rPr>
+      </w:pPr>
+      <w:r>
+        <w:rPr>
+          <w:rStyle w:val="pln"/>
+          <w:lang w:val="pt-BR"/>
+        </w:rPr>
+        <w:t xml:space="preserve">            </w:t>
+      </w:r>
+      <w:r>
+        <w:rPr>
+          <w:rStyle w:val="tag"/>
+          <w:lang w:val="pt-BR"/>
+        </w:rPr>
+        <w:t>&lt;li&gt;&lt;a</w:t>
+      </w:r>
+      <w:r>
+        <w:rPr>
+          <w:rStyle w:val="pln"/>
+          <w:lang w:val="pt-BR"/>
+        </w:rPr>
+        <w:t xml:space="preserve"> </w:t>
+      </w:r>
+      <w:proofErr w:type="spellStart"/>
+      <w:r>
+        <w:rPr>
+          <w:rStyle w:val="atn"/>
+          <w:lang w:val="pt-BR"/>
+        </w:rPr>
+        <w:t>href</w:t>
+      </w:r>
+      <w:proofErr w:type="spellEnd"/>
+      <w:r>
+        <w:rPr>
+          <w:rStyle w:val="pun"/>
+          <w:lang w:val="pt-BR"/>
+        </w:rPr>
+        <w:t>=</w:t>
+      </w:r>
+      <w:r>
+        <w:rPr>
+          <w:rStyle w:val="atv"/>
+          <w:lang w:val="pt-BR"/>
+        </w:rPr>
+        <w:t>"contato.html"</w:t>
+      </w:r>
+      <w:r>
+        <w:rPr>
+          <w:rStyle w:val="tag"/>
+          <w:lang w:val="pt-BR"/>
+        </w:rPr>
+        <w:t>&gt;</w:t>
+      </w:r>
+      <w:r>
+        <w:rPr>
+          <w:rStyle w:val="pln"/>
+          <w:lang w:val="pt-BR"/>
+        </w:rPr>
+        <w:t>Contato</w:t>
+      </w:r>
+      <w:r>
+        <w:rPr>
+          <w:rStyle w:val="tag"/>
+          <w:lang w:val="pt-BR"/>
+        </w:rPr>
+        <w:t>&lt;/a&gt;&lt;/li&gt;</w:t>
+      </w:r>
+    </w:p>
+    <w:p>
+      <w:pPr>
+        <w:pStyle w:val="HTMLPreformatted"/>
+        <w:rPr>
+          <w:rStyle w:val="pln"/>
+          <w:lang w:val="pt-BR"/>
+        </w:rPr>
+      </w:pPr>
+      <w:r>
+        <w:rPr>
+          <w:rStyle w:val="pln"/>
+          <w:lang w:val="pt-BR"/>
+        </w:rPr>
+        <w:t xml:space="preserve">        </w:t>
+      </w:r>
+      <w:r>
+        <w:rPr>
+          <w:rStyle w:val="tag"/>
+          <w:lang w:val="pt-BR"/>
+        </w:rPr>
+        <w:t>&lt;/</w:t>
+      </w:r>
+      <w:proofErr w:type="spellStart"/>
+      <w:r>
+        <w:rPr>
+          <w:rStyle w:val="tag"/>
+          <w:lang w:val="pt-BR"/>
+        </w:rPr>
+        <w:t>ul</w:t>
+      </w:r>
+      <w:proofErr w:type="spellEnd"/>
+      <w:r>
+        <w:rPr>
+          <w:rStyle w:val="tag"/>
+          <w:lang w:val="pt-BR"/>
+        </w:rPr>
+        <w:t>&gt;</w:t>
+      </w:r>
+    </w:p>
+    <w:p>
+      <w:pPr>
+        <w:pStyle w:val="HTMLPreformatted"/>
+        <w:rPr>
+          <w:rStyle w:val="pln"/>
+          <w:lang w:val="pt-BR"/>
+        </w:rPr>
+      </w:pPr>
+      <w:r>
+        <w:rPr>
+          <w:rStyle w:val="pln"/>
+          <w:lang w:val="pt-BR"/>
+        </w:rPr>
+        <w:t xml:space="preserve">    </w:t>
+      </w:r>
+      <w:r>
+        <w:rPr>
+          <w:rStyle w:val="tag"/>
+          <w:lang w:val="pt-BR"/>
+        </w:rPr>
+        <w:t>&lt;/</w:t>
+      </w:r>
+      <w:proofErr w:type="spellStart"/>
+      <w:r>
+        <w:rPr>
+          <w:rStyle w:val="tag"/>
+          <w:lang w:val="pt-BR"/>
+        </w:rPr>
+        <w:t>nav</w:t>
+      </w:r>
+      <w:proofErr w:type="spellEnd"/>
+      <w:r>
+        <w:rPr>
+          <w:rStyle w:val="tag"/>
+          <w:lang w:val="pt-BR"/>
+        </w:rPr>
+        <w:t>&gt;</w:t>
+      </w:r>
+    </w:p>
+    <w:p>
+      <w:pPr>
+        <w:pStyle w:val="HTMLPreformatted"/>
+        <w:rPr>
+          <w:rStyle w:val="pln"/>
+          <w:lang w:val="pt-BR"/>
+        </w:rPr>
+      </w:pPr>
+      <w:r>
+        <w:rPr>
+          <w:rStyle w:val="pln"/>
+          <w:lang w:val="pt-BR"/>
+        </w:rPr>
+        <w:t xml:space="preserve">    </w:t>
+      </w:r>
+      <w:r>
+        <w:rPr>
+          <w:rStyle w:val="tag"/>
+          <w:lang w:val="pt-BR"/>
+        </w:rPr>
+        <w:t>&lt;</w:t>
+      </w:r>
+      <w:proofErr w:type="spellStart"/>
+      <w:r>
+        <w:rPr>
+          <w:rStyle w:val="tag"/>
+          <w:lang w:val="pt-BR"/>
+        </w:rPr>
+        <w:t>ul</w:t>
+      </w:r>
+      <w:proofErr w:type="spellEnd"/>
+      <w:r>
+        <w:rPr>
+          <w:rStyle w:val="tag"/>
+          <w:lang w:val="pt-BR"/>
+        </w:rPr>
+        <w:t>&gt;</w:t>
+      </w:r>
+    </w:p>
+    <w:p>
+      <w:pPr>
+        <w:pStyle w:val="HTMLPreformatted"/>
+        <w:rPr>
+          <w:rStyle w:val="pln"/>
+          <w:lang w:val="pt-BR"/>
+        </w:rPr>
+      </w:pPr>
+      <w:r>
+        <w:rPr>
+          <w:rStyle w:val="pln"/>
+          <w:lang w:val="pt-BR"/>
+        </w:rPr>
+        <w:t xml:space="preserve">        </w:t>
+      </w:r>
+      <w:r>
+        <w:rPr>
+          <w:rStyle w:val="tag"/>
+          <w:lang w:val="pt-BR"/>
+        </w:rPr>
+        <w:t>&lt;li&gt;</w:t>
+      </w:r>
+    </w:p>
+    <w:p>
+      <w:pPr>
+        <w:pStyle w:val="HTMLPreformatted"/>
+        <w:rPr>
+          <w:rStyle w:val="pln"/>
+          <w:lang w:val="pt-BR"/>
+        </w:rPr>
+      </w:pPr>
+      <w:r>
+        <w:rPr>
+          <w:rStyle w:val="pln"/>
+          <w:lang w:val="pt-BR"/>
+        </w:rPr>
+        <w:t xml:space="preserve">            </w:t>
+      </w:r>
+      <w:r>
+        <w:rPr>
+          <w:rStyle w:val="tag"/>
+          <w:lang w:val="pt-BR"/>
+        </w:rPr>
+        <w:t>&lt;a</w:t>
+      </w:r>
+      <w:r>
+        <w:rPr>
+          <w:rStyle w:val="pln"/>
+          <w:lang w:val="pt-BR"/>
+        </w:rPr>
+        <w:t xml:space="preserve"> </w:t>
+      </w:r>
+      <w:proofErr w:type="spellStart"/>
+      <w:r>
+        <w:rPr>
+          <w:rStyle w:val="atn"/>
+          <w:lang w:val="pt-BR"/>
+        </w:rPr>
+        <w:t>href</w:t>
+      </w:r>
+      <w:proofErr w:type="spellEnd"/>
+      <w:r>
+        <w:rPr>
+          <w:rStyle w:val="pun"/>
+          <w:lang w:val="pt-BR"/>
+        </w:rPr>
+        <w:t>=</w:t>
+      </w:r>
+      <w:r>
+        <w:rPr>
+          <w:rStyle w:val="atv"/>
+          <w:lang w:val="pt-BR"/>
+        </w:rPr>
+        <w:t>"https://github.com/</w:t>
+      </w:r>
+      <w:proofErr w:type="spellStart"/>
+      <w:r>
+        <w:rPr>
+          <w:rStyle w:val="atv"/>
+          <w:lang w:val="pt-BR"/>
+        </w:rPr>
+        <w:t>git-joaodasilva</w:t>
+      </w:r>
+      <w:proofErr w:type="spellEnd"/>
+      <w:r>
+        <w:rPr>
+          <w:rStyle w:val="atv"/>
+          <w:lang w:val="pt-BR"/>
+        </w:rPr>
+        <w:t>"</w:t>
+      </w:r>
+      <w:r>
+        <w:rPr>
+          <w:rStyle w:val="tag"/>
+          <w:lang w:val="pt-BR"/>
+        </w:rPr>
+        <w:t>&gt;</w:t>
+      </w:r>
+    </w:p>
+    <w:p>
+      <w:pPr>
+        <w:pStyle w:val="HTMLPreformatted"/>
+        <w:rPr>
+          <w:rStyle w:val="pln"/>
+        </w:rPr>
+      </w:pPr>
+      <w:r>
+        <w:rPr>
+          <w:rStyle w:val="pln"/>
+          <w:lang w:val="pt-BR"/>
+        </w:rPr>
+        <w:t xml:space="preserve">                </w:t>
+      </w:r>
+      <w:r>
+        <w:rPr>
+          <w:rStyle w:val="tag"/>
+        </w:rPr>
+        <w:t>&lt;</w:t>
+      </w:r>
+      <w:proofErr w:type="spellStart"/>
+      <w:r>
+        <w:rPr>
+          <w:rStyle w:val="tag"/>
+        </w:rPr>
+        <w:t>img</w:t>
+      </w:r>
+      <w:proofErr w:type="spellEnd"/>
+      <w:r>
+        <w:rPr>
+          <w:rStyle w:val="pln"/>
+        </w:rPr>
+        <w:t xml:space="preserve"> </w:t>
+      </w:r>
+      <w:proofErr w:type="spellStart"/>
+      <w:r>
+        <w:rPr>
+          <w:rStyle w:val="atn"/>
+        </w:rPr>
+        <w:t>src</w:t>
+      </w:r>
+      <w:proofErr w:type="spellEnd"/>
+      <w:r>
+        <w:rPr>
+          <w:rStyle w:val="pun"/>
+        </w:rPr>
+        <w:t>=</w:t>
+      </w:r>
+      <w:r>
+        <w:rPr>
+          <w:rStyle w:val="atv"/>
+        </w:rPr>
+        <w:t>"github.png"</w:t>
+      </w:r>
+      <w:r>
+        <w:rPr>
+          <w:rStyle w:val="pln"/>
+        </w:rPr>
+        <w:t xml:space="preserve"> </w:t>
+      </w:r>
+      <w:r>
+        <w:rPr>
+          <w:rStyle w:val="atn"/>
+        </w:rPr>
+        <w:t>alt</w:t>
+      </w:r>
+      <w:r>
+        <w:rPr>
+          <w:rStyle w:val="pun"/>
+        </w:rPr>
+        <w:t>=</w:t>
+      </w:r>
+      <w:r>
+        <w:rPr>
+          <w:rStyle w:val="atv"/>
+        </w:rPr>
+        <w:t>"</w:t>
+      </w:r>
+      <w:proofErr w:type="spellStart"/>
+      <w:r>
+        <w:rPr>
+          <w:rStyle w:val="atv"/>
+        </w:rPr>
+        <w:t>Github</w:t>
+      </w:r>
+      <w:proofErr w:type="spellEnd"/>
+      <w:r>
+        <w:rPr>
+          <w:rStyle w:val="atv"/>
+        </w:rPr>
+        <w:t>"</w:t>
+      </w:r>
+      <w:r>
+        <w:rPr>
+          <w:rStyle w:val="tag"/>
+        </w:rPr>
+        <w:t>&gt;</w:t>
+      </w:r>
+    </w:p>
+    <w:p>
+      <w:pPr>
+        <w:pStyle w:val="HTMLPreformatted"/>
+        <w:rPr>
+          <w:rStyle w:val="pln"/>
+          <w:lang w:val="pt-BR"/>
+        </w:rPr>
+      </w:pPr>
+      <w:r>
+        <w:rPr>
+          <w:rStyle w:val="pln"/>
+        </w:rPr>
+        <w:t xml:space="preserve">            </w:t>
+      </w:r>
+      <w:r>
+        <w:rPr>
+          <w:rStyle w:val="tag"/>
+          <w:lang w:val="pt-BR"/>
+        </w:rPr>
+        <w:t>&lt;/a&gt;</w:t>
+      </w:r>
+    </w:p>
+    <w:p>
+      <w:pPr>
+        <w:pStyle w:val="HTMLPreformatted"/>
+        <w:rPr>
+          <w:rStyle w:val="pln"/>
+          <w:lang w:val="pt-BR"/>
+        </w:rPr>
+      </w:pPr>
+      <w:r>
+        <w:rPr>
+          <w:rStyle w:val="pln"/>
+          <w:lang w:val="pt-BR"/>
+        </w:rPr>
+        <w:t xml:space="preserve">        </w:t>
+      </w:r>
+      <w:r>
+        <w:rPr>
+          <w:rStyle w:val="tag"/>
+          <w:lang w:val="pt-BR"/>
+        </w:rPr>
+        <w:t>&lt;/li&gt;</w:t>
+      </w:r>
+    </w:p>
+    <w:p>
+      <w:pPr>
+        <w:pStyle w:val="HTMLPreformatted"/>
+        <w:rPr>
+          <w:rStyle w:val="pln"/>
+          <w:lang w:val="pt-BR"/>
+        </w:rPr>
+      </w:pPr>
+      <w:r>
+        <w:rPr>
+          <w:rStyle w:val="pln"/>
+          <w:lang w:val="pt-BR"/>
+        </w:rPr>
+        <w:t xml:space="preserve">        </w:t>
+      </w:r>
+      <w:r>
+        <w:rPr>
+          <w:rStyle w:val="tag"/>
+          <w:lang w:val="pt-BR"/>
+        </w:rPr>
+        <w:t>&lt;li&gt;</w:t>
+      </w:r>
+    </w:p>
+    <w:p>
+      <w:pPr>
+        <w:pStyle w:val="HTMLPreformatted"/>
+        <w:rPr>
+          <w:rStyle w:val="pln"/>
+          <w:lang w:val="pt-BR"/>
+        </w:rPr>
+      </w:pPr>
+      <w:r>
+        <w:rPr>
+          <w:rStyle w:val="pln"/>
+          <w:lang w:val="pt-BR"/>
+        </w:rPr>
+        <w:t xml:space="preserve">            </w:t>
+      </w:r>
+      <w:r>
+        <w:rPr>
+          <w:rStyle w:val="tag"/>
+          <w:lang w:val="pt-BR"/>
+        </w:rPr>
+        <w:t>&lt;a</w:t>
+      </w:r>
+      <w:r>
+        <w:rPr>
+          <w:rStyle w:val="pln"/>
+          <w:lang w:val="pt-BR"/>
+        </w:rPr>
+        <w:t xml:space="preserve"> </w:t>
+      </w:r>
+      <w:proofErr w:type="spellStart"/>
+      <w:r>
+        <w:rPr>
+          <w:rStyle w:val="atn"/>
+          <w:lang w:val="pt-BR"/>
+        </w:rPr>
+        <w:t>href</w:t>
+      </w:r>
+      <w:proofErr w:type="spellEnd"/>
+      <w:r>
+        <w:rPr>
+          <w:rStyle w:val="pun"/>
+          <w:lang w:val="pt-BR"/>
+        </w:rPr>
+        <w:t>=</w:t>
+      </w:r>
+      <w:r>
+        <w:rPr>
+          <w:rStyle w:val="atv"/>
+          <w:lang w:val="pt-BR"/>
+        </w:rPr>
+        <w:t>"https://twitter.com/</w:t>
+      </w:r>
+      <w:proofErr w:type="spellStart"/>
+      <w:r>
+        <w:rPr>
+          <w:rStyle w:val="atv"/>
+          <w:lang w:val="pt-BR"/>
+        </w:rPr>
+        <w:t>twitter-joaodasilva</w:t>
+      </w:r>
+      <w:proofErr w:type="spellEnd"/>
+      <w:r>
+        <w:rPr>
+          <w:rStyle w:val="atv"/>
+          <w:lang w:val="pt-BR"/>
+        </w:rPr>
+        <w:t>"</w:t>
+      </w:r>
+      <w:r>
+        <w:rPr>
+          <w:rStyle w:val="tag"/>
+          <w:lang w:val="pt-BR"/>
+        </w:rPr>
+        <w:t>&gt;</w:t>
+      </w:r>
+    </w:p>
+    <w:p>
+      <w:pPr>
+        <w:pStyle w:val="HTMLPreformatted"/>
+        <w:rPr>
+          <w:rStyle w:val="pln"/>
+        </w:rPr>
+      </w:pPr>
+      <w:r>
+        <w:rPr>
+          <w:rStyle w:val="pln"/>
+          <w:lang w:val="pt-BR"/>
+        </w:rPr>
+        <w:t xml:space="preserve">                </w:t>
+      </w:r>
+      <w:r>
+        <w:rPr>
+          <w:rStyle w:val="tag"/>
+        </w:rPr>
+        <w:t>&lt;</w:t>
+      </w:r>
+      <w:proofErr w:type="spellStart"/>
+      <w:r>
+        <w:rPr>
+          <w:rStyle w:val="tag"/>
+        </w:rPr>
+        <w:t>img</w:t>
+      </w:r>
+      <w:proofErr w:type="spellEnd"/>
+      <w:r>
+        <w:rPr>
+          <w:rStyle w:val="pln"/>
+        </w:rPr>
+        <w:t xml:space="preserve"> </w:t>
+      </w:r>
+      <w:proofErr w:type="spellStart"/>
+      <w:r>
+        <w:rPr>
+          <w:rStyle w:val="atn"/>
+        </w:rPr>
+        <w:t>src</w:t>
+      </w:r>
+      <w:proofErr w:type="spellEnd"/>
+      <w:r>
+        <w:rPr>
+          <w:rStyle w:val="pun"/>
+        </w:rPr>
+        <w:t>=</w:t>
+      </w:r>
+      <w:r>
+        <w:rPr>
+          <w:rStyle w:val="atv"/>
+        </w:rPr>
+        <w:t>"twitter.png"</w:t>
+      </w:r>
+      <w:r>
+        <w:rPr>
+          <w:rStyle w:val="pln"/>
+        </w:rPr>
+        <w:t xml:space="preserve"> </w:t>
+      </w:r>
+      <w:r>
+        <w:rPr>
+          <w:rStyle w:val="atn"/>
+        </w:rPr>
+        <w:t>alt</w:t>
+      </w:r>
+      <w:r>
+        <w:rPr>
+          <w:rStyle w:val="pun"/>
+        </w:rPr>
+        <w:t>=</w:t>
+      </w:r>
+      <w:r>
+        <w:rPr>
+          <w:rStyle w:val="atv"/>
+        </w:rPr>
+        <w:t>"Twitter"</w:t>
+      </w:r>
+      <w:r>
+        <w:rPr>
+          <w:rStyle w:val="tag"/>
+        </w:rPr>
+        <w:t>&gt;</w:t>
+      </w:r>
+    </w:p>
+    <w:p>
+      <w:pPr>
+        <w:pStyle w:val="HTMLPreformatted"/>
+        <w:rPr>
+          <w:rStyle w:val="pln"/>
+          <w:lang w:val="pt-BR"/>
+        </w:rPr>
+      </w:pPr>
+      <w:r>
+        <w:rPr>
+          <w:rStyle w:val="pln"/>
+        </w:rPr>
+        <w:t xml:space="preserve">            </w:t>
+      </w:r>
+      <w:r>
+        <w:rPr>
+          <w:rStyle w:val="tag"/>
+          <w:lang w:val="pt-BR"/>
+        </w:rPr>
+        <w:t>&lt;/a&gt;</w:t>
+      </w:r>
+    </w:p>
+    <w:p>
+      <w:pPr>
+        <w:pStyle w:val="HTMLPreformatted"/>
+        <w:rPr>
+          <w:rStyle w:val="pln"/>
+          <w:lang w:val="pt-BR"/>
+        </w:rPr>
+      </w:pPr>
+      <w:r>
+        <w:rPr>
+          <w:rStyle w:val="pln"/>
+          <w:lang w:val="pt-BR"/>
+        </w:rPr>
+        <w:t xml:space="preserve">        </w:t>
+      </w:r>
+      <w:r>
+        <w:rPr>
+          <w:rStyle w:val="tag"/>
+          <w:lang w:val="pt-BR"/>
+        </w:rPr>
+        <w:t>&lt;/li&gt;</w:t>
+      </w:r>
+    </w:p>
+    <w:p>
+      <w:pPr>
+        <w:pStyle w:val="HTMLPreformatted"/>
+        <w:rPr>
+          <w:rStyle w:val="pln"/>
+          <w:lang w:val="pt-BR"/>
+        </w:rPr>
+      </w:pPr>
+      <w:r>
+        <w:rPr>
+          <w:rStyle w:val="pln"/>
+          <w:lang w:val="pt-BR"/>
+        </w:rPr>
+        <w:t xml:space="preserve">        </w:t>
+      </w:r>
+      <w:r>
+        <w:rPr>
+          <w:rStyle w:val="tag"/>
+          <w:lang w:val="pt-BR"/>
+        </w:rPr>
+        <w:t>&lt;li&gt;</w:t>
+      </w:r>
+    </w:p>
+    <w:p>
+      <w:pPr>
+        <w:pStyle w:val="HTMLPreformatted"/>
+        <w:rPr>
+          <w:rStyle w:val="pln"/>
+          <w:lang w:val="pt-BR"/>
+        </w:rPr>
+      </w:pPr>
+      <w:r>
+        <w:rPr>
+          <w:rStyle w:val="pln"/>
+          <w:lang w:val="pt-BR"/>
+        </w:rPr>
+        <w:t xml:space="preserve">            </w:t>
+      </w:r>
+      <w:r>
+        <w:rPr>
+          <w:rStyle w:val="tag"/>
+          <w:lang w:val="pt-BR"/>
+        </w:rPr>
+        <w:t>&lt;a</w:t>
+      </w:r>
+      <w:r>
+        <w:rPr>
+          <w:rStyle w:val="pln"/>
+          <w:lang w:val="pt-BR"/>
+        </w:rPr>
+        <w:t xml:space="preserve"> </w:t>
+      </w:r>
+      <w:r>
+        <w:rPr>
+          <w:rStyle w:val="atn"/>
+          <w:lang w:val="pt-BR"/>
+        </w:rPr>
+        <w:t>href</w:t>
+      </w:r>
+      <w:r>
+        <w:rPr>
+          <w:rStyle w:val="pun"/>
+          <w:lang w:val="pt-BR"/>
+        </w:rPr>
+        <w:t>=</w:t>
+      </w:r>
+      <w:r>
+        <w:rPr>
+          <w:rStyle w:val="atv"/>
+          <w:lang w:val="pt-BR"/>
+        </w:rPr>
+        <w:t>"https://br.linkedin.com/pub/linkedin-joao-da-silva/32/4/508"</w:t>
+      </w:r>
+      <w:r>
+        <w:rPr>
+          <w:rStyle w:val="tag"/>
+          <w:lang w:val="pt-BR"/>
+        </w:rPr>
+        <w:t>&gt;</w:t>
+      </w:r>
+    </w:p>
+    <w:p>
+      <w:pPr>
+        <w:pStyle w:val="HTMLPreformatted"/>
+        <w:rPr>
+          <w:rStyle w:val="pln"/>
+        </w:rPr>
+      </w:pPr>
+      <w:r>
+        <w:rPr>
+          <w:rStyle w:val="pln"/>
+          <w:lang w:val="pt-BR"/>
+        </w:rPr>
+        <w:t xml:space="preserve">                </w:t>
+      </w:r>
+      <w:r>
+        <w:rPr>
+          <w:rStyle w:val="tag"/>
+        </w:rPr>
+        <w:t>&lt;</w:t>
+      </w:r>
+      <w:proofErr w:type="spellStart"/>
+      <w:r>
+        <w:rPr>
+          <w:rStyle w:val="tag"/>
+        </w:rPr>
+        <w:t>img</w:t>
+      </w:r>
+      <w:proofErr w:type="spellEnd"/>
+      <w:r>
+        <w:rPr>
+          <w:rStyle w:val="pln"/>
+        </w:rPr>
+        <w:t xml:space="preserve"> </w:t>
+      </w:r>
+      <w:proofErr w:type="spellStart"/>
+      <w:r>
+        <w:rPr>
+          <w:rStyle w:val="atn"/>
+        </w:rPr>
+        <w:t>src</w:t>
+      </w:r>
+      <w:proofErr w:type="spellEnd"/>
+      <w:r>
+        <w:rPr>
+          <w:rStyle w:val="pun"/>
+        </w:rPr>
+        <w:t>=</w:t>
+      </w:r>
+      <w:r>
+        <w:rPr>
+          <w:rStyle w:val="atv"/>
+        </w:rPr>
+        <w:t>"linkedin.png"</w:t>
+      </w:r>
+      <w:r>
+        <w:rPr>
+          <w:rStyle w:val="pln"/>
+        </w:rPr>
+        <w:t xml:space="preserve"> </w:t>
+      </w:r>
+      <w:r>
+        <w:rPr>
+          <w:rStyle w:val="atn"/>
+        </w:rPr>
+        <w:t>alt</w:t>
+      </w:r>
+      <w:r>
+        <w:rPr>
+          <w:rStyle w:val="pun"/>
+        </w:rPr>
+        <w:t>=</w:t>
+      </w:r>
+      <w:r>
+        <w:rPr>
+          <w:rStyle w:val="atv"/>
+        </w:rPr>
+        <w:t>"LinkedIn"</w:t>
+      </w:r>
+      <w:r>
+        <w:rPr>
+          <w:rStyle w:val="tag"/>
+        </w:rPr>
+        <w:t>&gt;</w:t>
+      </w:r>
+    </w:p>
+    <w:p>
+      <w:pPr>
+        <w:pStyle w:val="HTMLPreformatted"/>
+        <w:rPr>
+          <w:rStyle w:val="pln"/>
+        </w:rPr>
+      </w:pPr>
+      <w:r>
+        <w:rPr>
+          <w:rStyle w:val="pln"/>
+        </w:rPr>
+        <w:t xml:space="preserve">            </w:t>
+      </w:r>
+      <w:r>
+        <w:rPr>
+          <w:rStyle w:val="tag"/>
+        </w:rPr>
+        <w:t>&lt;/a&gt;</w:t>
+      </w:r>
+    </w:p>
+    <w:p>
+      <w:pPr>
+        <w:pStyle w:val="HTMLPreformatted"/>
+        <w:rPr>
+          <w:rStyle w:val="pln"/>
+        </w:rPr>
+      </w:pPr>
+      <w:r>
+        <w:rPr>
+          <w:rStyle w:val="pln"/>
+        </w:rPr>
+        <w:t xml:space="preserve">        </w:t>
+      </w:r>
+      <w:r>
+        <w:rPr>
+          <w:rStyle w:val="tag"/>
+        </w:rPr>
+        <w:t>&lt;/li&gt;</w:t>
+      </w:r>
+    </w:p>
+    <w:p>
+      <w:pPr>
+        <w:pStyle w:val="HTMLPreformatted"/>
+        <w:rPr>
+          <w:rStyle w:val="pln"/>
+        </w:rPr>
+      </w:pPr>
+      <w:r>
+        <w:rPr>
+          <w:rStyle w:val="pln"/>
+        </w:rPr>
+        <w:t xml:space="preserve">    </w:t>
+      </w:r>
+      <w:r>
+        <w:rPr>
+          <w:rStyle w:val="tag"/>
+        </w:rPr>
+        <w:t>&lt;/ul&gt;</w:t>
+      </w:r>
+    </w:p>
+    <w:p>
+      <w:pPr>
+        <w:pStyle w:val="HTMLPreformatted"/>
+      </w:pPr>
+      <w:r>
+        <w:rPr>
+          <w:rStyle w:val="tag"/>
+        </w:rPr>
+        <w:t>&lt;/aside&gt;</w:t>
+      </w:r>
+    </w:p>
+    <w:p>
+      <w:pPr>
+        <w:rPr>
+          <w:lang w:val="pt-BR"/>
+        </w:rPr>
+      </w:pPr>
+      <w:r>
+        <w:rPr>
+          <w:lang w:val="pt-BR"/>
+        </w:rPr>
+        <w:br w:type="page"/>
+      </w:r>
+    </w:p>
+    <w:p>
+      <w:pPr>
+        <w:pStyle w:val="Heading1"/>
+        <w:rPr>
+          <w:lang w:val="pt-BR"/>
+        </w:rPr>
+      </w:pPr>
+      <w:r>
+        <w:rPr>
+          <w:sz w:val="36"/>
+          <w:szCs w:val="36"/>
+          <w:lang w:val="pt-BR"/>
+        </w:rPr>
+        <w:lastRenderedPageBreak/>
+        <w:t>05</w:t>
+      </w:r>
+      <w:r>
+        <w:rPr>
+          <w:lang w:val="pt-BR"/>
+        </w:rPr>
+        <w:t xml:space="preserve"> </w:t>
+      </w:r>
+      <w:r>
+        <w:rPr>
+          <w:rStyle w:val="task-body-header-title-text"/>
+          <w:rFonts w:eastAsiaTheme="majorEastAsia"/>
+          <w:lang w:val="pt-BR"/>
+        </w:rPr>
+        <w:t>Ícones das redes sociais lado a lado</w:t>
+      </w:r>
+    </w:p>
+    <w:p>
+      <w:pPr>
+        <w:pStyle w:val="NormalWeb"/>
+        <w:rPr>
+          <w:lang w:val="pt-BR"/>
+        </w:rPr>
+      </w:pPr>
+      <w:r>
+        <w:rPr>
+          <w:lang w:val="pt-BR"/>
+        </w:rPr>
+        <w:t xml:space="preserve">Faça com que os ícones das redes sociais na barra de navegação fiquem </w:t>
+      </w:r>
+      <w:r>
+        <w:rPr>
+          <w:rStyle w:val="Strong"/>
+          <w:rFonts w:eastAsiaTheme="majorEastAsia"/>
+          <w:lang w:val="pt-BR"/>
+        </w:rPr>
+        <w:t>lado a lado</w:t>
+      </w:r>
+      <w:r>
+        <w:rPr>
+          <w:lang w:val="pt-BR"/>
+        </w:rPr>
+        <w:t>.</w:t>
+      </w:r>
+    </w:p>
+    <w:p>
+      <w:pPr>
+        <w:pStyle w:val="Heading3"/>
+      </w:pPr>
+      <w:proofErr w:type="spellStart"/>
+      <w:r>
+        <w:t>Opinião</w:t>
+      </w:r>
+      <w:proofErr w:type="spellEnd"/>
+      <w:r>
+        <w:t xml:space="preserve"> do </w:t>
+      </w:r>
+      <w:proofErr w:type="spellStart"/>
+      <w:r>
+        <w:t>instrutor</w:t>
+      </w:r>
+      <w:proofErr w:type="spellEnd"/>
+      <w:r>
+        <w:t xml:space="preserve"> </w:t>
+      </w:r>
+    </w:p>
+    <w:p>
+      <w:pPr>
+        <w:pStyle w:val="settings-box-item"/>
+        <w:numPr>
+          <w:ilvl w:val="0"/>
+          <w:numId w:val="5"/>
+        </w:numPr>
+      </w:pPr>
+    </w:p>
+    <w:p>
+      <w:pPr>
+        <w:pStyle w:val="settings-box-item"/>
+        <w:numPr>
+          <w:ilvl w:val="0"/>
+          <w:numId w:val="5"/>
+        </w:numPr>
+      </w:pPr>
+    </w:p>
+    <w:p>
+      <w:pPr>
+        <w:pStyle w:val="NormalWeb"/>
+        <w:rPr>
+          <w:lang w:val="pt-BR"/>
+        </w:rPr>
+      </w:pPr>
+      <w:r>
+        <w:rPr>
+          <w:lang w:val="pt-BR"/>
+        </w:rPr>
+        <w:t xml:space="preserve">Basta fazermos com que os elementos </w:t>
+      </w:r>
+      <w:r>
+        <w:rPr>
+          <w:rStyle w:val="HTMLCode"/>
+          <w:lang w:val="pt-BR"/>
+        </w:rPr>
+        <w:t>&lt;li&gt;</w:t>
+      </w:r>
+      <w:r>
+        <w:rPr>
+          <w:lang w:val="pt-BR"/>
+        </w:rPr>
+        <w:t xml:space="preserve"> fiquem em linha, respeitando o tamanho das imagens dentro deles. Para isso, usamos o valor </w:t>
+      </w:r>
+      <w:r>
+        <w:rPr>
+          <w:rStyle w:val="HTMLCode"/>
+          <w:lang w:val="pt-BR"/>
+        </w:rPr>
+        <w:t>inline-block</w:t>
+      </w:r>
+      <w:r>
+        <w:rPr>
+          <w:lang w:val="pt-BR"/>
+        </w:rPr>
+        <w:t xml:space="preserve"> para a propriedade </w:t>
+      </w:r>
+      <w:r>
+        <w:rPr>
+          <w:rStyle w:val="HTMLCode"/>
+          <w:lang w:val="pt-BR"/>
+        </w:rPr>
+        <w:t>display</w:t>
+      </w:r>
+      <w:r>
+        <w:rPr>
+          <w:lang w:val="pt-BR"/>
+        </w:rPr>
+        <w:t xml:space="preserve"> deles:</w:t>
+      </w:r>
+    </w:p>
+    <w:p>
+      <w:pPr>
+        <w:pStyle w:val="HTMLPreformatted"/>
+        <w:rPr>
+          <w:rStyle w:val="pln"/>
+          <w:lang w:val="pt-BR"/>
+        </w:rPr>
+      </w:pPr>
+      <w:r>
+        <w:rPr>
+          <w:rStyle w:val="pln"/>
+          <w:lang w:val="pt-BR"/>
+        </w:rPr>
+        <w:t xml:space="preserve">li </w:t>
+      </w:r>
+      <w:r>
+        <w:rPr>
+          <w:rStyle w:val="pun"/>
+          <w:lang w:val="pt-BR"/>
+        </w:rPr>
+        <w:t>{</w:t>
+      </w:r>
+    </w:p>
+    <w:p>
+      <w:pPr>
+        <w:pStyle w:val="HTMLPreformatted"/>
+        <w:rPr>
+          <w:rStyle w:val="pln"/>
+          <w:lang w:val="pt-BR"/>
+        </w:rPr>
+      </w:pPr>
+      <w:r>
+        <w:rPr>
+          <w:rStyle w:val="pln"/>
+          <w:lang w:val="pt-BR"/>
+        </w:rPr>
+        <w:t xml:space="preserve">    display</w:t>
+      </w:r>
+      <w:r>
+        <w:rPr>
+          <w:rStyle w:val="pun"/>
+          <w:lang w:val="pt-BR"/>
+        </w:rPr>
+        <w:t>:</w:t>
+      </w:r>
+      <w:r>
+        <w:rPr>
+          <w:rStyle w:val="pln"/>
+          <w:lang w:val="pt-BR"/>
+        </w:rPr>
+        <w:t xml:space="preserve"> </w:t>
+      </w:r>
+      <w:r>
+        <w:rPr>
+          <w:rStyle w:val="kwd"/>
+          <w:lang w:val="pt-BR"/>
+        </w:rPr>
+        <w:t>inline</w:t>
+      </w:r>
+      <w:r>
+        <w:rPr>
+          <w:rStyle w:val="pun"/>
+          <w:lang w:val="pt-BR"/>
+        </w:rPr>
+        <w:t>-</w:t>
+      </w:r>
+      <w:r>
+        <w:rPr>
+          <w:rStyle w:val="pln"/>
+          <w:lang w:val="pt-BR"/>
+        </w:rPr>
+        <w:t>block</w:t>
+      </w:r>
+      <w:r>
+        <w:rPr>
+          <w:rStyle w:val="pun"/>
+          <w:lang w:val="pt-BR"/>
+        </w:rPr>
+        <w:t>;</w:t>
+      </w:r>
+    </w:p>
+    <w:p>
+      <w:pPr>
+        <w:pStyle w:val="HTMLPreformatted"/>
+        <w:rPr>
+          <w:lang w:val="pt-BR"/>
+        </w:rPr>
+      </w:pPr>
+      <w:r>
+        <w:rPr>
+          <w:rStyle w:val="pun"/>
+          <w:lang w:val="pt-BR"/>
+        </w:rPr>
+        <w:t>}</w:t>
+      </w:r>
+    </w:p>
+    <w:p>
+      <w:pPr>
+        <w:pStyle w:val="NormalWeb"/>
+        <w:rPr>
+          <w:lang w:val="pt-BR"/>
+        </w:rPr>
+      </w:pPr>
+      <w:r>
+        <w:rPr>
+          <w:lang w:val="pt-BR"/>
+        </w:rPr>
+        <w:t xml:space="preserve">Podemos ser mais específicos selecionando apenas os </w:t>
+      </w:r>
+      <w:r>
+        <w:rPr>
+          <w:rStyle w:val="HTMLCode"/>
+          <w:lang w:val="pt-BR"/>
+        </w:rPr>
+        <w:t>&lt;li&gt;</w:t>
+      </w:r>
+      <w:r>
+        <w:rPr>
+          <w:lang w:val="pt-BR"/>
+        </w:rPr>
+        <w:t xml:space="preserve"> de dentro do </w:t>
+      </w:r>
+      <w:r>
+        <w:rPr>
+          <w:rStyle w:val="HTMLCode"/>
+          <w:lang w:val="pt-BR"/>
+        </w:rPr>
+        <w:t>&lt;aside&gt;</w:t>
+      </w:r>
+      <w:r>
+        <w:rPr>
+          <w:lang w:val="pt-BR"/>
+        </w:rPr>
+        <w:t xml:space="preserve"> com o seletor </w:t>
+      </w:r>
+      <w:r>
+        <w:rPr>
+          <w:rStyle w:val="HTMLCode"/>
+          <w:lang w:val="pt-BR"/>
+        </w:rPr>
+        <w:t>aside li</w:t>
+      </w:r>
+      <w:r>
+        <w:rPr>
+          <w:lang w:val="pt-BR"/>
+        </w:rPr>
+        <w:t xml:space="preserve"> também:</w:t>
+      </w:r>
+    </w:p>
+    <w:p>
+      <w:pPr>
+        <w:pStyle w:val="HTMLPreformatted"/>
+        <w:rPr>
+          <w:rStyle w:val="pln"/>
+        </w:rPr>
+      </w:pPr>
+      <w:r>
+        <w:rPr>
+          <w:rStyle w:val="pln"/>
+        </w:rPr>
+        <w:t xml:space="preserve">aside li </w:t>
+      </w:r>
+      <w:r>
+        <w:rPr>
+          <w:rStyle w:val="pun"/>
+        </w:rPr>
+        <w:t>{</w:t>
+      </w:r>
+    </w:p>
+    <w:p>
+      <w:pPr>
+        <w:pStyle w:val="HTMLPreformatted"/>
+        <w:rPr>
+          <w:rStyle w:val="pln"/>
+        </w:rPr>
+      </w:pPr>
+      <w:r>
+        <w:rPr>
+          <w:rStyle w:val="pln"/>
+        </w:rPr>
+        <w:t xml:space="preserve">    display</w:t>
+      </w:r>
+      <w:r>
+        <w:rPr>
+          <w:rStyle w:val="pun"/>
+        </w:rPr>
+        <w:t>:</w:t>
+      </w:r>
+      <w:r>
+        <w:rPr>
+          <w:rStyle w:val="pln"/>
+        </w:rPr>
+        <w:t xml:space="preserve"> </w:t>
+      </w:r>
+      <w:r>
+        <w:rPr>
+          <w:rStyle w:val="kwd"/>
+        </w:rPr>
+        <w:t>inline</w:t>
+      </w:r>
+      <w:r>
+        <w:rPr>
+          <w:rStyle w:val="pun"/>
+        </w:rPr>
+        <w:t>-</w:t>
+      </w:r>
+      <w:r>
+        <w:rPr>
+          <w:rStyle w:val="pln"/>
+        </w:rPr>
+        <w:t>block</w:t>
+      </w:r>
+      <w:r>
+        <w:rPr>
+          <w:rStyle w:val="pun"/>
+        </w:rPr>
+        <w:t>;</w:t>
+      </w:r>
+    </w:p>
+    <w:p>
+      <w:pPr>
+        <w:pStyle w:val="HTMLPreformatted"/>
+      </w:pPr>
+      <w:r>
+        <w:rPr>
+          <w:rStyle w:val="pun"/>
+        </w:rPr>
+        <w:t>}</w:t>
       </w:r>
     </w:p>
     <w:p>
@@ -3600,9 +5702,9 @@
 <file path=word/numbering.xml><?xml version="1.0" encoding="utf-8"?>
 <w:numbering xmlns:wpc="http://schemas.microsoft.com/office/word/2010/wordprocessingCanvas" xmlns:cx="http://schemas.microsoft.com/office/drawing/2014/chartex" xmlns:cx1="http://schemas.microsoft.com/office/drawing/2015/9/8/chartex" xmlns:cx2="http://schemas.microsoft.com/office/drawing/2015/10/21/chartex" xmlns:cx3="http://schemas.microsoft.com/office/drawing/2016/5/9/chartex" xmlns:cx4="http://schemas.microsoft.com/office/drawing/2016/5/10/chartex" xmlns:cx5="http://schemas.microsoft.com/office/drawing/2016/5/11/chartex" xmlns:cx6="http://schemas.microsoft.com/office/drawing/2016/5/12/chartex" xmlns:cx7="http://schemas.microsoft.com/office/drawing/2016/5/13/chartex" xmlns:cx8="http://schemas.microsoft.com/office/drawing/2016/5/14/chartex" xmlns:mc="http://schemas.openxmlformats.org/markup-compatibility/2006" xmlns:aink="http://schemas.microsoft.com/office/drawing/2016/ink" xmlns:am3d="http://schemas.microsoft.com/office/drawing/2017/model3d" xmlns:o="urn:schemas-microsoft-com:office:office" xmlns:r="http://schemas.openxmlformats.org/officeDocument/2006/relationships" xmlns:m="http://schemas.openxmlformats.org/officeDocument/2006/math" xmlns:v="urn:schemas-microsoft-com:vml" xmlns:wp14="http://schemas.microsoft.com/office/word/2010/wordprocessingDrawing" xmlns:wp="http://schemas.openxmlformats.org/drawingml/2006/wordprocessingDrawing" xmlns:w10="urn:schemas-microsoft-com:office:word" xmlns:w="http://schemas.openxmlformats.org/wordprocessingml/2006/main" xmlns:w14="http://schemas.microsoft.com/office/word/2010/wordml" xmlns:w15="http://schemas.microsoft.com/office/word/2012/wordml" xmlns:w16cid="http://schemas.microsoft.com/office/word/2016/wordml/cid" xmlns:w16se="http://schemas.microsoft.com/office/word/2015/wordml/symex" xmlns:wpg="http://schemas.microsoft.com/office/word/2010/wordprocessingGroup" xmlns:wpi="http://schemas.microsoft.com/office/word/2010/wordprocessingInk" xmlns:wne="http://schemas.microsoft.com/office/word/2006/wordml" xmlns:wps="http://schemas.microsoft.com/office/word/2010/wordprocessingShape" mc:Ignorable="w14 w15 w16se w16cid wp14">
   <w:abstractNum w:abstractNumId="0" w15:restartNumberingAfterBreak="0">
-    <w:nsid w:val="199D53BB"/>
+    <w:nsid w:val="192B3D74"/>
     <w:multiLevelType w:val="multilevel"/>
-    <w:tmpl w:val="C422E94C"/>
+    <w:tmpl w:val="97D436EE"/>
     <w:lvl w:ilvl="0">
       <w:start w:val="1"/>
       <w:numFmt w:val="bullet"/>
@@ -3749,9 +5851,9 @@
     </w:lvl>
   </w:abstractNum>
   <w:abstractNum w:abstractNumId="1" w15:restartNumberingAfterBreak="0">
-    <w:nsid w:val="6E4355F2"/>
+    <w:nsid w:val="199D53BB"/>
     <w:multiLevelType w:val="multilevel"/>
-    <w:tmpl w:val="DF9E5CB2"/>
+    <w:tmpl w:val="C422E94C"/>
     <w:lvl w:ilvl="0">
       <w:start w:val="1"/>
       <w:numFmt w:val="bullet"/>
@@ -3897,11 +5999,431 @@
       </w:rPr>
     </w:lvl>
   </w:abstractNum>
+  <w:abstractNum w:abstractNumId="2" w15:restartNumberingAfterBreak="0">
+    <w:nsid w:val="33197FDF"/>
+    <w:multiLevelType w:val="multilevel"/>
+    <w:tmpl w:val="B7F841F6"/>
+    <w:lvl w:ilvl="0">
+      <w:start w:val="1"/>
+      <w:numFmt w:val="decimal"/>
+      <w:lvlText w:val="%1."/>
+      <w:lvlJc w:val="left"/>
+      <w:pPr>
+        <w:tabs>
+          <w:tab w:val="num" w:pos="720"/>
+        </w:tabs>
+        <w:ind w:left="720" w:hanging="360"/>
+      </w:pPr>
+    </w:lvl>
+    <w:lvl w:ilvl="1" w:tentative="1">
+      <w:start w:val="1"/>
+      <w:numFmt w:val="decimal"/>
+      <w:lvlText w:val="%2."/>
+      <w:lvlJc w:val="left"/>
+      <w:pPr>
+        <w:tabs>
+          <w:tab w:val="num" w:pos="1440"/>
+        </w:tabs>
+        <w:ind w:left="1440" w:hanging="360"/>
+      </w:pPr>
+    </w:lvl>
+    <w:lvl w:ilvl="2" w:tentative="1">
+      <w:start w:val="1"/>
+      <w:numFmt w:val="decimal"/>
+      <w:lvlText w:val="%3."/>
+      <w:lvlJc w:val="left"/>
+      <w:pPr>
+        <w:tabs>
+          <w:tab w:val="num" w:pos="2160"/>
+        </w:tabs>
+        <w:ind w:left="2160" w:hanging="360"/>
+      </w:pPr>
+    </w:lvl>
+    <w:lvl w:ilvl="3" w:tentative="1">
+      <w:start w:val="1"/>
+      <w:numFmt w:val="decimal"/>
+      <w:lvlText w:val="%4."/>
+      <w:lvlJc w:val="left"/>
+      <w:pPr>
+        <w:tabs>
+          <w:tab w:val="num" w:pos="2880"/>
+        </w:tabs>
+        <w:ind w:left="2880" w:hanging="360"/>
+      </w:pPr>
+    </w:lvl>
+    <w:lvl w:ilvl="4" w:tentative="1">
+      <w:start w:val="1"/>
+      <w:numFmt w:val="decimal"/>
+      <w:lvlText w:val="%5."/>
+      <w:lvlJc w:val="left"/>
+      <w:pPr>
+        <w:tabs>
+          <w:tab w:val="num" w:pos="3600"/>
+        </w:tabs>
+        <w:ind w:left="3600" w:hanging="360"/>
+      </w:pPr>
+    </w:lvl>
+    <w:lvl w:ilvl="5" w:tentative="1">
+      <w:start w:val="1"/>
+      <w:numFmt w:val="decimal"/>
+      <w:lvlText w:val="%6."/>
+      <w:lvlJc w:val="left"/>
+      <w:pPr>
+        <w:tabs>
+          <w:tab w:val="num" w:pos="4320"/>
+        </w:tabs>
+        <w:ind w:left="4320" w:hanging="360"/>
+      </w:pPr>
+    </w:lvl>
+    <w:lvl w:ilvl="6" w:tentative="1">
+      <w:start w:val="1"/>
+      <w:numFmt w:val="decimal"/>
+      <w:lvlText w:val="%7."/>
+      <w:lvlJc w:val="left"/>
+      <w:pPr>
+        <w:tabs>
+          <w:tab w:val="num" w:pos="5040"/>
+        </w:tabs>
+        <w:ind w:left="5040" w:hanging="360"/>
+      </w:pPr>
+    </w:lvl>
+    <w:lvl w:ilvl="7" w:tentative="1">
+      <w:start w:val="1"/>
+      <w:numFmt w:val="decimal"/>
+      <w:lvlText w:val="%8."/>
+      <w:lvlJc w:val="left"/>
+      <w:pPr>
+        <w:tabs>
+          <w:tab w:val="num" w:pos="5760"/>
+        </w:tabs>
+        <w:ind w:left="5760" w:hanging="360"/>
+      </w:pPr>
+    </w:lvl>
+    <w:lvl w:ilvl="8" w:tentative="1">
+      <w:start w:val="1"/>
+      <w:numFmt w:val="decimal"/>
+      <w:lvlText w:val="%9."/>
+      <w:lvlJc w:val="left"/>
+      <w:pPr>
+        <w:tabs>
+          <w:tab w:val="num" w:pos="6480"/>
+        </w:tabs>
+        <w:ind w:left="6480" w:hanging="360"/>
+      </w:pPr>
+    </w:lvl>
+  </w:abstractNum>
+  <w:abstractNum w:abstractNumId="3" w15:restartNumberingAfterBreak="0">
+    <w:nsid w:val="43F37FB1"/>
+    <w:multiLevelType w:val="multilevel"/>
+    <w:tmpl w:val="1C86C1B8"/>
+    <w:lvl w:ilvl="0">
+      <w:start w:val="1"/>
+      <w:numFmt w:val="bullet"/>
+      <w:lvlText w:val=""/>
+      <w:lvlJc w:val="left"/>
+      <w:pPr>
+        <w:tabs>
+          <w:tab w:val="num" w:pos="720"/>
+        </w:tabs>
+        <w:ind w:left="720" w:hanging="360"/>
+      </w:pPr>
+      <w:rPr>
+        <w:rFonts w:ascii="Symbol" w:hAnsi="Symbol" w:hint="default"/>
+        <w:sz w:val="20"/>
+      </w:rPr>
+    </w:lvl>
+    <w:lvl w:ilvl="1" w:tentative="1">
+      <w:start w:val="1"/>
+      <w:numFmt w:val="bullet"/>
+      <w:lvlText w:val="o"/>
+      <w:lvlJc w:val="left"/>
+      <w:pPr>
+        <w:tabs>
+          <w:tab w:val="num" w:pos="1440"/>
+        </w:tabs>
+        <w:ind w:left="1440" w:hanging="360"/>
+      </w:pPr>
+      <w:rPr>
+        <w:rFonts w:ascii="Courier New" w:hAnsi="Courier New" w:hint="default"/>
+        <w:sz w:val="20"/>
+      </w:rPr>
+    </w:lvl>
+    <w:lvl w:ilvl="2" w:tentative="1">
+      <w:start w:val="1"/>
+      <w:numFmt w:val="bullet"/>
+      <w:lvlText w:val=""/>
+      <w:lvlJc w:val="left"/>
+      <w:pPr>
+        <w:tabs>
+          <w:tab w:val="num" w:pos="2160"/>
+        </w:tabs>
+        <w:ind w:left="2160" w:hanging="360"/>
+      </w:pPr>
+      <w:rPr>
+        <w:rFonts w:ascii="Wingdings" w:hAnsi="Wingdings" w:hint="default"/>
+        <w:sz w:val="20"/>
+      </w:rPr>
+    </w:lvl>
+    <w:lvl w:ilvl="3" w:tentative="1">
+      <w:start w:val="1"/>
+      <w:numFmt w:val="bullet"/>
+      <w:lvlText w:val=""/>
+      <w:lvlJc w:val="left"/>
+      <w:pPr>
+        <w:tabs>
+          <w:tab w:val="num" w:pos="2880"/>
+        </w:tabs>
+        <w:ind w:left="2880" w:hanging="360"/>
+      </w:pPr>
+      <w:rPr>
+        <w:rFonts w:ascii="Wingdings" w:hAnsi="Wingdings" w:hint="default"/>
+        <w:sz w:val="20"/>
+      </w:rPr>
+    </w:lvl>
+    <w:lvl w:ilvl="4" w:tentative="1">
+      <w:start w:val="1"/>
+      <w:numFmt w:val="bullet"/>
+      <w:lvlText w:val=""/>
+      <w:lvlJc w:val="left"/>
+      <w:pPr>
+        <w:tabs>
+          <w:tab w:val="num" w:pos="3600"/>
+        </w:tabs>
+        <w:ind w:left="3600" w:hanging="360"/>
+      </w:pPr>
+      <w:rPr>
+        <w:rFonts w:ascii="Wingdings" w:hAnsi="Wingdings" w:hint="default"/>
+        <w:sz w:val="20"/>
+      </w:rPr>
+    </w:lvl>
+    <w:lvl w:ilvl="5" w:tentative="1">
+      <w:start w:val="1"/>
+      <w:numFmt w:val="bullet"/>
+      <w:lvlText w:val=""/>
+      <w:lvlJc w:val="left"/>
+      <w:pPr>
+        <w:tabs>
+          <w:tab w:val="num" w:pos="4320"/>
+        </w:tabs>
+        <w:ind w:left="4320" w:hanging="360"/>
+      </w:pPr>
+      <w:rPr>
+        <w:rFonts w:ascii="Wingdings" w:hAnsi="Wingdings" w:hint="default"/>
+        <w:sz w:val="20"/>
+      </w:rPr>
+    </w:lvl>
+    <w:lvl w:ilvl="6" w:tentative="1">
+      <w:start w:val="1"/>
+      <w:numFmt w:val="bullet"/>
+      <w:lvlText w:val=""/>
+      <w:lvlJc w:val="left"/>
+      <w:pPr>
+        <w:tabs>
+          <w:tab w:val="num" w:pos="5040"/>
+        </w:tabs>
+        <w:ind w:left="5040" w:hanging="360"/>
+      </w:pPr>
+      <w:rPr>
+        <w:rFonts w:ascii="Wingdings" w:hAnsi="Wingdings" w:hint="default"/>
+        <w:sz w:val="20"/>
+      </w:rPr>
+    </w:lvl>
+    <w:lvl w:ilvl="7" w:tentative="1">
+      <w:start w:val="1"/>
+      <w:numFmt w:val="bullet"/>
+      <w:lvlText w:val=""/>
+      <w:lvlJc w:val="left"/>
+      <w:pPr>
+        <w:tabs>
+          <w:tab w:val="num" w:pos="5760"/>
+        </w:tabs>
+        <w:ind w:left="5760" w:hanging="360"/>
+      </w:pPr>
+      <w:rPr>
+        <w:rFonts w:ascii="Wingdings" w:hAnsi="Wingdings" w:hint="default"/>
+        <w:sz w:val="20"/>
+      </w:rPr>
+    </w:lvl>
+    <w:lvl w:ilvl="8" w:tentative="1">
+      <w:start w:val="1"/>
+      <w:numFmt w:val="bullet"/>
+      <w:lvlText w:val=""/>
+      <w:lvlJc w:val="left"/>
+      <w:pPr>
+        <w:tabs>
+          <w:tab w:val="num" w:pos="6480"/>
+        </w:tabs>
+        <w:ind w:left="6480" w:hanging="360"/>
+      </w:pPr>
+      <w:rPr>
+        <w:rFonts w:ascii="Wingdings" w:hAnsi="Wingdings" w:hint="default"/>
+        <w:sz w:val="20"/>
+      </w:rPr>
+    </w:lvl>
+  </w:abstractNum>
+  <w:abstractNum w:abstractNumId="4" w15:restartNumberingAfterBreak="0">
+    <w:nsid w:val="6E4355F2"/>
+    <w:multiLevelType w:val="multilevel"/>
+    <w:tmpl w:val="DF9E5CB2"/>
+    <w:lvl w:ilvl="0">
+      <w:start w:val="1"/>
+      <w:numFmt w:val="bullet"/>
+      <w:lvlText w:val=""/>
+      <w:lvlJc w:val="left"/>
+      <w:pPr>
+        <w:tabs>
+          <w:tab w:val="num" w:pos="720"/>
+        </w:tabs>
+        <w:ind w:left="720" w:hanging="360"/>
+      </w:pPr>
+      <w:rPr>
+        <w:rFonts w:ascii="Symbol" w:hAnsi="Symbol" w:hint="default"/>
+        <w:sz w:val="20"/>
+      </w:rPr>
+    </w:lvl>
+    <w:lvl w:ilvl="1" w:tentative="1">
+      <w:start w:val="1"/>
+      <w:numFmt w:val="bullet"/>
+      <w:lvlText w:val="o"/>
+      <w:lvlJc w:val="left"/>
+      <w:pPr>
+        <w:tabs>
+          <w:tab w:val="num" w:pos="1440"/>
+        </w:tabs>
+        <w:ind w:left="1440" w:hanging="360"/>
+      </w:pPr>
+      <w:rPr>
+        <w:rFonts w:ascii="Courier New" w:hAnsi="Courier New" w:hint="default"/>
+        <w:sz w:val="20"/>
+      </w:rPr>
+    </w:lvl>
+    <w:lvl w:ilvl="2" w:tentative="1">
+      <w:start w:val="1"/>
+      <w:numFmt w:val="bullet"/>
+      <w:lvlText w:val=""/>
+      <w:lvlJc w:val="left"/>
+      <w:pPr>
+        <w:tabs>
+          <w:tab w:val="num" w:pos="2160"/>
+        </w:tabs>
+        <w:ind w:left="2160" w:hanging="360"/>
+      </w:pPr>
+      <w:rPr>
+        <w:rFonts w:ascii="Wingdings" w:hAnsi="Wingdings" w:hint="default"/>
+        <w:sz w:val="20"/>
+      </w:rPr>
+    </w:lvl>
+    <w:lvl w:ilvl="3" w:tentative="1">
+      <w:start w:val="1"/>
+      <w:numFmt w:val="bullet"/>
+      <w:lvlText w:val=""/>
+      <w:lvlJc w:val="left"/>
+      <w:pPr>
+        <w:tabs>
+          <w:tab w:val="num" w:pos="2880"/>
+        </w:tabs>
+        <w:ind w:left="2880" w:hanging="360"/>
+      </w:pPr>
+      <w:rPr>
+        <w:rFonts w:ascii="Wingdings" w:hAnsi="Wingdings" w:hint="default"/>
+        <w:sz w:val="20"/>
+      </w:rPr>
+    </w:lvl>
+    <w:lvl w:ilvl="4" w:tentative="1">
+      <w:start w:val="1"/>
+      <w:numFmt w:val="bullet"/>
+      <w:lvlText w:val=""/>
+      <w:lvlJc w:val="left"/>
+      <w:pPr>
+        <w:tabs>
+          <w:tab w:val="num" w:pos="3600"/>
+        </w:tabs>
+        <w:ind w:left="3600" w:hanging="360"/>
+      </w:pPr>
+      <w:rPr>
+        <w:rFonts w:ascii="Wingdings" w:hAnsi="Wingdings" w:hint="default"/>
+        <w:sz w:val="20"/>
+      </w:rPr>
+    </w:lvl>
+    <w:lvl w:ilvl="5" w:tentative="1">
+      <w:start w:val="1"/>
+      <w:numFmt w:val="bullet"/>
+      <w:lvlText w:val=""/>
+      <w:lvlJc w:val="left"/>
+      <w:pPr>
+        <w:tabs>
+          <w:tab w:val="num" w:pos="4320"/>
+        </w:tabs>
+        <w:ind w:left="4320" w:hanging="360"/>
+      </w:pPr>
+      <w:rPr>
+        <w:rFonts w:ascii="Wingdings" w:hAnsi="Wingdings" w:hint="default"/>
+        <w:sz w:val="20"/>
+      </w:rPr>
+    </w:lvl>
+    <w:lvl w:ilvl="6" w:tentative="1">
+      <w:start w:val="1"/>
+      <w:numFmt w:val="bullet"/>
+      <w:lvlText w:val=""/>
+      <w:lvlJc w:val="left"/>
+      <w:pPr>
+        <w:tabs>
+          <w:tab w:val="num" w:pos="5040"/>
+        </w:tabs>
+        <w:ind w:left="5040" w:hanging="360"/>
+      </w:pPr>
+      <w:rPr>
+        <w:rFonts w:ascii="Wingdings" w:hAnsi="Wingdings" w:hint="default"/>
+        <w:sz w:val="20"/>
+      </w:rPr>
+    </w:lvl>
+    <w:lvl w:ilvl="7" w:tentative="1">
+      <w:start w:val="1"/>
+      <w:numFmt w:val="bullet"/>
+      <w:lvlText w:val=""/>
+      <w:lvlJc w:val="left"/>
+      <w:pPr>
+        <w:tabs>
+          <w:tab w:val="num" w:pos="5760"/>
+        </w:tabs>
+        <w:ind w:left="5760" w:hanging="360"/>
+      </w:pPr>
+      <w:rPr>
+        <w:rFonts w:ascii="Wingdings" w:hAnsi="Wingdings" w:hint="default"/>
+        <w:sz w:val="20"/>
+      </w:rPr>
+    </w:lvl>
+    <w:lvl w:ilvl="8" w:tentative="1">
+      <w:start w:val="1"/>
+      <w:numFmt w:val="bullet"/>
+      <w:lvlText w:val=""/>
+      <w:lvlJc w:val="left"/>
+      <w:pPr>
+        <w:tabs>
+          <w:tab w:val="num" w:pos="6480"/>
+        </w:tabs>
+        <w:ind w:left="6480" w:hanging="360"/>
+      </w:pPr>
+      <w:rPr>
+        <w:rFonts w:ascii="Wingdings" w:hAnsi="Wingdings" w:hint="default"/>
+        <w:sz w:val="20"/>
+      </w:rPr>
+    </w:lvl>
+  </w:abstractNum>
   <w:num w:numId="1">
-    <w:abstractNumId w:val="0"/>
+    <w:abstractNumId w:val="1"/>
   </w:num>
   <w:num w:numId="2">
-    <w:abstractNumId w:val="1"/>
+    <w:abstractNumId w:val="4"/>
+  </w:num>
+  <w:num w:numId="3">
+    <w:abstractNumId w:val="2"/>
+  </w:num>
+  <w:num w:numId="4">
+    <w:abstractNumId w:val="3"/>
+  </w:num>
+  <w:num w:numId="5">
+    <w:abstractNumId w:val="0"/>
   </w:num>
 </w:numbering>
 </file>
@@ -4682,6 +7204,18 @@
       <w:szCs w:val="16"/>
     </w:rPr>
   </w:style>
+  <w:style w:type="character" w:styleId="Hyperlink">
+    <w:name w:val="Hyperlink"/>
+    <w:basedOn w:val="DefaultParagraphFont"/>
+    <w:uiPriority w:val="99"/>
+    <w:semiHidden/>
+    <w:unhideWhenUsed/>
+    <w:rsid w:val="00957C61"/>
+    <w:rPr>
+      <w:color w:val="0000FF"/>
+      <w:u w:val="single"/>
+    </w:rPr>
+  </w:style>
 </w:styles>
 </file>
 

</xml_diff>

<commit_message>
new: changed the selector style using an id
</commit_message>
<xml_diff>
--- a/html5andcss3chapter7.docx
+++ b/html5andcss3chapter7.docx
@@ -5423,6 +5423,7 @@
         </w:rPr>
         <w:t xml:space="preserve"> fiquem em linha, respeitando o tamanho das imagens dentro deles. Para isso, usamos o valor </w:t>
       </w:r>
+      <w:proofErr w:type="spellStart"/>
       <w:r>
         <w:rPr>
           <w:rStyle w:val="HTMLCode"/>
@@ -5430,6 +5431,7 @@
         </w:rPr>
         <w:t>inline-block</w:t>
       </w:r>
+      <w:proofErr w:type="spellEnd"/>
       <w:r>
         <w:rPr>
           <w:lang w:val="pt-BR"/>
@@ -5502,6 +5504,7 @@
         </w:rPr>
         <w:t xml:space="preserve"> </w:t>
       </w:r>
+      <w:proofErr w:type="spellStart"/>
       <w:r>
         <w:rPr>
           <w:rStyle w:val="kwd"/>
@@ -5523,6 +5526,7 @@
         </w:rPr>
         <w:t>block</w:t>
       </w:r>
+      <w:proofErr w:type="spellEnd"/>
       <w:r>
         <w:rPr>
           <w:rStyle w:val="pun"/>
@@ -5577,7 +5581,23 @@
           <w:rStyle w:val="HTMLCode"/>
           <w:lang w:val="pt-BR"/>
         </w:rPr>
-        <w:t>&lt;aside&gt;</w:t>
+        <w:t>&lt;</w:t>
+      </w:r>
+      <w:proofErr w:type="spellStart"/>
+      <w:r>
+        <w:rPr>
+          <w:rStyle w:val="HTMLCode"/>
+          <w:lang w:val="pt-BR"/>
+        </w:rPr>
+        <w:t>aside</w:t>
+      </w:r>
+      <w:proofErr w:type="spellEnd"/>
+      <w:r>
+        <w:rPr>
+          <w:rStyle w:val="HTMLCode"/>
+          <w:lang w:val="pt-BR"/>
+        </w:rPr>
+        <w:t>&gt;</w:t>
       </w:r>
       <w:r>
         <w:rPr>
@@ -5585,12 +5605,21 @@
         </w:rPr>
         <w:t xml:space="preserve"> com o seletor </w:t>
       </w:r>
+      <w:proofErr w:type="spellStart"/>
       <w:r>
         <w:rPr>
           <w:rStyle w:val="HTMLCode"/>
           <w:lang w:val="pt-BR"/>
         </w:rPr>
-        <w:t>aside li</w:t>
+        <w:t>aside</w:t>
+      </w:r>
+      <w:proofErr w:type="spellEnd"/>
+      <w:r>
+        <w:rPr>
+          <w:rStyle w:val="HTMLCode"/>
+          <w:lang w:val="pt-BR"/>
+        </w:rPr>
+        <w:t xml:space="preserve"> li</w:t>
       </w:r>
       <w:r>
         <w:rPr>
@@ -5678,6 +5707,1958 @@
           <w:rStyle w:val="pun"/>
         </w:rPr>
         <w:t>}</w:t>
+      </w:r>
+    </w:p>
+    <w:p>
+      <w:pPr>
+        <w:rPr>
+          <w:lang w:val="pt-BR"/>
+        </w:rPr>
+      </w:pPr>
+      <w:r>
+        <w:rPr>
+          <w:lang w:val="pt-BR"/>
+        </w:rPr>
+        <w:br w:type="page"/>
+      </w:r>
+    </w:p>
+    <w:p>
+      <w:pPr>
+        <w:pStyle w:val="Heading1"/>
+        <w:rPr>
+          <w:lang w:val="pt-BR"/>
+        </w:rPr>
+      </w:pPr>
+      <w:r>
+        <w:rPr>
+          <w:sz w:val="36"/>
+          <w:szCs w:val="36"/>
+          <w:lang w:val="pt-BR"/>
+        </w:rPr>
+        <w:lastRenderedPageBreak/>
+        <w:t>06</w:t>
+      </w:r>
+      <w:r>
+        <w:rPr>
+          <w:lang w:val="pt-BR"/>
+        </w:rPr>
+        <w:t xml:space="preserve"> </w:t>
+      </w:r>
+      <w:r>
+        <w:rPr>
+          <w:rStyle w:val="task-body-header-title-text"/>
+          <w:rFonts w:eastAsiaTheme="majorEastAsia"/>
+          <w:lang w:val="pt-BR"/>
+        </w:rPr>
+        <w:t>Mais valores para o display</w:t>
+      </w:r>
+    </w:p>
+    <w:p>
+      <w:pPr>
+        <w:spacing w:before="100" w:beforeAutospacing="1" w:after="100" w:afterAutospacing="1" w:line="240" w:lineRule="auto"/>
+        <w:rPr>
+          <w:rFonts w:ascii="Times New Roman" w:eastAsia="Times New Roman" w:hAnsi="Times New Roman" w:cs="Times New Roman"/>
+          <w:sz w:val="24"/>
+          <w:szCs w:val="24"/>
+          <w:lang w:val="pt-BR"/>
+        </w:rPr>
+      </w:pPr>
+      <w:r>
+        <w:rPr>
+          <w:rFonts w:ascii="Times New Roman" w:eastAsia="Times New Roman" w:hAnsi="Times New Roman" w:cs="Times New Roman"/>
+          <w:sz w:val="24"/>
+          <w:szCs w:val="24"/>
+          <w:lang w:val="pt-BR"/>
+        </w:rPr>
+        <w:t xml:space="preserve">Vimos nesta aula os valores </w:t>
+      </w:r>
+      <w:proofErr w:type="spellStart"/>
+      <w:r>
+        <w:rPr>
+          <w:rFonts w:ascii="Courier New" w:eastAsia="Times New Roman" w:hAnsi="Courier New" w:cs="Courier New"/>
+          <w:sz w:val="20"/>
+          <w:szCs w:val="20"/>
+          <w:lang w:val="pt-BR"/>
+        </w:rPr>
+        <w:t>inline</w:t>
+      </w:r>
+      <w:proofErr w:type="spellEnd"/>
+      <w:r>
+        <w:rPr>
+          <w:rFonts w:ascii="Times New Roman" w:eastAsia="Times New Roman" w:hAnsi="Times New Roman" w:cs="Times New Roman"/>
+          <w:sz w:val="24"/>
+          <w:szCs w:val="24"/>
+          <w:lang w:val="pt-BR"/>
+        </w:rPr>
+        <w:t xml:space="preserve">, </w:t>
+      </w:r>
+      <w:proofErr w:type="spellStart"/>
+      <w:r>
+        <w:rPr>
+          <w:rFonts w:ascii="Courier New" w:eastAsia="Times New Roman" w:hAnsi="Courier New" w:cs="Courier New"/>
+          <w:sz w:val="20"/>
+          <w:szCs w:val="20"/>
+          <w:lang w:val="pt-BR"/>
+        </w:rPr>
+        <w:t>block</w:t>
+      </w:r>
+      <w:proofErr w:type="spellEnd"/>
+      <w:r>
+        <w:rPr>
+          <w:rFonts w:ascii="Times New Roman" w:eastAsia="Times New Roman" w:hAnsi="Times New Roman" w:cs="Times New Roman"/>
+          <w:sz w:val="24"/>
+          <w:szCs w:val="24"/>
+          <w:lang w:val="pt-BR"/>
+        </w:rPr>
+        <w:t xml:space="preserve"> e </w:t>
+      </w:r>
+      <w:proofErr w:type="spellStart"/>
+      <w:r>
+        <w:rPr>
+          <w:rFonts w:ascii="Courier New" w:eastAsia="Times New Roman" w:hAnsi="Courier New" w:cs="Courier New"/>
+          <w:sz w:val="20"/>
+          <w:szCs w:val="20"/>
+          <w:lang w:val="pt-BR"/>
+        </w:rPr>
+        <w:t>inline-block</w:t>
+      </w:r>
+      <w:proofErr w:type="spellEnd"/>
+      <w:r>
+        <w:rPr>
+          <w:rFonts w:ascii="Times New Roman" w:eastAsia="Times New Roman" w:hAnsi="Times New Roman" w:cs="Times New Roman"/>
+          <w:sz w:val="24"/>
+          <w:szCs w:val="24"/>
+          <w:lang w:val="pt-BR"/>
+        </w:rPr>
+        <w:t xml:space="preserve"> para a propriedade </w:t>
+      </w:r>
+      <w:r>
+        <w:rPr>
+          <w:rFonts w:ascii="Courier New" w:eastAsia="Times New Roman" w:hAnsi="Courier New" w:cs="Courier New"/>
+          <w:sz w:val="20"/>
+          <w:szCs w:val="20"/>
+          <w:lang w:val="pt-BR"/>
+        </w:rPr>
+        <w:t>display</w:t>
+      </w:r>
+      <w:r>
+        <w:rPr>
+          <w:rFonts w:ascii="Times New Roman" w:eastAsia="Times New Roman" w:hAnsi="Times New Roman" w:cs="Times New Roman"/>
+          <w:sz w:val="24"/>
+          <w:szCs w:val="24"/>
+          <w:lang w:val="pt-BR"/>
+        </w:rPr>
+        <w:t>. Esses são apenas alguns valores possíveis para essa propriedade.</w:t>
+      </w:r>
+    </w:p>
+    <w:p>
+      <w:pPr>
+        <w:spacing w:before="100" w:beforeAutospacing="1" w:after="100" w:afterAutospacing="1" w:line="240" w:lineRule="auto"/>
+        <w:rPr>
+          <w:rFonts w:ascii="Times New Roman" w:eastAsia="Times New Roman" w:hAnsi="Times New Roman" w:cs="Times New Roman"/>
+          <w:sz w:val="24"/>
+          <w:szCs w:val="24"/>
+          <w:lang w:val="pt-BR"/>
+        </w:rPr>
+      </w:pPr>
+      <w:r>
+        <w:rPr>
+          <w:rFonts w:ascii="Times New Roman" w:eastAsia="Times New Roman" w:hAnsi="Times New Roman" w:cs="Times New Roman"/>
+          <w:sz w:val="24"/>
+          <w:szCs w:val="24"/>
+          <w:lang w:val="pt-BR"/>
+        </w:rPr>
+        <w:t xml:space="preserve">Experimente o valor </w:t>
+      </w:r>
+      <w:proofErr w:type="spellStart"/>
+      <w:r>
+        <w:rPr>
+          <w:rFonts w:ascii="Courier New" w:eastAsia="Times New Roman" w:hAnsi="Courier New" w:cs="Courier New"/>
+          <w:sz w:val="20"/>
+          <w:szCs w:val="20"/>
+          <w:lang w:val="pt-BR"/>
+        </w:rPr>
+        <w:t>none</w:t>
+      </w:r>
+      <w:proofErr w:type="spellEnd"/>
+      <w:r>
+        <w:rPr>
+          <w:rFonts w:ascii="Times New Roman" w:eastAsia="Times New Roman" w:hAnsi="Times New Roman" w:cs="Times New Roman"/>
+          <w:sz w:val="24"/>
+          <w:szCs w:val="24"/>
+          <w:lang w:val="pt-BR"/>
+        </w:rPr>
+        <w:t>. O que ele faz?</w:t>
+      </w:r>
+    </w:p>
+    <w:p>
+      <w:pPr>
+        <w:pStyle w:val="Heading3"/>
+        <w:rPr>
+          <w:lang w:val="pt-BR"/>
+        </w:rPr>
+      </w:pPr>
+      <w:r>
+        <w:rPr>
+          <w:lang w:val="pt-BR"/>
+        </w:rPr>
+        <w:t xml:space="preserve">Opinião do instrutor </w:t>
+      </w:r>
+    </w:p>
+    <w:p>
+      <w:pPr>
+        <w:pStyle w:val="settings-box-item"/>
+        <w:numPr>
+          <w:ilvl w:val="0"/>
+          <w:numId w:val="6"/>
+        </w:numPr>
+        <w:rPr>
+          <w:lang w:val="pt-BR"/>
+        </w:rPr>
+      </w:pPr>
+    </w:p>
+    <w:p>
+      <w:pPr>
+        <w:pStyle w:val="settings-box-item"/>
+        <w:numPr>
+          <w:ilvl w:val="0"/>
+          <w:numId w:val="6"/>
+        </w:numPr>
+        <w:rPr>
+          <w:lang w:val="pt-BR"/>
+        </w:rPr>
+      </w:pPr>
+    </w:p>
+    <w:p>
+      <w:pPr>
+        <w:pStyle w:val="NormalWeb"/>
+        <w:rPr>
+          <w:lang w:val="pt-BR"/>
+        </w:rPr>
+      </w:pPr>
+      <w:r>
+        <w:rPr>
+          <w:lang w:val="pt-BR"/>
+        </w:rPr>
+        <w:t xml:space="preserve">O valor </w:t>
+      </w:r>
+      <w:proofErr w:type="spellStart"/>
+      <w:r>
+        <w:rPr>
+          <w:rStyle w:val="HTMLCode"/>
+          <w:lang w:val="pt-BR"/>
+        </w:rPr>
+        <w:t>none</w:t>
+      </w:r>
+      <w:proofErr w:type="spellEnd"/>
+      <w:r>
+        <w:rPr>
+          <w:lang w:val="pt-BR"/>
+        </w:rPr>
+        <w:t xml:space="preserve"> faz com que um elemento </w:t>
+      </w:r>
+      <w:r>
+        <w:rPr>
+          <w:rStyle w:val="Strong"/>
+          <w:lang w:val="pt-BR"/>
+        </w:rPr>
+        <w:t>desapareça completamente</w:t>
+      </w:r>
+      <w:r>
+        <w:rPr>
+          <w:lang w:val="pt-BR"/>
+        </w:rPr>
+        <w:t xml:space="preserve"> da página. É como se ele não existisse na página. É um valor muito útil para quando queremos esconder e mostrar informações interativamente, com uma passada de mouse do usuário por exemplo.</w:t>
+      </w:r>
+    </w:p>
+    <w:p>
+      <w:pPr>
+        <w:rPr>
+          <w:lang w:val="pt-BR"/>
+        </w:rPr>
+      </w:pPr>
+      <w:r>
+        <w:rPr>
+          <w:lang w:val="pt-BR"/>
+        </w:rPr>
+        <w:br w:type="page"/>
+      </w:r>
+    </w:p>
+    <w:p>
+      <w:pPr>
+        <w:pStyle w:val="Heading1"/>
+        <w:rPr>
+          <w:lang w:val="pt-BR"/>
+        </w:rPr>
+      </w:pPr>
+      <w:r>
+        <w:rPr>
+          <w:sz w:val="36"/>
+          <w:szCs w:val="36"/>
+          <w:lang w:val="pt-BR"/>
+        </w:rPr>
+        <w:lastRenderedPageBreak/>
+        <w:t>07</w:t>
+      </w:r>
+      <w:r>
+        <w:rPr>
+          <w:lang w:val="pt-BR"/>
+        </w:rPr>
+        <w:t xml:space="preserve"> </w:t>
+      </w:r>
+      <w:r>
+        <w:rPr>
+          <w:rStyle w:val="task-body-header-title-text"/>
+          <w:rFonts w:eastAsiaTheme="majorEastAsia"/>
+          <w:lang w:val="pt-BR"/>
+        </w:rPr>
+        <w:t>Qual o melhor display?</w:t>
+      </w:r>
+    </w:p>
+    <w:p>
+      <w:pPr>
+        <w:spacing w:before="100" w:beforeAutospacing="1" w:after="100" w:afterAutospacing="1" w:line="240" w:lineRule="auto"/>
+        <w:outlineLvl w:val="2"/>
+        <w:rPr>
+          <w:rFonts w:ascii="Times New Roman" w:eastAsia="Times New Roman" w:hAnsi="Times New Roman" w:cs="Times New Roman"/>
+          <w:b/>
+          <w:bCs/>
+          <w:sz w:val="36"/>
+          <w:szCs w:val="36"/>
+          <w:lang w:val="pt-BR"/>
+        </w:rPr>
+      </w:pPr>
+      <w:r>
+        <w:rPr>
+          <w:rFonts w:ascii="Times New Roman" w:eastAsia="Times New Roman" w:hAnsi="Times New Roman" w:cs="Times New Roman"/>
+          <w:b/>
+          <w:bCs/>
+          <w:sz w:val="36"/>
+          <w:szCs w:val="36"/>
+          <w:lang w:val="pt-BR"/>
+        </w:rPr>
+        <w:t>Você tem um menu vertical que gostaria que ficasse lado a lado com o logotipo da sua empresa, no topo da página:</w:t>
+      </w:r>
+    </w:p>
+    <w:p>
+      <w:pPr>
+        <w:spacing w:before="100" w:beforeAutospacing="1" w:after="100" w:afterAutospacing="1" w:line="240" w:lineRule="auto"/>
+        <w:outlineLvl w:val="2"/>
+        <w:rPr>
+          <w:rFonts w:ascii="Times New Roman" w:eastAsia="Times New Roman" w:hAnsi="Times New Roman" w:cs="Times New Roman"/>
+          <w:b/>
+          <w:bCs/>
+          <w:sz w:val="36"/>
+          <w:szCs w:val="36"/>
+        </w:rPr>
+      </w:pPr>
+      <w:r>
+        <w:rPr>
+          <w:rFonts w:ascii="Times New Roman" w:eastAsia="Times New Roman" w:hAnsi="Times New Roman" w:cs="Times New Roman"/>
+          <w:b/>
+          <w:bCs/>
+          <w:noProof/>
+          <w:sz w:val="36"/>
+          <w:szCs w:val="36"/>
+        </w:rPr>
+        <w:drawing>
+          <wp:inline distT="0" distB="0" distL="0" distR="0" wp14:anchorId="4493999A" wp14:editId="476643E2">
+            <wp:extent cx="5715000" cy="1428750"/>
+            <wp:effectExtent l="0" t="0" r="0" b="0"/>
+            <wp:docPr id="9" name="Picture 9" descr="Logotipo com menu vertical ao lado"/>
+            <wp:cNvGraphicFramePr>
+              <a:graphicFrameLocks xmlns:a="http://schemas.openxmlformats.org/drawingml/2006/main" noChangeAspect="1"/>
+            </wp:cNvGraphicFramePr>
+            <a:graphic xmlns:a="http://schemas.openxmlformats.org/drawingml/2006/main">
+              <a:graphicData uri="http://schemas.openxmlformats.org/drawingml/2006/picture">
+                <pic:pic xmlns:pic="http://schemas.openxmlformats.org/drawingml/2006/picture">
+                  <pic:nvPicPr>
+                    <pic:cNvPr id="0" name="Picture 21" descr="Logotipo com menu vertical ao lado"/>
+                    <pic:cNvPicPr>
+                      <a:picLocks noChangeAspect="1" noChangeArrowheads="1"/>
+                    </pic:cNvPicPr>
+                  </pic:nvPicPr>
+                  <pic:blipFill>
+                    <a:blip r:embed="rId21">
+                      <a:extLst>
+                        <a:ext uri="{28A0092B-C50C-407E-A947-70E740481C1C}">
+                          <a14:useLocalDpi xmlns:a14="http://schemas.microsoft.com/office/drawing/2010/main" val="0"/>
+                        </a:ext>
+                      </a:extLst>
+                    </a:blip>
+                    <a:srcRect/>
+                    <a:stretch>
+                      <a:fillRect/>
+                    </a:stretch>
+                  </pic:blipFill>
+                  <pic:spPr bwMode="auto">
+                    <a:xfrm>
+                      <a:off x="0" y="0"/>
+                      <a:ext cx="5715000" cy="1428750"/>
+                    </a:xfrm>
+                    <a:prstGeom prst="rect">
+                      <a:avLst/>
+                    </a:prstGeom>
+                    <a:noFill/>
+                    <a:ln>
+                      <a:noFill/>
+                    </a:ln>
+                  </pic:spPr>
+                </pic:pic>
+              </a:graphicData>
+            </a:graphic>
+          </wp:inline>
+        </w:drawing>
+      </w:r>
+    </w:p>
+    <w:p>
+      <w:pPr>
+        <w:spacing w:before="100" w:beforeAutospacing="1" w:after="100" w:afterAutospacing="1" w:line="240" w:lineRule="auto"/>
+        <w:outlineLvl w:val="2"/>
+        <w:rPr>
+          <w:rFonts w:ascii="Times New Roman" w:eastAsia="Times New Roman" w:hAnsi="Times New Roman" w:cs="Times New Roman"/>
+          <w:b/>
+          <w:bCs/>
+          <w:sz w:val="36"/>
+          <w:szCs w:val="36"/>
+          <w:lang w:val="pt-BR"/>
+        </w:rPr>
+      </w:pPr>
+      <w:r>
+        <w:rPr>
+          <w:rFonts w:ascii="Times New Roman" w:eastAsia="Times New Roman" w:hAnsi="Times New Roman" w:cs="Times New Roman"/>
+          <w:b/>
+          <w:bCs/>
+          <w:sz w:val="36"/>
+          <w:szCs w:val="36"/>
+          <w:lang w:val="pt-BR"/>
+        </w:rPr>
+        <w:t>Uma marcação HTML válida para esse cenário seria</w:t>
+      </w:r>
+    </w:p>
+    <w:p>
+      <w:pPr>
+        <w:tabs>
+          <w:tab w:val="left" w:pos="916"/>
+          <w:tab w:val="left" w:pos="1832"/>
+          <w:tab w:val="left" w:pos="2748"/>
+          <w:tab w:val="left" w:pos="3664"/>
+          <w:tab w:val="left" w:pos="4580"/>
+          <w:tab w:val="left" w:pos="5496"/>
+          <w:tab w:val="left" w:pos="6412"/>
+          <w:tab w:val="left" w:pos="7328"/>
+          <w:tab w:val="left" w:pos="8244"/>
+          <w:tab w:val="left" w:pos="9160"/>
+          <w:tab w:val="left" w:pos="10076"/>
+          <w:tab w:val="left" w:pos="10992"/>
+          <w:tab w:val="left" w:pos="11908"/>
+          <w:tab w:val="left" w:pos="12824"/>
+          <w:tab w:val="left" w:pos="13740"/>
+          <w:tab w:val="left" w:pos="14656"/>
+        </w:tabs>
+        <w:spacing w:after="0" w:line="240" w:lineRule="auto"/>
+        <w:outlineLvl w:val="2"/>
+        <w:rPr>
+          <w:rFonts w:ascii="Courier New" w:eastAsia="Times New Roman" w:hAnsi="Courier New" w:cs="Courier New"/>
+          <w:b/>
+          <w:bCs/>
+          <w:sz w:val="20"/>
+          <w:szCs w:val="20"/>
+          <w:lang w:val="pt-BR"/>
+        </w:rPr>
+      </w:pPr>
+      <w:r>
+        <w:rPr>
+          <w:rFonts w:ascii="Courier New" w:eastAsia="Times New Roman" w:hAnsi="Courier New" w:cs="Courier New"/>
+          <w:b/>
+          <w:bCs/>
+          <w:sz w:val="20"/>
+          <w:szCs w:val="20"/>
+          <w:lang w:val="pt-BR"/>
+        </w:rPr>
+        <w:t>&lt;</w:t>
+      </w:r>
+      <w:proofErr w:type="spellStart"/>
+      <w:r>
+        <w:rPr>
+          <w:rFonts w:ascii="Courier New" w:eastAsia="Times New Roman" w:hAnsi="Courier New" w:cs="Courier New"/>
+          <w:b/>
+          <w:bCs/>
+          <w:sz w:val="20"/>
+          <w:szCs w:val="20"/>
+          <w:lang w:val="pt-BR"/>
+        </w:rPr>
+        <w:t>body</w:t>
+      </w:r>
+      <w:proofErr w:type="spellEnd"/>
+      <w:r>
+        <w:rPr>
+          <w:rFonts w:ascii="Courier New" w:eastAsia="Times New Roman" w:hAnsi="Courier New" w:cs="Courier New"/>
+          <w:b/>
+          <w:bCs/>
+          <w:sz w:val="20"/>
+          <w:szCs w:val="20"/>
+          <w:lang w:val="pt-BR"/>
+        </w:rPr>
+        <w:t>&gt;</w:t>
+      </w:r>
+    </w:p>
+    <w:p>
+      <w:pPr>
+        <w:tabs>
+          <w:tab w:val="left" w:pos="916"/>
+          <w:tab w:val="left" w:pos="1832"/>
+          <w:tab w:val="left" w:pos="2748"/>
+          <w:tab w:val="left" w:pos="3664"/>
+          <w:tab w:val="left" w:pos="4580"/>
+          <w:tab w:val="left" w:pos="5496"/>
+          <w:tab w:val="left" w:pos="6412"/>
+          <w:tab w:val="left" w:pos="7328"/>
+          <w:tab w:val="left" w:pos="8244"/>
+          <w:tab w:val="left" w:pos="9160"/>
+          <w:tab w:val="left" w:pos="10076"/>
+          <w:tab w:val="left" w:pos="10992"/>
+          <w:tab w:val="left" w:pos="11908"/>
+          <w:tab w:val="left" w:pos="12824"/>
+          <w:tab w:val="left" w:pos="13740"/>
+          <w:tab w:val="left" w:pos="14656"/>
+        </w:tabs>
+        <w:spacing w:after="0" w:line="240" w:lineRule="auto"/>
+        <w:outlineLvl w:val="2"/>
+        <w:rPr>
+          <w:rFonts w:ascii="Courier New" w:eastAsia="Times New Roman" w:hAnsi="Courier New" w:cs="Courier New"/>
+          <w:b/>
+          <w:bCs/>
+          <w:sz w:val="20"/>
+          <w:szCs w:val="20"/>
+          <w:lang w:val="pt-BR"/>
+        </w:rPr>
+      </w:pPr>
+      <w:r>
+        <w:rPr>
+          <w:rFonts w:ascii="Courier New" w:eastAsia="Times New Roman" w:hAnsi="Courier New" w:cs="Courier New"/>
+          <w:b/>
+          <w:bCs/>
+          <w:sz w:val="20"/>
+          <w:szCs w:val="20"/>
+          <w:lang w:val="pt-BR"/>
+        </w:rPr>
+        <w:t xml:space="preserve">    &lt;</w:t>
+      </w:r>
+      <w:proofErr w:type="spellStart"/>
+      <w:r>
+        <w:rPr>
+          <w:rFonts w:ascii="Courier New" w:eastAsia="Times New Roman" w:hAnsi="Courier New" w:cs="Courier New"/>
+          <w:b/>
+          <w:bCs/>
+          <w:sz w:val="20"/>
+          <w:szCs w:val="20"/>
+          <w:lang w:val="pt-BR"/>
+        </w:rPr>
+        <w:t>img</w:t>
+      </w:r>
+      <w:proofErr w:type="spellEnd"/>
+      <w:r>
+        <w:rPr>
+          <w:rFonts w:ascii="Courier New" w:eastAsia="Times New Roman" w:hAnsi="Courier New" w:cs="Courier New"/>
+          <w:b/>
+          <w:bCs/>
+          <w:sz w:val="20"/>
+          <w:szCs w:val="20"/>
+          <w:lang w:val="pt-BR"/>
+        </w:rPr>
+        <w:t xml:space="preserve"> </w:t>
+      </w:r>
+      <w:proofErr w:type="spellStart"/>
+      <w:r>
+        <w:rPr>
+          <w:rFonts w:ascii="Courier New" w:eastAsia="Times New Roman" w:hAnsi="Courier New" w:cs="Courier New"/>
+          <w:b/>
+          <w:bCs/>
+          <w:sz w:val="20"/>
+          <w:szCs w:val="20"/>
+          <w:lang w:val="pt-BR"/>
+        </w:rPr>
+        <w:t>src</w:t>
+      </w:r>
+      <w:proofErr w:type="spellEnd"/>
+      <w:r>
+        <w:rPr>
+          <w:rFonts w:ascii="Courier New" w:eastAsia="Times New Roman" w:hAnsi="Courier New" w:cs="Courier New"/>
+          <w:b/>
+          <w:bCs/>
+          <w:sz w:val="20"/>
+          <w:szCs w:val="20"/>
+          <w:lang w:val="pt-BR"/>
+        </w:rPr>
+        <w:t xml:space="preserve">="logo.png" </w:t>
+      </w:r>
+      <w:proofErr w:type="spellStart"/>
+      <w:r>
+        <w:rPr>
+          <w:rFonts w:ascii="Courier New" w:eastAsia="Times New Roman" w:hAnsi="Courier New" w:cs="Courier New"/>
+          <w:b/>
+          <w:bCs/>
+          <w:sz w:val="20"/>
+          <w:szCs w:val="20"/>
+          <w:lang w:val="pt-BR"/>
+        </w:rPr>
+        <w:t>alt</w:t>
+      </w:r>
+      <w:proofErr w:type="spellEnd"/>
+      <w:r>
+        <w:rPr>
+          <w:rFonts w:ascii="Courier New" w:eastAsia="Times New Roman" w:hAnsi="Courier New" w:cs="Courier New"/>
+          <w:b/>
+          <w:bCs/>
+          <w:sz w:val="20"/>
+          <w:szCs w:val="20"/>
+          <w:lang w:val="pt-BR"/>
+        </w:rPr>
+        <w:t>="Minha empresa"&gt;</w:t>
+      </w:r>
+    </w:p>
+    <w:p>
+      <w:pPr>
+        <w:tabs>
+          <w:tab w:val="left" w:pos="916"/>
+          <w:tab w:val="left" w:pos="1832"/>
+          <w:tab w:val="left" w:pos="2748"/>
+          <w:tab w:val="left" w:pos="3664"/>
+          <w:tab w:val="left" w:pos="4580"/>
+          <w:tab w:val="left" w:pos="5496"/>
+          <w:tab w:val="left" w:pos="6412"/>
+          <w:tab w:val="left" w:pos="7328"/>
+          <w:tab w:val="left" w:pos="8244"/>
+          <w:tab w:val="left" w:pos="9160"/>
+          <w:tab w:val="left" w:pos="10076"/>
+          <w:tab w:val="left" w:pos="10992"/>
+          <w:tab w:val="left" w:pos="11908"/>
+          <w:tab w:val="left" w:pos="12824"/>
+          <w:tab w:val="left" w:pos="13740"/>
+          <w:tab w:val="left" w:pos="14656"/>
+        </w:tabs>
+        <w:spacing w:after="0" w:line="240" w:lineRule="auto"/>
+        <w:outlineLvl w:val="2"/>
+        <w:rPr>
+          <w:rFonts w:ascii="Courier New" w:eastAsia="Times New Roman" w:hAnsi="Courier New" w:cs="Courier New"/>
+          <w:b/>
+          <w:bCs/>
+          <w:sz w:val="20"/>
+          <w:szCs w:val="20"/>
+          <w:lang w:val="pt-BR"/>
+        </w:rPr>
+      </w:pPr>
+      <w:r>
+        <w:rPr>
+          <w:rFonts w:ascii="Courier New" w:eastAsia="Times New Roman" w:hAnsi="Courier New" w:cs="Courier New"/>
+          <w:b/>
+          <w:bCs/>
+          <w:sz w:val="20"/>
+          <w:szCs w:val="20"/>
+          <w:lang w:val="pt-BR"/>
+        </w:rPr>
+        <w:t xml:space="preserve">    &lt;</w:t>
+      </w:r>
+      <w:proofErr w:type="spellStart"/>
+      <w:r>
+        <w:rPr>
+          <w:rFonts w:ascii="Courier New" w:eastAsia="Times New Roman" w:hAnsi="Courier New" w:cs="Courier New"/>
+          <w:b/>
+          <w:bCs/>
+          <w:sz w:val="20"/>
+          <w:szCs w:val="20"/>
+          <w:lang w:val="pt-BR"/>
+        </w:rPr>
+        <w:t>nav</w:t>
+      </w:r>
+      <w:proofErr w:type="spellEnd"/>
+      <w:r>
+        <w:rPr>
+          <w:rFonts w:ascii="Courier New" w:eastAsia="Times New Roman" w:hAnsi="Courier New" w:cs="Courier New"/>
+          <w:b/>
+          <w:bCs/>
+          <w:sz w:val="20"/>
+          <w:szCs w:val="20"/>
+          <w:lang w:val="pt-BR"/>
+        </w:rPr>
+        <w:t>&gt;</w:t>
+      </w:r>
+    </w:p>
+    <w:p>
+      <w:pPr>
+        <w:tabs>
+          <w:tab w:val="left" w:pos="916"/>
+          <w:tab w:val="left" w:pos="1832"/>
+          <w:tab w:val="left" w:pos="2748"/>
+          <w:tab w:val="left" w:pos="3664"/>
+          <w:tab w:val="left" w:pos="4580"/>
+          <w:tab w:val="left" w:pos="5496"/>
+          <w:tab w:val="left" w:pos="6412"/>
+          <w:tab w:val="left" w:pos="7328"/>
+          <w:tab w:val="left" w:pos="8244"/>
+          <w:tab w:val="left" w:pos="9160"/>
+          <w:tab w:val="left" w:pos="10076"/>
+          <w:tab w:val="left" w:pos="10992"/>
+          <w:tab w:val="left" w:pos="11908"/>
+          <w:tab w:val="left" w:pos="12824"/>
+          <w:tab w:val="left" w:pos="13740"/>
+          <w:tab w:val="left" w:pos="14656"/>
+        </w:tabs>
+        <w:spacing w:after="0" w:line="240" w:lineRule="auto"/>
+        <w:outlineLvl w:val="2"/>
+        <w:rPr>
+          <w:rFonts w:ascii="Courier New" w:eastAsia="Times New Roman" w:hAnsi="Courier New" w:cs="Courier New"/>
+          <w:b/>
+          <w:bCs/>
+          <w:sz w:val="20"/>
+          <w:szCs w:val="20"/>
+          <w:lang w:val="pt-BR"/>
+        </w:rPr>
+      </w:pPr>
+      <w:r>
+        <w:rPr>
+          <w:rFonts w:ascii="Courier New" w:eastAsia="Times New Roman" w:hAnsi="Courier New" w:cs="Courier New"/>
+          <w:b/>
+          <w:bCs/>
+          <w:sz w:val="20"/>
+          <w:szCs w:val="20"/>
+          <w:lang w:val="pt-BR"/>
+        </w:rPr>
+        <w:t xml:space="preserve">        &lt;</w:t>
+      </w:r>
+      <w:proofErr w:type="spellStart"/>
+      <w:r>
+        <w:rPr>
+          <w:rFonts w:ascii="Courier New" w:eastAsia="Times New Roman" w:hAnsi="Courier New" w:cs="Courier New"/>
+          <w:b/>
+          <w:bCs/>
+          <w:sz w:val="20"/>
+          <w:szCs w:val="20"/>
+          <w:lang w:val="pt-BR"/>
+        </w:rPr>
+        <w:t>ul</w:t>
+      </w:r>
+      <w:proofErr w:type="spellEnd"/>
+      <w:r>
+        <w:rPr>
+          <w:rFonts w:ascii="Courier New" w:eastAsia="Times New Roman" w:hAnsi="Courier New" w:cs="Courier New"/>
+          <w:b/>
+          <w:bCs/>
+          <w:sz w:val="20"/>
+          <w:szCs w:val="20"/>
+          <w:lang w:val="pt-BR"/>
+        </w:rPr>
+        <w:t>&gt;</w:t>
+      </w:r>
+    </w:p>
+    <w:p>
+      <w:pPr>
+        <w:tabs>
+          <w:tab w:val="left" w:pos="916"/>
+          <w:tab w:val="left" w:pos="1832"/>
+          <w:tab w:val="left" w:pos="2748"/>
+          <w:tab w:val="left" w:pos="3664"/>
+          <w:tab w:val="left" w:pos="4580"/>
+          <w:tab w:val="left" w:pos="5496"/>
+          <w:tab w:val="left" w:pos="6412"/>
+          <w:tab w:val="left" w:pos="7328"/>
+          <w:tab w:val="left" w:pos="8244"/>
+          <w:tab w:val="left" w:pos="9160"/>
+          <w:tab w:val="left" w:pos="10076"/>
+          <w:tab w:val="left" w:pos="10992"/>
+          <w:tab w:val="left" w:pos="11908"/>
+          <w:tab w:val="left" w:pos="12824"/>
+          <w:tab w:val="left" w:pos="13740"/>
+          <w:tab w:val="left" w:pos="14656"/>
+        </w:tabs>
+        <w:spacing w:after="0" w:line="240" w:lineRule="auto"/>
+        <w:outlineLvl w:val="2"/>
+        <w:rPr>
+          <w:rFonts w:ascii="Courier New" w:eastAsia="Times New Roman" w:hAnsi="Courier New" w:cs="Courier New"/>
+          <w:b/>
+          <w:bCs/>
+          <w:sz w:val="20"/>
+          <w:szCs w:val="20"/>
+          <w:lang w:val="pt-BR"/>
+        </w:rPr>
+      </w:pPr>
+      <w:r>
+        <w:rPr>
+          <w:rFonts w:ascii="Courier New" w:eastAsia="Times New Roman" w:hAnsi="Courier New" w:cs="Courier New"/>
+          <w:b/>
+          <w:bCs/>
+          <w:sz w:val="20"/>
+          <w:szCs w:val="20"/>
+          <w:lang w:val="pt-BR"/>
+        </w:rPr>
+        <w:t xml:space="preserve">            &lt;li&gt;&lt;a </w:t>
+      </w:r>
+      <w:proofErr w:type="spellStart"/>
+      <w:r>
+        <w:rPr>
+          <w:rFonts w:ascii="Courier New" w:eastAsia="Times New Roman" w:hAnsi="Courier New" w:cs="Courier New"/>
+          <w:b/>
+          <w:bCs/>
+          <w:sz w:val="20"/>
+          <w:szCs w:val="20"/>
+          <w:lang w:val="pt-BR"/>
+        </w:rPr>
+        <w:t>href</w:t>
+      </w:r>
+      <w:proofErr w:type="spellEnd"/>
+      <w:r>
+        <w:rPr>
+          <w:rFonts w:ascii="Courier New" w:eastAsia="Times New Roman" w:hAnsi="Courier New" w:cs="Courier New"/>
+          <w:b/>
+          <w:bCs/>
+          <w:sz w:val="20"/>
+          <w:szCs w:val="20"/>
+          <w:lang w:val="pt-BR"/>
+        </w:rPr>
+        <w:t>="/sobre"&gt;Sobre&lt;/a&gt;&lt;/li&gt;</w:t>
+      </w:r>
+    </w:p>
+    <w:p>
+      <w:pPr>
+        <w:tabs>
+          <w:tab w:val="left" w:pos="916"/>
+          <w:tab w:val="left" w:pos="1832"/>
+          <w:tab w:val="left" w:pos="2748"/>
+          <w:tab w:val="left" w:pos="3664"/>
+          <w:tab w:val="left" w:pos="4580"/>
+          <w:tab w:val="left" w:pos="5496"/>
+          <w:tab w:val="left" w:pos="6412"/>
+          <w:tab w:val="left" w:pos="7328"/>
+          <w:tab w:val="left" w:pos="8244"/>
+          <w:tab w:val="left" w:pos="9160"/>
+          <w:tab w:val="left" w:pos="10076"/>
+          <w:tab w:val="left" w:pos="10992"/>
+          <w:tab w:val="left" w:pos="11908"/>
+          <w:tab w:val="left" w:pos="12824"/>
+          <w:tab w:val="left" w:pos="13740"/>
+          <w:tab w:val="left" w:pos="14656"/>
+        </w:tabs>
+        <w:spacing w:after="0" w:line="240" w:lineRule="auto"/>
+        <w:outlineLvl w:val="2"/>
+        <w:rPr>
+          <w:rFonts w:ascii="Courier New" w:eastAsia="Times New Roman" w:hAnsi="Courier New" w:cs="Courier New"/>
+          <w:b/>
+          <w:bCs/>
+          <w:sz w:val="20"/>
+          <w:szCs w:val="20"/>
+          <w:lang w:val="pt-BR"/>
+        </w:rPr>
+      </w:pPr>
+      <w:r>
+        <w:rPr>
+          <w:rFonts w:ascii="Courier New" w:eastAsia="Times New Roman" w:hAnsi="Courier New" w:cs="Courier New"/>
+          <w:b/>
+          <w:bCs/>
+          <w:sz w:val="20"/>
+          <w:szCs w:val="20"/>
+          <w:lang w:val="pt-BR"/>
+        </w:rPr>
+        <w:t xml:space="preserve">            &lt;li&gt;&lt;a </w:t>
+      </w:r>
+      <w:proofErr w:type="spellStart"/>
+      <w:r>
+        <w:rPr>
+          <w:rFonts w:ascii="Courier New" w:eastAsia="Times New Roman" w:hAnsi="Courier New" w:cs="Courier New"/>
+          <w:b/>
+          <w:bCs/>
+          <w:sz w:val="20"/>
+          <w:szCs w:val="20"/>
+          <w:lang w:val="pt-BR"/>
+        </w:rPr>
+        <w:t>href</w:t>
+      </w:r>
+      <w:proofErr w:type="spellEnd"/>
+      <w:r>
+        <w:rPr>
+          <w:rFonts w:ascii="Courier New" w:eastAsia="Times New Roman" w:hAnsi="Courier New" w:cs="Courier New"/>
+          <w:b/>
+          <w:bCs/>
+          <w:sz w:val="20"/>
+          <w:szCs w:val="20"/>
+          <w:lang w:val="pt-BR"/>
+        </w:rPr>
+        <w:t>="/produtos"&gt;Produtos&lt;/a&gt;&lt;/li&gt;</w:t>
+      </w:r>
+    </w:p>
+    <w:p>
+      <w:pPr>
+        <w:tabs>
+          <w:tab w:val="left" w:pos="916"/>
+          <w:tab w:val="left" w:pos="1832"/>
+          <w:tab w:val="left" w:pos="2748"/>
+          <w:tab w:val="left" w:pos="3664"/>
+          <w:tab w:val="left" w:pos="4580"/>
+          <w:tab w:val="left" w:pos="5496"/>
+          <w:tab w:val="left" w:pos="6412"/>
+          <w:tab w:val="left" w:pos="7328"/>
+          <w:tab w:val="left" w:pos="8244"/>
+          <w:tab w:val="left" w:pos="9160"/>
+          <w:tab w:val="left" w:pos="10076"/>
+          <w:tab w:val="left" w:pos="10992"/>
+          <w:tab w:val="left" w:pos="11908"/>
+          <w:tab w:val="left" w:pos="12824"/>
+          <w:tab w:val="left" w:pos="13740"/>
+          <w:tab w:val="left" w:pos="14656"/>
+        </w:tabs>
+        <w:spacing w:after="0" w:line="240" w:lineRule="auto"/>
+        <w:outlineLvl w:val="2"/>
+        <w:rPr>
+          <w:rFonts w:ascii="Courier New" w:eastAsia="Times New Roman" w:hAnsi="Courier New" w:cs="Courier New"/>
+          <w:b/>
+          <w:bCs/>
+          <w:sz w:val="20"/>
+          <w:szCs w:val="20"/>
+          <w:lang w:val="pt-BR"/>
+        </w:rPr>
+      </w:pPr>
+      <w:r>
+        <w:rPr>
+          <w:rFonts w:ascii="Courier New" w:eastAsia="Times New Roman" w:hAnsi="Courier New" w:cs="Courier New"/>
+          <w:b/>
+          <w:bCs/>
+          <w:sz w:val="20"/>
+          <w:szCs w:val="20"/>
+          <w:lang w:val="pt-BR"/>
+        </w:rPr>
+        <w:t xml:space="preserve">            &lt;li&gt;&lt;a href="/consultoria"&gt;Consultoria&lt;/a&gt;&lt;/li&gt;</w:t>
+      </w:r>
+    </w:p>
+    <w:p>
+      <w:pPr>
+        <w:tabs>
+          <w:tab w:val="left" w:pos="916"/>
+          <w:tab w:val="left" w:pos="1832"/>
+          <w:tab w:val="left" w:pos="2748"/>
+          <w:tab w:val="left" w:pos="3664"/>
+          <w:tab w:val="left" w:pos="4580"/>
+          <w:tab w:val="left" w:pos="5496"/>
+          <w:tab w:val="left" w:pos="6412"/>
+          <w:tab w:val="left" w:pos="7328"/>
+          <w:tab w:val="left" w:pos="8244"/>
+          <w:tab w:val="left" w:pos="9160"/>
+          <w:tab w:val="left" w:pos="10076"/>
+          <w:tab w:val="left" w:pos="10992"/>
+          <w:tab w:val="left" w:pos="11908"/>
+          <w:tab w:val="left" w:pos="12824"/>
+          <w:tab w:val="left" w:pos="13740"/>
+          <w:tab w:val="left" w:pos="14656"/>
+        </w:tabs>
+        <w:spacing w:after="0" w:line="240" w:lineRule="auto"/>
+        <w:outlineLvl w:val="2"/>
+        <w:rPr>
+          <w:rFonts w:ascii="Courier New" w:eastAsia="Times New Roman" w:hAnsi="Courier New" w:cs="Courier New"/>
+          <w:b/>
+          <w:bCs/>
+          <w:sz w:val="20"/>
+          <w:szCs w:val="20"/>
+          <w:lang w:val="pt-BR"/>
+        </w:rPr>
+      </w:pPr>
+      <w:r>
+        <w:rPr>
+          <w:rFonts w:ascii="Courier New" w:eastAsia="Times New Roman" w:hAnsi="Courier New" w:cs="Courier New"/>
+          <w:b/>
+          <w:bCs/>
+          <w:sz w:val="20"/>
+          <w:szCs w:val="20"/>
+          <w:lang w:val="pt-BR"/>
+        </w:rPr>
+        <w:t xml:space="preserve">            &lt;li&gt;&lt;a href="/contato"&gt;Contato&lt;/a&gt;&lt;/li&gt;</w:t>
+      </w:r>
+    </w:p>
+    <w:p>
+      <w:pPr>
+        <w:tabs>
+          <w:tab w:val="left" w:pos="916"/>
+          <w:tab w:val="left" w:pos="1832"/>
+          <w:tab w:val="left" w:pos="2748"/>
+          <w:tab w:val="left" w:pos="3664"/>
+          <w:tab w:val="left" w:pos="4580"/>
+          <w:tab w:val="left" w:pos="5496"/>
+          <w:tab w:val="left" w:pos="6412"/>
+          <w:tab w:val="left" w:pos="7328"/>
+          <w:tab w:val="left" w:pos="8244"/>
+          <w:tab w:val="left" w:pos="9160"/>
+          <w:tab w:val="left" w:pos="10076"/>
+          <w:tab w:val="left" w:pos="10992"/>
+          <w:tab w:val="left" w:pos="11908"/>
+          <w:tab w:val="left" w:pos="12824"/>
+          <w:tab w:val="left" w:pos="13740"/>
+          <w:tab w:val="left" w:pos="14656"/>
+        </w:tabs>
+        <w:spacing w:after="0" w:line="240" w:lineRule="auto"/>
+        <w:outlineLvl w:val="2"/>
+        <w:rPr>
+          <w:rFonts w:ascii="Courier New" w:eastAsia="Times New Roman" w:hAnsi="Courier New" w:cs="Courier New"/>
+          <w:b/>
+          <w:bCs/>
+          <w:sz w:val="20"/>
+          <w:szCs w:val="20"/>
+          <w:lang w:val="pt-BR"/>
+        </w:rPr>
+      </w:pPr>
+      <w:r>
+        <w:rPr>
+          <w:rFonts w:ascii="Courier New" w:eastAsia="Times New Roman" w:hAnsi="Courier New" w:cs="Courier New"/>
+          <w:b/>
+          <w:bCs/>
+          <w:sz w:val="20"/>
+          <w:szCs w:val="20"/>
+          <w:lang w:val="pt-BR"/>
+        </w:rPr>
+        <w:t xml:space="preserve">        &lt;/ul&gt;</w:t>
+      </w:r>
+    </w:p>
+    <w:p>
+      <w:pPr>
+        <w:tabs>
+          <w:tab w:val="left" w:pos="916"/>
+          <w:tab w:val="left" w:pos="1832"/>
+          <w:tab w:val="left" w:pos="2748"/>
+          <w:tab w:val="left" w:pos="3664"/>
+          <w:tab w:val="left" w:pos="4580"/>
+          <w:tab w:val="left" w:pos="5496"/>
+          <w:tab w:val="left" w:pos="6412"/>
+          <w:tab w:val="left" w:pos="7328"/>
+          <w:tab w:val="left" w:pos="8244"/>
+          <w:tab w:val="left" w:pos="9160"/>
+          <w:tab w:val="left" w:pos="10076"/>
+          <w:tab w:val="left" w:pos="10992"/>
+          <w:tab w:val="left" w:pos="11908"/>
+          <w:tab w:val="left" w:pos="12824"/>
+          <w:tab w:val="left" w:pos="13740"/>
+          <w:tab w:val="left" w:pos="14656"/>
+        </w:tabs>
+        <w:spacing w:after="0" w:line="240" w:lineRule="auto"/>
+        <w:outlineLvl w:val="2"/>
+        <w:rPr>
+          <w:rFonts w:ascii="Courier New" w:eastAsia="Times New Roman" w:hAnsi="Courier New" w:cs="Courier New"/>
+          <w:b/>
+          <w:bCs/>
+          <w:sz w:val="20"/>
+          <w:szCs w:val="20"/>
+          <w:lang w:val="pt-BR"/>
+        </w:rPr>
+      </w:pPr>
+      <w:r>
+        <w:rPr>
+          <w:rFonts w:ascii="Courier New" w:eastAsia="Times New Roman" w:hAnsi="Courier New" w:cs="Courier New"/>
+          <w:b/>
+          <w:bCs/>
+          <w:sz w:val="20"/>
+          <w:szCs w:val="20"/>
+          <w:lang w:val="pt-BR"/>
+        </w:rPr>
+        <w:t xml:space="preserve">    &lt;/nav&gt;</w:t>
+      </w:r>
+    </w:p>
+    <w:p>
+      <w:pPr>
+        <w:tabs>
+          <w:tab w:val="left" w:pos="916"/>
+          <w:tab w:val="left" w:pos="1832"/>
+          <w:tab w:val="left" w:pos="2748"/>
+          <w:tab w:val="left" w:pos="3664"/>
+          <w:tab w:val="left" w:pos="4580"/>
+          <w:tab w:val="left" w:pos="5496"/>
+          <w:tab w:val="left" w:pos="6412"/>
+          <w:tab w:val="left" w:pos="7328"/>
+          <w:tab w:val="left" w:pos="8244"/>
+          <w:tab w:val="left" w:pos="9160"/>
+          <w:tab w:val="left" w:pos="10076"/>
+          <w:tab w:val="left" w:pos="10992"/>
+          <w:tab w:val="left" w:pos="11908"/>
+          <w:tab w:val="left" w:pos="12824"/>
+          <w:tab w:val="left" w:pos="13740"/>
+          <w:tab w:val="left" w:pos="14656"/>
+        </w:tabs>
+        <w:spacing w:after="0" w:line="240" w:lineRule="auto"/>
+        <w:outlineLvl w:val="2"/>
+        <w:rPr>
+          <w:rFonts w:ascii="Courier New" w:eastAsia="Times New Roman" w:hAnsi="Courier New" w:cs="Courier New"/>
+          <w:b/>
+          <w:bCs/>
+          <w:sz w:val="20"/>
+          <w:szCs w:val="20"/>
+          <w:lang w:val="pt-BR"/>
+        </w:rPr>
+      </w:pPr>
+      <w:r>
+        <w:rPr>
+          <w:rFonts w:ascii="Courier New" w:eastAsia="Times New Roman" w:hAnsi="Courier New" w:cs="Courier New"/>
+          <w:b/>
+          <w:bCs/>
+          <w:sz w:val="20"/>
+          <w:szCs w:val="20"/>
+          <w:lang w:val="pt-BR"/>
+        </w:rPr>
+        <w:t>&lt;/body&gt;</w:t>
+      </w:r>
+    </w:p>
+    <w:p>
+      <w:pPr>
+        <w:spacing w:before="100" w:beforeAutospacing="1" w:after="100" w:afterAutospacing="1" w:line="240" w:lineRule="auto"/>
+        <w:outlineLvl w:val="2"/>
+        <w:rPr>
+          <w:rFonts w:ascii="Times New Roman" w:eastAsia="Times New Roman" w:hAnsi="Times New Roman" w:cs="Times New Roman"/>
+          <w:b/>
+          <w:bCs/>
+          <w:sz w:val="36"/>
+          <w:szCs w:val="36"/>
+          <w:lang w:val="pt-BR"/>
+        </w:rPr>
+      </w:pPr>
+      <w:r>
+        <w:rPr>
+          <w:rFonts w:ascii="Times New Roman" w:eastAsia="Times New Roman" w:hAnsi="Times New Roman" w:cs="Times New Roman"/>
+          <w:b/>
+          <w:bCs/>
+          <w:sz w:val="36"/>
+          <w:szCs w:val="36"/>
+          <w:lang w:val="pt-BR"/>
+        </w:rPr>
+        <w:t xml:space="preserve">Para deixar imagem e menu lado a lado, qual o valor da propriedade </w:t>
+      </w:r>
+      <w:r>
+        <w:rPr>
+          <w:rFonts w:ascii="Courier New" w:eastAsia="Times New Roman" w:hAnsi="Courier New" w:cs="Courier New"/>
+          <w:b/>
+          <w:bCs/>
+          <w:sz w:val="20"/>
+          <w:szCs w:val="20"/>
+          <w:lang w:val="pt-BR"/>
+        </w:rPr>
+        <w:t>display</w:t>
+      </w:r>
+      <w:r>
+        <w:rPr>
+          <w:rFonts w:ascii="Times New Roman" w:eastAsia="Times New Roman" w:hAnsi="Times New Roman" w:cs="Times New Roman"/>
+          <w:b/>
+          <w:bCs/>
+          <w:sz w:val="36"/>
+          <w:szCs w:val="36"/>
+          <w:lang w:val="pt-BR"/>
+        </w:rPr>
+        <w:t xml:space="preserve"> que devemos dar a cada um deles?</w:t>
+      </w:r>
+    </w:p>
+    <w:p>
+      <w:pPr>
+        <w:pBdr>
+          <w:bottom w:val="single" w:sz="6" w:space="1" w:color="auto"/>
+        </w:pBdr>
+        <w:spacing w:after="0" w:line="240" w:lineRule="auto"/>
+        <w:jc w:val="center"/>
+        <w:rPr>
+          <w:rFonts w:ascii="Arial" w:eastAsia="Times New Roman" w:hAnsi="Arial" w:cs="Arial"/>
+          <w:vanish/>
+          <w:sz w:val="16"/>
+          <w:szCs w:val="16"/>
+        </w:rPr>
+      </w:pPr>
+      <w:r>
+        <w:rPr>
+          <w:rFonts w:ascii="Arial" w:eastAsia="Times New Roman" w:hAnsi="Arial" w:cs="Arial"/>
+          <w:vanish/>
+          <w:sz w:val="16"/>
+          <w:szCs w:val="16"/>
+        </w:rPr>
+        <w:t>Top of Form</w:t>
+      </w:r>
+    </w:p>
+    <w:p>
+      <w:pPr>
+        <w:numPr>
+          <w:ilvl w:val="0"/>
+          <w:numId w:val="7"/>
+        </w:numPr>
+        <w:spacing w:before="100" w:beforeAutospacing="1" w:after="100" w:afterAutospacing="1" w:line="240" w:lineRule="auto"/>
+        <w:rPr>
+          <w:rFonts w:ascii="Times New Roman" w:eastAsia="Times New Roman" w:hAnsi="Times New Roman" w:cs="Times New Roman"/>
+          <w:sz w:val="24"/>
+          <w:szCs w:val="24"/>
+        </w:rPr>
+      </w:pPr>
+      <w:proofErr w:type="spellStart"/>
+      <w:r>
+        <w:rPr>
+          <w:rFonts w:ascii="Times New Roman" w:eastAsia="Times New Roman" w:hAnsi="Times New Roman" w:cs="Times New Roman"/>
+          <w:sz w:val="24"/>
+          <w:szCs w:val="24"/>
+        </w:rPr>
+        <w:t>Alternativa</w:t>
+      </w:r>
+      <w:proofErr w:type="spellEnd"/>
+      <w:r>
+        <w:rPr>
+          <w:rFonts w:ascii="Times New Roman" w:eastAsia="Times New Roman" w:hAnsi="Times New Roman" w:cs="Times New Roman"/>
+          <w:sz w:val="24"/>
+          <w:szCs w:val="24"/>
+        </w:rPr>
+        <w:t xml:space="preserve"> </w:t>
+      </w:r>
+      <w:proofErr w:type="spellStart"/>
+      <w:r>
+        <w:rPr>
+          <w:rFonts w:ascii="Times New Roman" w:eastAsia="Times New Roman" w:hAnsi="Times New Roman" w:cs="Times New Roman"/>
+          <w:sz w:val="24"/>
+          <w:szCs w:val="24"/>
+        </w:rPr>
+        <w:t>correta</w:t>
+      </w:r>
+      <w:proofErr w:type="spellEnd"/>
+    </w:p>
+    <w:p>
+      <w:pPr>
+        <w:spacing w:before="100" w:beforeAutospacing="1" w:after="100" w:afterAutospacing="1" w:line="240" w:lineRule="auto"/>
+        <w:ind w:left="720"/>
+        <w:rPr>
+          <w:rFonts w:ascii="Times New Roman" w:eastAsia="Times New Roman" w:hAnsi="Times New Roman" w:cs="Times New Roman"/>
+          <w:sz w:val="24"/>
+          <w:szCs w:val="24"/>
+        </w:rPr>
+      </w:pPr>
+      <w:r>
+        <w:rPr>
+          <w:rFonts w:ascii="Times New Roman" w:eastAsia="Times New Roman" w:hAnsi="Times New Roman" w:cs="Times New Roman"/>
+          <w:sz w:val="24"/>
+          <w:szCs w:val="24"/>
+        </w:rPr>
+        <w:object w:dxaOrig="225" w:dyaOrig="225" w14:anchorId="6D788867">
+          <v:shape id="_x0000_i1061" type="#_x0000_t75" style="width:20.25pt;height:18pt" o:ole="">
+            <v:imagedata r:id="rId13" o:title=""/>
+          </v:shape>
+          <w:control r:id="rId22" w:name="DefaultOcxName5" w:shapeid="_x0000_i1061"/>
+        </w:object>
+      </w:r>
+    </w:p>
+    <w:p>
+      <w:pPr>
+        <w:spacing w:before="100" w:beforeAutospacing="1" w:after="100" w:afterAutospacing="1" w:line="240" w:lineRule="auto"/>
+        <w:ind w:left="720"/>
+        <w:rPr>
+          <w:rFonts w:ascii="Times New Roman" w:eastAsia="Times New Roman" w:hAnsi="Times New Roman" w:cs="Times New Roman"/>
+          <w:sz w:val="24"/>
+          <w:szCs w:val="24"/>
+        </w:rPr>
+      </w:pPr>
+      <w:r>
+        <w:rPr>
+          <w:rFonts w:ascii="Times New Roman" w:eastAsia="Times New Roman" w:hAnsi="Times New Roman" w:cs="Times New Roman"/>
+          <w:sz w:val="24"/>
+          <w:szCs w:val="24"/>
+        </w:rPr>
+        <w:t xml:space="preserve">inline-block </w:t>
+      </w:r>
+      <w:proofErr w:type="spellStart"/>
+      <w:r>
+        <w:rPr>
+          <w:rFonts w:ascii="Times New Roman" w:eastAsia="Times New Roman" w:hAnsi="Times New Roman" w:cs="Times New Roman"/>
+          <w:sz w:val="24"/>
+          <w:szCs w:val="24"/>
+        </w:rPr>
+        <w:t>em</w:t>
+      </w:r>
+      <w:proofErr w:type="spellEnd"/>
+      <w:r>
+        <w:rPr>
+          <w:rFonts w:ascii="Times New Roman" w:eastAsia="Times New Roman" w:hAnsi="Times New Roman" w:cs="Times New Roman"/>
+          <w:sz w:val="24"/>
+          <w:szCs w:val="24"/>
+        </w:rPr>
+        <w:t xml:space="preserve"> ambos</w:t>
+      </w:r>
+    </w:p>
+    <w:p>
+      <w:pPr>
+        <w:pBdr>
+          <w:top w:val="single" w:sz="6" w:space="1" w:color="auto"/>
+        </w:pBdr>
+        <w:spacing w:after="0" w:line="240" w:lineRule="auto"/>
+        <w:jc w:val="center"/>
+        <w:rPr>
+          <w:rFonts w:ascii="Arial" w:eastAsia="Times New Roman" w:hAnsi="Arial" w:cs="Arial"/>
+          <w:vanish/>
+          <w:sz w:val="16"/>
+          <w:szCs w:val="16"/>
+        </w:rPr>
+      </w:pPr>
+      <w:r>
+        <w:rPr>
+          <w:rFonts w:ascii="Arial" w:eastAsia="Times New Roman" w:hAnsi="Arial" w:cs="Arial"/>
+          <w:vanish/>
+          <w:sz w:val="16"/>
+          <w:szCs w:val="16"/>
+        </w:rPr>
+        <w:t>Bottom of Form</w:t>
+      </w:r>
+    </w:p>
+    <w:p>
+      <w:pPr>
+        <w:spacing w:before="100" w:beforeAutospacing="1" w:after="100" w:afterAutospacing="1" w:line="240" w:lineRule="auto"/>
+        <w:rPr>
+          <w:rFonts w:ascii="Times New Roman" w:eastAsia="Times New Roman" w:hAnsi="Times New Roman" w:cs="Times New Roman"/>
+          <w:sz w:val="24"/>
+          <w:szCs w:val="24"/>
+          <w:lang w:val="pt-BR"/>
+        </w:rPr>
+      </w:pPr>
+      <w:proofErr w:type="gramStart"/>
+      <w:r>
+        <w:rPr>
+          <w:rFonts w:ascii="Times New Roman" w:eastAsia="Times New Roman" w:hAnsi="Symbol" w:cs="Times New Roman"/>
+          <w:sz w:val="24"/>
+          <w:szCs w:val="24"/>
+        </w:rPr>
+        <w:t></w:t>
+      </w:r>
+      <w:r>
+        <w:rPr>
+          <w:rFonts w:ascii="Times New Roman" w:eastAsia="Times New Roman" w:hAnsi="Times New Roman" w:cs="Times New Roman"/>
+          <w:sz w:val="24"/>
+          <w:szCs w:val="24"/>
+          <w:lang w:val="pt-BR"/>
+        </w:rPr>
+        <w:t xml:space="preserve">  Queremos</w:t>
+      </w:r>
+      <w:proofErr w:type="gramEnd"/>
+      <w:r>
+        <w:rPr>
+          <w:rFonts w:ascii="Times New Roman" w:eastAsia="Times New Roman" w:hAnsi="Times New Roman" w:cs="Times New Roman"/>
+          <w:sz w:val="24"/>
+          <w:szCs w:val="24"/>
+          <w:lang w:val="pt-BR"/>
+        </w:rPr>
+        <w:t xml:space="preserve"> definir tamanhos para ambos, então ambos precisam ser </w:t>
+      </w:r>
+      <w:r>
+        <w:rPr>
+          <w:rFonts w:ascii="Courier New" w:eastAsia="Times New Roman" w:hAnsi="Courier New" w:cs="Courier New"/>
+          <w:sz w:val="20"/>
+          <w:szCs w:val="20"/>
+          <w:lang w:val="pt-BR"/>
+        </w:rPr>
+        <w:t>inline-block</w:t>
+      </w:r>
+      <w:r>
+        <w:rPr>
+          <w:rFonts w:ascii="Times New Roman" w:eastAsia="Times New Roman" w:hAnsi="Times New Roman" w:cs="Times New Roman"/>
+          <w:sz w:val="24"/>
+          <w:szCs w:val="24"/>
+          <w:lang w:val="pt-BR"/>
+        </w:rPr>
+        <w:t xml:space="preserve">. Além disso, o </w:t>
+      </w:r>
+      <w:r>
+        <w:rPr>
+          <w:rFonts w:ascii="Courier New" w:eastAsia="Times New Roman" w:hAnsi="Courier New" w:cs="Courier New"/>
+          <w:sz w:val="20"/>
+          <w:szCs w:val="20"/>
+          <w:lang w:val="pt-BR"/>
+        </w:rPr>
+        <w:t>&lt;nav&gt;</w:t>
+      </w:r>
+      <w:r>
+        <w:rPr>
+          <w:rFonts w:ascii="Times New Roman" w:eastAsia="Times New Roman" w:hAnsi="Times New Roman" w:cs="Times New Roman"/>
+          <w:sz w:val="24"/>
+          <w:szCs w:val="24"/>
+          <w:lang w:val="pt-BR"/>
+        </w:rPr>
+        <w:t xml:space="preserve"> contém elementos do tipo </w:t>
+      </w:r>
+      <w:r>
+        <w:rPr>
+          <w:rFonts w:ascii="Courier New" w:eastAsia="Times New Roman" w:hAnsi="Courier New" w:cs="Courier New"/>
+          <w:sz w:val="20"/>
+          <w:szCs w:val="20"/>
+          <w:lang w:val="pt-BR"/>
+        </w:rPr>
+        <w:t>block</w:t>
+      </w:r>
+      <w:r>
+        <w:rPr>
+          <w:rFonts w:ascii="Times New Roman" w:eastAsia="Times New Roman" w:hAnsi="Times New Roman" w:cs="Times New Roman"/>
+          <w:sz w:val="24"/>
+          <w:szCs w:val="24"/>
+          <w:lang w:val="pt-BR"/>
+        </w:rPr>
+        <w:t xml:space="preserve"> (cada um dos </w:t>
+      </w:r>
+      <w:r>
+        <w:rPr>
+          <w:rFonts w:ascii="Courier New" w:eastAsia="Times New Roman" w:hAnsi="Courier New" w:cs="Courier New"/>
+          <w:sz w:val="20"/>
+          <w:szCs w:val="20"/>
+          <w:lang w:val="pt-BR"/>
+        </w:rPr>
+        <w:t>&lt;li&gt;</w:t>
+      </w:r>
+      <w:r>
+        <w:rPr>
+          <w:rFonts w:ascii="Times New Roman" w:eastAsia="Times New Roman" w:hAnsi="Times New Roman" w:cs="Times New Roman"/>
+          <w:sz w:val="24"/>
+          <w:szCs w:val="24"/>
+          <w:lang w:val="pt-BR"/>
+        </w:rPr>
+        <w:t xml:space="preserve">). Assim, para um comportamento correto do </w:t>
+      </w:r>
+      <w:r>
+        <w:rPr>
+          <w:rFonts w:ascii="Courier New" w:eastAsia="Times New Roman" w:hAnsi="Courier New" w:cs="Courier New"/>
+          <w:sz w:val="20"/>
+          <w:szCs w:val="20"/>
+          <w:lang w:val="pt-BR"/>
+        </w:rPr>
+        <w:t>&lt;nav&gt;</w:t>
+      </w:r>
+      <w:r>
+        <w:rPr>
+          <w:rFonts w:ascii="Times New Roman" w:eastAsia="Times New Roman" w:hAnsi="Times New Roman" w:cs="Times New Roman"/>
+          <w:sz w:val="24"/>
+          <w:szCs w:val="24"/>
+          <w:lang w:val="pt-BR"/>
+        </w:rPr>
+        <w:t xml:space="preserve">, é necessário usar o valor </w:t>
+      </w:r>
+      <w:r>
+        <w:rPr>
+          <w:rFonts w:ascii="Courier New" w:eastAsia="Times New Roman" w:hAnsi="Courier New" w:cs="Courier New"/>
+          <w:sz w:val="20"/>
+          <w:szCs w:val="20"/>
+          <w:lang w:val="pt-BR"/>
+        </w:rPr>
+        <w:t>inline-block</w:t>
+      </w:r>
+      <w:r>
+        <w:rPr>
+          <w:rFonts w:ascii="Times New Roman" w:eastAsia="Times New Roman" w:hAnsi="Times New Roman" w:cs="Times New Roman"/>
+          <w:sz w:val="24"/>
+          <w:szCs w:val="24"/>
+          <w:lang w:val="pt-BR"/>
+        </w:rPr>
+        <w:t xml:space="preserve"> nele.</w:t>
+      </w:r>
+    </w:p>
+    <w:p>
+      <w:pPr>
+        <w:spacing w:after="0" w:line="240" w:lineRule="auto"/>
+        <w:rPr>
+          <w:rFonts w:ascii="Times New Roman" w:eastAsia="Times New Roman" w:hAnsi="Times New Roman" w:cs="Times New Roman"/>
+          <w:sz w:val="24"/>
+          <w:szCs w:val="24"/>
+        </w:rPr>
+      </w:pPr>
+      <w:proofErr w:type="gramStart"/>
+      <w:r>
+        <w:rPr>
+          <w:rFonts w:ascii="Times New Roman" w:eastAsia="Times New Roman" w:hAnsi="Symbol" w:cs="Times New Roman"/>
+          <w:sz w:val="24"/>
+          <w:szCs w:val="24"/>
+        </w:rPr>
+        <w:t></w:t>
+      </w:r>
+      <w:r>
+        <w:rPr>
+          <w:rFonts w:ascii="Times New Roman" w:eastAsia="Times New Roman" w:hAnsi="Times New Roman" w:cs="Times New Roman"/>
+          <w:sz w:val="24"/>
+          <w:szCs w:val="24"/>
+        </w:rPr>
+        <w:t xml:space="preserve">  </w:t>
+      </w:r>
+      <w:proofErr w:type="spellStart"/>
+      <w:r>
+        <w:rPr>
+          <w:rFonts w:ascii="Times New Roman" w:eastAsia="Times New Roman" w:hAnsi="Times New Roman" w:cs="Times New Roman"/>
+          <w:sz w:val="24"/>
+          <w:szCs w:val="24"/>
+        </w:rPr>
+        <w:t>Alternativa</w:t>
+      </w:r>
+      <w:proofErr w:type="spellEnd"/>
+      <w:proofErr w:type="gramEnd"/>
+      <w:r>
+        <w:rPr>
+          <w:rFonts w:ascii="Times New Roman" w:eastAsia="Times New Roman" w:hAnsi="Times New Roman" w:cs="Times New Roman"/>
+          <w:sz w:val="24"/>
+          <w:szCs w:val="24"/>
+        </w:rPr>
+        <w:t xml:space="preserve"> </w:t>
+      </w:r>
+      <w:proofErr w:type="spellStart"/>
+      <w:r>
+        <w:rPr>
+          <w:rFonts w:ascii="Times New Roman" w:eastAsia="Times New Roman" w:hAnsi="Times New Roman" w:cs="Times New Roman"/>
+          <w:sz w:val="24"/>
+          <w:szCs w:val="24"/>
+        </w:rPr>
+        <w:t>correta</w:t>
+      </w:r>
+      <w:proofErr w:type="spellEnd"/>
+    </w:p>
+    <w:p>
+      <w:pPr>
+        <w:spacing w:after="0" w:line="240" w:lineRule="auto"/>
+        <w:rPr>
+          <w:rFonts w:ascii="Times New Roman" w:eastAsia="Times New Roman" w:hAnsi="Times New Roman" w:cs="Times New Roman"/>
+          <w:sz w:val="24"/>
+          <w:szCs w:val="24"/>
+        </w:rPr>
+      </w:pPr>
+      <w:r>
+        <w:rPr>
+          <w:rFonts w:ascii="Times New Roman" w:eastAsia="Times New Roman" w:hAnsi="Times New Roman" w:cs="Times New Roman"/>
+          <w:sz w:val="24"/>
+          <w:szCs w:val="24"/>
+        </w:rPr>
+        <w:object w:dxaOrig="225" w:dyaOrig="225" w14:anchorId="4415C0FE">
+          <v:shape id="_x0000_i1060" type="#_x0000_t75" style="width:20.25pt;height:18pt" o:ole="">
+            <v:imagedata r:id="rId13" o:title=""/>
+          </v:shape>
+          <w:control r:id="rId23" w:name="DefaultOcxName11" w:shapeid="_x0000_i1060"/>
+        </w:object>
+      </w:r>
+    </w:p>
+    <w:p>
+      <w:pPr>
+        <w:spacing w:before="100" w:beforeAutospacing="1" w:after="100" w:afterAutospacing="1" w:line="240" w:lineRule="auto"/>
+        <w:rPr>
+          <w:rFonts w:ascii="Times New Roman" w:eastAsia="Times New Roman" w:hAnsi="Times New Roman" w:cs="Times New Roman"/>
+          <w:sz w:val="24"/>
+          <w:szCs w:val="24"/>
+          <w:lang w:val="pt-BR"/>
+        </w:rPr>
+      </w:pPr>
+      <w:r>
+        <w:rPr>
+          <w:rFonts w:ascii="Times New Roman" w:eastAsia="Times New Roman" w:hAnsi="Times New Roman" w:cs="Times New Roman"/>
+          <w:sz w:val="24"/>
+          <w:szCs w:val="24"/>
+          <w:lang w:val="pt-BR"/>
+        </w:rPr>
+        <w:lastRenderedPageBreak/>
+        <w:t>inline na imagem, block no nav</w:t>
+      </w:r>
+    </w:p>
+    <w:p>
+      <w:pPr>
+        <w:spacing w:after="0" w:line="240" w:lineRule="auto"/>
+        <w:rPr>
+          <w:rFonts w:ascii="Times New Roman" w:eastAsia="Times New Roman" w:hAnsi="Times New Roman" w:cs="Times New Roman"/>
+          <w:sz w:val="24"/>
+          <w:szCs w:val="24"/>
+        </w:rPr>
+      </w:pPr>
+      <w:proofErr w:type="gramStart"/>
+      <w:r>
+        <w:rPr>
+          <w:rFonts w:ascii="Times New Roman" w:eastAsia="Times New Roman" w:hAnsi="Symbol" w:cs="Times New Roman"/>
+          <w:sz w:val="24"/>
+          <w:szCs w:val="24"/>
+        </w:rPr>
+        <w:t></w:t>
+      </w:r>
+      <w:r>
+        <w:rPr>
+          <w:rFonts w:ascii="Times New Roman" w:eastAsia="Times New Roman" w:hAnsi="Times New Roman" w:cs="Times New Roman"/>
+          <w:sz w:val="24"/>
+          <w:szCs w:val="24"/>
+        </w:rPr>
+        <w:t xml:space="preserve">  </w:t>
+      </w:r>
+      <w:r>
+        <w:rPr>
+          <w:rFonts w:ascii="Times New Roman" w:eastAsia="Times New Roman" w:hAnsi="Symbol" w:cs="Times New Roman"/>
+          <w:sz w:val="24"/>
+          <w:szCs w:val="24"/>
+        </w:rPr>
+        <w:t></w:t>
+      </w:r>
+      <w:proofErr w:type="gramEnd"/>
+      <w:r>
+        <w:rPr>
+          <w:rFonts w:ascii="Times New Roman" w:eastAsia="Times New Roman" w:hAnsi="Times New Roman" w:cs="Times New Roman"/>
+          <w:sz w:val="24"/>
+          <w:szCs w:val="24"/>
+        </w:rPr>
+        <w:t xml:space="preserve">  </w:t>
+      </w:r>
+      <w:proofErr w:type="spellStart"/>
+      <w:r>
+        <w:rPr>
+          <w:rFonts w:ascii="Times New Roman" w:eastAsia="Times New Roman" w:hAnsi="Times New Roman" w:cs="Times New Roman"/>
+          <w:sz w:val="24"/>
+          <w:szCs w:val="24"/>
+        </w:rPr>
+        <w:t>Alternativa</w:t>
+      </w:r>
+      <w:proofErr w:type="spellEnd"/>
+      <w:r>
+        <w:rPr>
+          <w:rFonts w:ascii="Times New Roman" w:eastAsia="Times New Roman" w:hAnsi="Times New Roman" w:cs="Times New Roman"/>
+          <w:sz w:val="24"/>
+          <w:szCs w:val="24"/>
+        </w:rPr>
+        <w:t xml:space="preserve"> </w:t>
+      </w:r>
+      <w:proofErr w:type="spellStart"/>
+      <w:r>
+        <w:rPr>
+          <w:rFonts w:ascii="Times New Roman" w:eastAsia="Times New Roman" w:hAnsi="Times New Roman" w:cs="Times New Roman"/>
+          <w:sz w:val="24"/>
+          <w:szCs w:val="24"/>
+        </w:rPr>
+        <w:t>correta</w:t>
+      </w:r>
+      <w:proofErr w:type="spellEnd"/>
+    </w:p>
+    <w:p>
+      <w:pPr>
+        <w:spacing w:after="0" w:line="240" w:lineRule="auto"/>
+        <w:rPr>
+          <w:rFonts w:ascii="Times New Roman" w:eastAsia="Times New Roman" w:hAnsi="Times New Roman" w:cs="Times New Roman"/>
+          <w:sz w:val="24"/>
+          <w:szCs w:val="24"/>
+        </w:rPr>
+      </w:pPr>
+      <w:r>
+        <w:rPr>
+          <w:rFonts w:ascii="Times New Roman" w:eastAsia="Times New Roman" w:hAnsi="Times New Roman" w:cs="Times New Roman"/>
+          <w:sz w:val="24"/>
+          <w:szCs w:val="24"/>
+        </w:rPr>
+        <w:object w:dxaOrig="225" w:dyaOrig="225" w14:anchorId="1199A791">
+          <v:shape id="_x0000_i1059" type="#_x0000_t75" style="width:20.25pt;height:18pt" o:ole="">
+            <v:imagedata r:id="rId13" o:title=""/>
+          </v:shape>
+          <w:control r:id="rId24" w:name="DefaultOcxName21" w:shapeid="_x0000_i1059"/>
+        </w:object>
+      </w:r>
+    </w:p>
+    <w:p>
+      <w:pPr>
+        <w:spacing w:before="100" w:beforeAutospacing="1" w:after="100" w:afterAutospacing="1" w:line="240" w:lineRule="auto"/>
+        <w:rPr>
+          <w:rFonts w:ascii="Times New Roman" w:eastAsia="Times New Roman" w:hAnsi="Times New Roman" w:cs="Times New Roman"/>
+          <w:sz w:val="24"/>
+          <w:szCs w:val="24"/>
+        </w:rPr>
+      </w:pPr>
+      <w:r>
+        <w:rPr>
+          <w:rFonts w:ascii="Times New Roman" w:eastAsia="Times New Roman" w:hAnsi="Times New Roman" w:cs="Times New Roman"/>
+          <w:sz w:val="24"/>
+          <w:szCs w:val="24"/>
+        </w:rPr>
+        <w:t xml:space="preserve">block </w:t>
+      </w:r>
+      <w:proofErr w:type="spellStart"/>
+      <w:r>
+        <w:rPr>
+          <w:rFonts w:ascii="Times New Roman" w:eastAsia="Times New Roman" w:hAnsi="Times New Roman" w:cs="Times New Roman"/>
+          <w:sz w:val="24"/>
+          <w:szCs w:val="24"/>
+        </w:rPr>
+        <w:t>em</w:t>
+      </w:r>
+      <w:proofErr w:type="spellEnd"/>
+      <w:r>
+        <w:rPr>
+          <w:rFonts w:ascii="Times New Roman" w:eastAsia="Times New Roman" w:hAnsi="Times New Roman" w:cs="Times New Roman"/>
+          <w:sz w:val="24"/>
+          <w:szCs w:val="24"/>
+        </w:rPr>
+        <w:t xml:space="preserve"> ambos</w:t>
+      </w:r>
+    </w:p>
+    <w:p>
+      <w:pPr>
+        <w:spacing w:after="0" w:line="240" w:lineRule="auto"/>
+        <w:rPr>
+          <w:rFonts w:ascii="Times New Roman" w:eastAsia="Times New Roman" w:hAnsi="Times New Roman" w:cs="Times New Roman"/>
+          <w:sz w:val="24"/>
+          <w:szCs w:val="24"/>
+        </w:rPr>
+      </w:pPr>
+      <w:proofErr w:type="gramStart"/>
+      <w:r>
+        <w:rPr>
+          <w:rFonts w:ascii="Times New Roman" w:eastAsia="Times New Roman" w:hAnsi="Symbol" w:cs="Times New Roman"/>
+          <w:sz w:val="24"/>
+          <w:szCs w:val="24"/>
+        </w:rPr>
+        <w:t></w:t>
+      </w:r>
+      <w:r>
+        <w:rPr>
+          <w:rFonts w:ascii="Times New Roman" w:eastAsia="Times New Roman" w:hAnsi="Times New Roman" w:cs="Times New Roman"/>
+          <w:sz w:val="24"/>
+          <w:szCs w:val="24"/>
+        </w:rPr>
+        <w:t xml:space="preserve">  </w:t>
+      </w:r>
+      <w:r>
+        <w:rPr>
+          <w:rFonts w:ascii="Times New Roman" w:eastAsia="Times New Roman" w:hAnsi="Symbol" w:cs="Times New Roman"/>
+          <w:sz w:val="24"/>
+          <w:szCs w:val="24"/>
+        </w:rPr>
+        <w:t></w:t>
+      </w:r>
+      <w:proofErr w:type="gramEnd"/>
+      <w:r>
+        <w:rPr>
+          <w:rFonts w:ascii="Times New Roman" w:eastAsia="Times New Roman" w:hAnsi="Times New Roman" w:cs="Times New Roman"/>
+          <w:sz w:val="24"/>
+          <w:szCs w:val="24"/>
+        </w:rPr>
+        <w:t xml:space="preserve">  </w:t>
+      </w:r>
+      <w:proofErr w:type="spellStart"/>
+      <w:r>
+        <w:rPr>
+          <w:rFonts w:ascii="Times New Roman" w:eastAsia="Times New Roman" w:hAnsi="Times New Roman" w:cs="Times New Roman"/>
+          <w:sz w:val="24"/>
+          <w:szCs w:val="24"/>
+        </w:rPr>
+        <w:t>Alternativa</w:t>
+      </w:r>
+      <w:proofErr w:type="spellEnd"/>
+      <w:r>
+        <w:rPr>
+          <w:rFonts w:ascii="Times New Roman" w:eastAsia="Times New Roman" w:hAnsi="Times New Roman" w:cs="Times New Roman"/>
+          <w:sz w:val="24"/>
+          <w:szCs w:val="24"/>
+        </w:rPr>
+        <w:t xml:space="preserve"> </w:t>
+      </w:r>
+      <w:proofErr w:type="spellStart"/>
+      <w:r>
+        <w:rPr>
+          <w:rFonts w:ascii="Times New Roman" w:eastAsia="Times New Roman" w:hAnsi="Times New Roman" w:cs="Times New Roman"/>
+          <w:sz w:val="24"/>
+          <w:szCs w:val="24"/>
+        </w:rPr>
+        <w:t>correta</w:t>
+      </w:r>
+      <w:proofErr w:type="spellEnd"/>
+    </w:p>
+    <w:p>
+      <w:pPr>
+        <w:spacing w:after="0" w:line="240" w:lineRule="auto"/>
+        <w:rPr>
+          <w:rFonts w:ascii="Times New Roman" w:eastAsia="Times New Roman" w:hAnsi="Times New Roman" w:cs="Times New Roman"/>
+          <w:sz w:val="24"/>
+          <w:szCs w:val="24"/>
+        </w:rPr>
+      </w:pPr>
+      <w:r>
+        <w:rPr>
+          <w:rFonts w:ascii="Times New Roman" w:eastAsia="Times New Roman" w:hAnsi="Times New Roman" w:cs="Times New Roman"/>
+          <w:sz w:val="24"/>
+          <w:szCs w:val="24"/>
+        </w:rPr>
+        <w:object w:dxaOrig="225" w:dyaOrig="225" w14:anchorId="4EBE309A">
+          <v:shape id="_x0000_i1058" type="#_x0000_t75" style="width:20.25pt;height:18pt" o:ole="">
+            <v:imagedata r:id="rId13" o:title=""/>
+          </v:shape>
+          <w:control r:id="rId25" w:name="DefaultOcxName31" w:shapeid="_x0000_i1058"/>
+        </w:object>
+      </w:r>
+    </w:p>
+    <w:p>
+      <w:pPr>
+        <w:spacing w:before="100" w:beforeAutospacing="1" w:after="100" w:afterAutospacing="1" w:line="240" w:lineRule="auto"/>
+        <w:rPr>
+          <w:rFonts w:ascii="Times New Roman" w:eastAsia="Times New Roman" w:hAnsi="Times New Roman" w:cs="Times New Roman"/>
+          <w:sz w:val="24"/>
+          <w:szCs w:val="24"/>
+        </w:rPr>
+      </w:pPr>
+      <w:r>
+        <w:rPr>
+          <w:rFonts w:ascii="Times New Roman" w:eastAsia="Times New Roman" w:hAnsi="Times New Roman" w:cs="Times New Roman"/>
+          <w:sz w:val="24"/>
+          <w:szCs w:val="24"/>
+        </w:rPr>
+        <w:t xml:space="preserve">inline </w:t>
+      </w:r>
+      <w:proofErr w:type="spellStart"/>
+      <w:r>
+        <w:rPr>
+          <w:rFonts w:ascii="Times New Roman" w:eastAsia="Times New Roman" w:hAnsi="Times New Roman" w:cs="Times New Roman"/>
+          <w:sz w:val="24"/>
+          <w:szCs w:val="24"/>
+        </w:rPr>
+        <w:t>em</w:t>
+      </w:r>
+      <w:proofErr w:type="spellEnd"/>
+      <w:r>
+        <w:rPr>
+          <w:rFonts w:ascii="Times New Roman" w:eastAsia="Times New Roman" w:hAnsi="Times New Roman" w:cs="Times New Roman"/>
+          <w:sz w:val="24"/>
+          <w:szCs w:val="24"/>
+        </w:rPr>
+        <w:t xml:space="preserve"> ambos</w:t>
+      </w:r>
+    </w:p>
+    <w:p>
+      <w:pPr>
+        <w:spacing w:after="0" w:line="240" w:lineRule="auto"/>
+        <w:rPr>
+          <w:rFonts w:ascii="Times New Roman" w:eastAsia="Times New Roman" w:hAnsi="Times New Roman" w:cs="Times New Roman"/>
+          <w:sz w:val="24"/>
+          <w:szCs w:val="24"/>
+        </w:rPr>
+      </w:pPr>
+      <w:proofErr w:type="gramStart"/>
+      <w:r>
+        <w:rPr>
+          <w:rFonts w:ascii="Times New Roman" w:eastAsia="Times New Roman" w:hAnsi="Symbol" w:cs="Times New Roman"/>
+          <w:sz w:val="24"/>
+          <w:szCs w:val="24"/>
+        </w:rPr>
+        <w:t></w:t>
+      </w:r>
+      <w:r>
+        <w:rPr>
+          <w:rFonts w:ascii="Times New Roman" w:eastAsia="Times New Roman" w:hAnsi="Times New Roman" w:cs="Times New Roman"/>
+          <w:sz w:val="24"/>
+          <w:szCs w:val="24"/>
+        </w:rPr>
+        <w:t xml:space="preserve">  </w:t>
+      </w:r>
+      <w:r>
+        <w:rPr>
+          <w:rFonts w:ascii="Times New Roman" w:eastAsia="Times New Roman" w:hAnsi="Symbol" w:cs="Times New Roman"/>
+          <w:sz w:val="24"/>
+          <w:szCs w:val="24"/>
+        </w:rPr>
+        <w:t></w:t>
+      </w:r>
+      <w:proofErr w:type="gramEnd"/>
+      <w:r>
+        <w:rPr>
+          <w:rFonts w:ascii="Times New Roman" w:eastAsia="Times New Roman" w:hAnsi="Times New Roman" w:cs="Times New Roman"/>
+          <w:sz w:val="24"/>
+          <w:szCs w:val="24"/>
+        </w:rPr>
+        <w:t xml:space="preserve">  </w:t>
+      </w:r>
+      <w:proofErr w:type="spellStart"/>
+      <w:r>
+        <w:rPr>
+          <w:rFonts w:ascii="Times New Roman" w:eastAsia="Times New Roman" w:hAnsi="Times New Roman" w:cs="Times New Roman"/>
+          <w:sz w:val="24"/>
+          <w:szCs w:val="24"/>
+        </w:rPr>
+        <w:t>Alternativa</w:t>
+      </w:r>
+      <w:proofErr w:type="spellEnd"/>
+      <w:r>
+        <w:rPr>
+          <w:rFonts w:ascii="Times New Roman" w:eastAsia="Times New Roman" w:hAnsi="Times New Roman" w:cs="Times New Roman"/>
+          <w:sz w:val="24"/>
+          <w:szCs w:val="24"/>
+        </w:rPr>
+        <w:t xml:space="preserve"> </w:t>
+      </w:r>
+      <w:proofErr w:type="spellStart"/>
+      <w:r>
+        <w:rPr>
+          <w:rFonts w:ascii="Times New Roman" w:eastAsia="Times New Roman" w:hAnsi="Times New Roman" w:cs="Times New Roman"/>
+          <w:sz w:val="24"/>
+          <w:szCs w:val="24"/>
+        </w:rPr>
+        <w:t>correta</w:t>
+      </w:r>
+      <w:proofErr w:type="spellEnd"/>
+    </w:p>
+    <w:p>
+      <w:pPr>
+        <w:spacing w:after="0" w:line="240" w:lineRule="auto"/>
+        <w:rPr>
+          <w:rFonts w:ascii="Times New Roman" w:eastAsia="Times New Roman" w:hAnsi="Times New Roman" w:cs="Times New Roman"/>
+          <w:sz w:val="24"/>
+          <w:szCs w:val="24"/>
+        </w:rPr>
+      </w:pPr>
+      <w:r>
+        <w:rPr>
+          <w:rFonts w:ascii="Times New Roman" w:eastAsia="Times New Roman" w:hAnsi="Times New Roman" w:cs="Times New Roman"/>
+          <w:sz w:val="24"/>
+          <w:szCs w:val="24"/>
+        </w:rPr>
+        <w:object w:dxaOrig="225" w:dyaOrig="225" w14:anchorId="715B765C">
+          <v:shape id="_x0000_i1057" type="#_x0000_t75" style="width:20.25pt;height:18pt" o:ole="">
+            <v:imagedata r:id="rId13" o:title=""/>
+          </v:shape>
+          <w:control r:id="rId26" w:name="DefaultOcxName4" w:shapeid="_x0000_i1057"/>
+        </w:object>
+      </w:r>
+    </w:p>
+    <w:p>
+      <w:pPr>
+        <w:spacing w:before="100" w:beforeAutospacing="1" w:after="100" w:afterAutospacing="1" w:line="240" w:lineRule="auto"/>
+        <w:rPr>
+          <w:rFonts w:ascii="Times New Roman" w:eastAsia="Times New Roman" w:hAnsi="Times New Roman" w:cs="Times New Roman"/>
+          <w:sz w:val="24"/>
+          <w:szCs w:val="24"/>
+          <w:lang w:val="pt-BR"/>
+        </w:rPr>
+      </w:pPr>
+      <w:r>
+        <w:rPr>
+          <w:rFonts w:ascii="Times New Roman" w:eastAsia="Times New Roman" w:hAnsi="Times New Roman" w:cs="Times New Roman"/>
+          <w:sz w:val="24"/>
+          <w:szCs w:val="24"/>
+          <w:lang w:val="pt-BR"/>
+        </w:rPr>
+        <w:t>block na imagem, inline no nav</w:t>
+      </w:r>
+    </w:p>
+    <w:p>
+      <w:pPr>
+        <w:spacing w:before="100" w:beforeAutospacing="1" w:after="100" w:afterAutospacing="1" w:line="240" w:lineRule="auto"/>
+        <w:rPr>
+          <w:rFonts w:ascii="Times New Roman" w:eastAsia="Times New Roman" w:hAnsi="Times New Roman" w:cs="Times New Roman"/>
+          <w:sz w:val="24"/>
+          <w:szCs w:val="24"/>
+          <w:lang w:val="pt-BR"/>
+        </w:rPr>
+      </w:pPr>
+      <w:r>
+        <w:rPr>
+          <w:rFonts w:ascii="Times New Roman" w:eastAsia="Times New Roman" w:hAnsi="Times New Roman" w:cs="Times New Roman"/>
+          <w:sz w:val="24"/>
+          <w:szCs w:val="24"/>
+          <w:lang w:val="pt-BR"/>
+        </w:rPr>
+        <w:t xml:space="preserve">Queremos definir tamanhos para ambos, então ambos precisam ser </w:t>
+      </w:r>
+      <w:r>
+        <w:rPr>
+          <w:rFonts w:ascii="Courier New" w:eastAsia="Times New Roman" w:hAnsi="Courier New" w:cs="Courier New"/>
+          <w:sz w:val="20"/>
+          <w:szCs w:val="20"/>
+          <w:lang w:val="pt-BR"/>
+        </w:rPr>
+        <w:t>inline-block</w:t>
+      </w:r>
+      <w:r>
+        <w:rPr>
+          <w:rFonts w:ascii="Times New Roman" w:eastAsia="Times New Roman" w:hAnsi="Times New Roman" w:cs="Times New Roman"/>
+          <w:sz w:val="24"/>
+          <w:szCs w:val="24"/>
+          <w:lang w:val="pt-BR"/>
+        </w:rPr>
+        <w:t xml:space="preserve">. </w:t>
       </w:r>
     </w:p>
     <w:p>
@@ -6262,9 +8243,9 @@
     </w:lvl>
   </w:abstractNum>
   <w:abstractNum w:abstractNumId="4" w15:restartNumberingAfterBreak="0">
-    <w:nsid w:val="6E4355F2"/>
+    <w:nsid w:val="67B85BFE"/>
     <w:multiLevelType w:val="multilevel"/>
-    <w:tmpl w:val="DF9E5CB2"/>
+    <w:tmpl w:val="C494D2CC"/>
     <w:lvl w:ilvl="0">
       <w:start w:val="1"/>
       <w:numFmt w:val="bullet"/>
@@ -6410,11 +8391,309 @@
       </w:rPr>
     </w:lvl>
   </w:abstractNum>
+  <w:abstractNum w:abstractNumId="5" w15:restartNumberingAfterBreak="0">
+    <w:nsid w:val="68072C0D"/>
+    <w:multiLevelType w:val="multilevel"/>
+    <w:tmpl w:val="48AE8954"/>
+    <w:lvl w:ilvl="0">
+      <w:start w:val="1"/>
+      <w:numFmt w:val="bullet"/>
+      <w:lvlText w:val=""/>
+      <w:lvlJc w:val="left"/>
+      <w:pPr>
+        <w:tabs>
+          <w:tab w:val="num" w:pos="720"/>
+        </w:tabs>
+        <w:ind w:left="720" w:hanging="360"/>
+      </w:pPr>
+      <w:rPr>
+        <w:rFonts w:ascii="Symbol" w:hAnsi="Symbol" w:hint="default"/>
+        <w:sz w:val="20"/>
+      </w:rPr>
+    </w:lvl>
+    <w:lvl w:ilvl="1" w:tentative="1">
+      <w:start w:val="1"/>
+      <w:numFmt w:val="bullet"/>
+      <w:lvlText w:val="o"/>
+      <w:lvlJc w:val="left"/>
+      <w:pPr>
+        <w:tabs>
+          <w:tab w:val="num" w:pos="1440"/>
+        </w:tabs>
+        <w:ind w:left="1440" w:hanging="360"/>
+      </w:pPr>
+      <w:rPr>
+        <w:rFonts w:ascii="Courier New" w:hAnsi="Courier New" w:hint="default"/>
+        <w:sz w:val="20"/>
+      </w:rPr>
+    </w:lvl>
+    <w:lvl w:ilvl="2" w:tentative="1">
+      <w:start w:val="1"/>
+      <w:numFmt w:val="bullet"/>
+      <w:lvlText w:val=""/>
+      <w:lvlJc w:val="left"/>
+      <w:pPr>
+        <w:tabs>
+          <w:tab w:val="num" w:pos="2160"/>
+        </w:tabs>
+        <w:ind w:left="2160" w:hanging="360"/>
+      </w:pPr>
+      <w:rPr>
+        <w:rFonts w:ascii="Wingdings" w:hAnsi="Wingdings" w:hint="default"/>
+        <w:sz w:val="20"/>
+      </w:rPr>
+    </w:lvl>
+    <w:lvl w:ilvl="3" w:tentative="1">
+      <w:start w:val="1"/>
+      <w:numFmt w:val="bullet"/>
+      <w:lvlText w:val=""/>
+      <w:lvlJc w:val="left"/>
+      <w:pPr>
+        <w:tabs>
+          <w:tab w:val="num" w:pos="2880"/>
+        </w:tabs>
+        <w:ind w:left="2880" w:hanging="360"/>
+      </w:pPr>
+      <w:rPr>
+        <w:rFonts w:ascii="Wingdings" w:hAnsi="Wingdings" w:hint="default"/>
+        <w:sz w:val="20"/>
+      </w:rPr>
+    </w:lvl>
+    <w:lvl w:ilvl="4" w:tentative="1">
+      <w:start w:val="1"/>
+      <w:numFmt w:val="bullet"/>
+      <w:lvlText w:val=""/>
+      <w:lvlJc w:val="left"/>
+      <w:pPr>
+        <w:tabs>
+          <w:tab w:val="num" w:pos="3600"/>
+        </w:tabs>
+        <w:ind w:left="3600" w:hanging="360"/>
+      </w:pPr>
+      <w:rPr>
+        <w:rFonts w:ascii="Wingdings" w:hAnsi="Wingdings" w:hint="default"/>
+        <w:sz w:val="20"/>
+      </w:rPr>
+    </w:lvl>
+    <w:lvl w:ilvl="5" w:tentative="1">
+      <w:start w:val="1"/>
+      <w:numFmt w:val="bullet"/>
+      <w:lvlText w:val=""/>
+      <w:lvlJc w:val="left"/>
+      <w:pPr>
+        <w:tabs>
+          <w:tab w:val="num" w:pos="4320"/>
+        </w:tabs>
+        <w:ind w:left="4320" w:hanging="360"/>
+      </w:pPr>
+      <w:rPr>
+        <w:rFonts w:ascii="Wingdings" w:hAnsi="Wingdings" w:hint="default"/>
+        <w:sz w:val="20"/>
+      </w:rPr>
+    </w:lvl>
+    <w:lvl w:ilvl="6" w:tentative="1">
+      <w:start w:val="1"/>
+      <w:numFmt w:val="bullet"/>
+      <w:lvlText w:val=""/>
+      <w:lvlJc w:val="left"/>
+      <w:pPr>
+        <w:tabs>
+          <w:tab w:val="num" w:pos="5040"/>
+        </w:tabs>
+        <w:ind w:left="5040" w:hanging="360"/>
+      </w:pPr>
+      <w:rPr>
+        <w:rFonts w:ascii="Wingdings" w:hAnsi="Wingdings" w:hint="default"/>
+        <w:sz w:val="20"/>
+      </w:rPr>
+    </w:lvl>
+    <w:lvl w:ilvl="7" w:tentative="1">
+      <w:start w:val="1"/>
+      <w:numFmt w:val="bullet"/>
+      <w:lvlText w:val=""/>
+      <w:lvlJc w:val="left"/>
+      <w:pPr>
+        <w:tabs>
+          <w:tab w:val="num" w:pos="5760"/>
+        </w:tabs>
+        <w:ind w:left="5760" w:hanging="360"/>
+      </w:pPr>
+      <w:rPr>
+        <w:rFonts w:ascii="Wingdings" w:hAnsi="Wingdings" w:hint="default"/>
+        <w:sz w:val="20"/>
+      </w:rPr>
+    </w:lvl>
+    <w:lvl w:ilvl="8" w:tentative="1">
+      <w:start w:val="1"/>
+      <w:numFmt w:val="bullet"/>
+      <w:lvlText w:val=""/>
+      <w:lvlJc w:val="left"/>
+      <w:pPr>
+        <w:tabs>
+          <w:tab w:val="num" w:pos="6480"/>
+        </w:tabs>
+        <w:ind w:left="6480" w:hanging="360"/>
+      </w:pPr>
+      <w:rPr>
+        <w:rFonts w:ascii="Wingdings" w:hAnsi="Wingdings" w:hint="default"/>
+        <w:sz w:val="20"/>
+      </w:rPr>
+    </w:lvl>
+  </w:abstractNum>
+  <w:abstractNum w:abstractNumId="6" w15:restartNumberingAfterBreak="0">
+    <w:nsid w:val="6E4355F2"/>
+    <w:multiLevelType w:val="multilevel"/>
+    <w:tmpl w:val="DF9E5CB2"/>
+    <w:lvl w:ilvl="0">
+      <w:start w:val="1"/>
+      <w:numFmt w:val="bullet"/>
+      <w:lvlText w:val=""/>
+      <w:lvlJc w:val="left"/>
+      <w:pPr>
+        <w:tabs>
+          <w:tab w:val="num" w:pos="720"/>
+        </w:tabs>
+        <w:ind w:left="720" w:hanging="360"/>
+      </w:pPr>
+      <w:rPr>
+        <w:rFonts w:ascii="Symbol" w:hAnsi="Symbol" w:hint="default"/>
+        <w:sz w:val="20"/>
+      </w:rPr>
+    </w:lvl>
+    <w:lvl w:ilvl="1" w:tentative="1">
+      <w:start w:val="1"/>
+      <w:numFmt w:val="bullet"/>
+      <w:lvlText w:val="o"/>
+      <w:lvlJc w:val="left"/>
+      <w:pPr>
+        <w:tabs>
+          <w:tab w:val="num" w:pos="1440"/>
+        </w:tabs>
+        <w:ind w:left="1440" w:hanging="360"/>
+      </w:pPr>
+      <w:rPr>
+        <w:rFonts w:ascii="Courier New" w:hAnsi="Courier New" w:hint="default"/>
+        <w:sz w:val="20"/>
+      </w:rPr>
+    </w:lvl>
+    <w:lvl w:ilvl="2" w:tentative="1">
+      <w:start w:val="1"/>
+      <w:numFmt w:val="bullet"/>
+      <w:lvlText w:val=""/>
+      <w:lvlJc w:val="left"/>
+      <w:pPr>
+        <w:tabs>
+          <w:tab w:val="num" w:pos="2160"/>
+        </w:tabs>
+        <w:ind w:left="2160" w:hanging="360"/>
+      </w:pPr>
+      <w:rPr>
+        <w:rFonts w:ascii="Wingdings" w:hAnsi="Wingdings" w:hint="default"/>
+        <w:sz w:val="20"/>
+      </w:rPr>
+    </w:lvl>
+    <w:lvl w:ilvl="3" w:tentative="1">
+      <w:start w:val="1"/>
+      <w:numFmt w:val="bullet"/>
+      <w:lvlText w:val=""/>
+      <w:lvlJc w:val="left"/>
+      <w:pPr>
+        <w:tabs>
+          <w:tab w:val="num" w:pos="2880"/>
+        </w:tabs>
+        <w:ind w:left="2880" w:hanging="360"/>
+      </w:pPr>
+      <w:rPr>
+        <w:rFonts w:ascii="Wingdings" w:hAnsi="Wingdings" w:hint="default"/>
+        <w:sz w:val="20"/>
+      </w:rPr>
+    </w:lvl>
+    <w:lvl w:ilvl="4" w:tentative="1">
+      <w:start w:val="1"/>
+      <w:numFmt w:val="bullet"/>
+      <w:lvlText w:val=""/>
+      <w:lvlJc w:val="left"/>
+      <w:pPr>
+        <w:tabs>
+          <w:tab w:val="num" w:pos="3600"/>
+        </w:tabs>
+        <w:ind w:left="3600" w:hanging="360"/>
+      </w:pPr>
+      <w:rPr>
+        <w:rFonts w:ascii="Wingdings" w:hAnsi="Wingdings" w:hint="default"/>
+        <w:sz w:val="20"/>
+      </w:rPr>
+    </w:lvl>
+    <w:lvl w:ilvl="5" w:tentative="1">
+      <w:start w:val="1"/>
+      <w:numFmt w:val="bullet"/>
+      <w:lvlText w:val=""/>
+      <w:lvlJc w:val="left"/>
+      <w:pPr>
+        <w:tabs>
+          <w:tab w:val="num" w:pos="4320"/>
+        </w:tabs>
+        <w:ind w:left="4320" w:hanging="360"/>
+      </w:pPr>
+      <w:rPr>
+        <w:rFonts w:ascii="Wingdings" w:hAnsi="Wingdings" w:hint="default"/>
+        <w:sz w:val="20"/>
+      </w:rPr>
+    </w:lvl>
+    <w:lvl w:ilvl="6" w:tentative="1">
+      <w:start w:val="1"/>
+      <w:numFmt w:val="bullet"/>
+      <w:lvlText w:val=""/>
+      <w:lvlJc w:val="left"/>
+      <w:pPr>
+        <w:tabs>
+          <w:tab w:val="num" w:pos="5040"/>
+        </w:tabs>
+        <w:ind w:left="5040" w:hanging="360"/>
+      </w:pPr>
+      <w:rPr>
+        <w:rFonts w:ascii="Wingdings" w:hAnsi="Wingdings" w:hint="default"/>
+        <w:sz w:val="20"/>
+      </w:rPr>
+    </w:lvl>
+    <w:lvl w:ilvl="7" w:tentative="1">
+      <w:start w:val="1"/>
+      <w:numFmt w:val="bullet"/>
+      <w:lvlText w:val=""/>
+      <w:lvlJc w:val="left"/>
+      <w:pPr>
+        <w:tabs>
+          <w:tab w:val="num" w:pos="5760"/>
+        </w:tabs>
+        <w:ind w:left="5760" w:hanging="360"/>
+      </w:pPr>
+      <w:rPr>
+        <w:rFonts w:ascii="Wingdings" w:hAnsi="Wingdings" w:hint="default"/>
+        <w:sz w:val="20"/>
+      </w:rPr>
+    </w:lvl>
+    <w:lvl w:ilvl="8" w:tentative="1">
+      <w:start w:val="1"/>
+      <w:numFmt w:val="bullet"/>
+      <w:lvlText w:val=""/>
+      <w:lvlJc w:val="left"/>
+      <w:pPr>
+        <w:tabs>
+          <w:tab w:val="num" w:pos="6480"/>
+        </w:tabs>
+        <w:ind w:left="6480" w:hanging="360"/>
+      </w:pPr>
+      <w:rPr>
+        <w:rFonts w:ascii="Wingdings" w:hAnsi="Wingdings" w:hint="default"/>
+        <w:sz w:val="20"/>
+      </w:rPr>
+    </w:lvl>
+  </w:abstractNum>
   <w:num w:numId="1">
     <w:abstractNumId w:val="1"/>
   </w:num>
   <w:num w:numId="2">
-    <w:abstractNumId w:val="4"/>
+    <w:abstractNumId w:val="6"/>
   </w:num>
   <w:num w:numId="3">
     <w:abstractNumId w:val="2"/>
@@ -6424,6 +8703,12 @@
   </w:num>
   <w:num w:numId="5">
     <w:abstractNumId w:val="0"/>
+  </w:num>
+  <w:num w:numId="6">
+    <w:abstractNumId w:val="5"/>
+  </w:num>
+  <w:num w:numId="7">
+    <w:abstractNumId w:val="4"/>
   </w:num>
 </w:numbering>
 </file>
@@ -7235,6 +9520,26 @@
 <ax:ocx xmlns:ax="http://schemas.microsoft.com/office/2006/activeX" xmlns:r="http://schemas.openxmlformats.org/officeDocument/2006/relationships" ax:classid="{5512D118-5CC6-11CF-8D67-00AA00BDCE1D}" ax:persistence="persistStream" r:id="rId1"/>
 </file>
 
+<file path=word/activeX/activeX5.xml><?xml version="1.0" encoding="utf-8"?>
+<ax:ocx xmlns:ax="http://schemas.microsoft.com/office/2006/activeX" xmlns:r="http://schemas.openxmlformats.org/officeDocument/2006/relationships" ax:classid="{5512D118-5CC6-11CF-8D67-00AA00BDCE1D}" ax:persistence="persistStream" r:id="rId1"/>
+</file>
+
+<file path=word/activeX/activeX6.xml><?xml version="1.0" encoding="utf-8"?>
+<ax:ocx xmlns:ax="http://schemas.microsoft.com/office/2006/activeX" xmlns:r="http://schemas.openxmlformats.org/officeDocument/2006/relationships" ax:classid="{5512D118-5CC6-11CF-8D67-00AA00BDCE1D}" ax:persistence="persistStream" r:id="rId1"/>
+</file>
+
+<file path=word/activeX/activeX7.xml><?xml version="1.0" encoding="utf-8"?>
+<ax:ocx xmlns:ax="http://schemas.microsoft.com/office/2006/activeX" xmlns:r="http://schemas.openxmlformats.org/officeDocument/2006/relationships" ax:classid="{5512D118-5CC6-11CF-8D67-00AA00BDCE1D}" ax:persistence="persistStream" r:id="rId1"/>
+</file>
+
+<file path=word/activeX/activeX8.xml><?xml version="1.0" encoding="utf-8"?>
+<ax:ocx xmlns:ax="http://schemas.microsoft.com/office/2006/activeX" xmlns:r="http://schemas.openxmlformats.org/officeDocument/2006/relationships" ax:classid="{5512D118-5CC6-11CF-8D67-00AA00BDCE1D}" ax:persistence="persistStream" r:id="rId1"/>
+</file>
+
+<file path=word/activeX/activeX9.xml><?xml version="1.0" encoding="utf-8"?>
+<ax:ocx xmlns:ax="http://schemas.microsoft.com/office/2006/activeX" xmlns:r="http://schemas.openxmlformats.org/officeDocument/2006/relationships" ax:classid="{5512D118-5CC6-11CF-8D67-00AA00BDCE1D}" ax:persistence="persistStream" r:id="rId1"/>
+</file>
+
 <file path=word/theme/theme1.xml><?xml version="1.0" encoding="utf-8"?>
 <a:theme xmlns:a="http://schemas.openxmlformats.org/drawingml/2006/main" name="Office Theme">
   <a:themeElements>

</xml_diff>